<commit_message>
avances en los modelos
</commit_message>
<xml_diff>
--- a/AnaIsabelGonzalezSahagun_TFG_INSO.docx
+++ b/AnaIsabelGonzalezSahagun_TFG_INSO.docx
@@ -3587,14 +3587,7 @@
           <w:i/>
           <w:iCs/>
         </w:rPr>
-        <w:t>Luck is Hard to Beat: The Difficulty of Sports Prediction</w:t>
-      </w:r>
-      <w:r>
-        <w:rPr>
-          <w:i/>
-          <w:iCs/>
-        </w:rPr>
-        <w:t>”</w:t>
+        <w:t>Luck is Hard to Beat: The Difficulty of Sports Prediction”</w:t>
       </w:r>
       <w:r>
         <w:t xml:space="preserve"> que destacan como la mezcla de habilidad y azar en un encuentro deportivo hace que ningún modelo sea capaz de asegurar un resultado final con total exactitud [</w:t>
@@ -4163,10 +4156,7 @@
         <w:t xml:space="preserve">del MIT han demostrado que </w:t>
       </w:r>
       <w:r>
-        <w:t xml:space="preserve">el xG es un predictor más confiable del rendimiento ofensivo futuro en comparación con los goles marcados reales </w:t>
-      </w:r>
-      <w:r>
-        <w:t>[</w:t>
+        <w:t>el xG es un predictor más confiable del rendimiento ofensivo futuro en comparación con los goles marcados reales [</w:t>
       </w:r>
       <w:hyperlink w:anchor="_6.1_Bibliografía" w:history="1">
         <w:r>
@@ -4177,10 +4167,7 @@
         </w:r>
       </w:hyperlink>
       <w:r>
-        <w:t>]</w:t>
-      </w:r>
-      <w:r>
-        <w:t xml:space="preserve">. </w:t>
+        <w:t xml:space="preserve">]. </w:t>
       </w:r>
       <w:r>
         <w:t>Sin embargo, la tarea de recopilación de datos para calcular el xG es mucho más compleja, ya que requiere un alto nivel de precisión en la medición de variables como la ubicación del disparo, la velocidad del balón y la presión defensiva en cada jugada.</w:t>
@@ -5596,13 +5583,7 @@
         <w:rPr>
           <w:rFonts w:cs="Times New Roman"/>
         </w:rPr>
-        <w:t xml:space="preserve"> </w:t>
-      </w:r>
-      <w:r>
-        <w:rPr>
-          <w:rFonts w:cs="Times New Roman"/>
-        </w:rPr>
-        <w:t>Se estima que el mercado de las apuestas deportivas previsto para 2030 sea de 608.410 millones USD.</w:t>
+        <w:t xml:space="preserve"> Se estima que el mercado de las apuestas deportivas previsto para 2030 sea de 608.410 millones USD.</w:t>
       </w:r>
       <w:r>
         <w:rPr>
@@ -6112,13 +6093,7 @@
         <w:rPr>
           <w:rFonts w:cs="Times New Roman"/>
         </w:rPr>
-        <w:t>El fútbol no solo tiene un impacto en la industria del juego, sino que también influye en la economía general del país. La actividad económica generada por el futbol repercute en la generación de empleo, con más de 194.381 empleos a jornada completa, incluyendo puestos directos e indirectos relacionados con el deporte</w:t>
-      </w:r>
-      <w:r>
-        <w:rPr>
-          <w:rFonts w:cs="Times New Roman"/>
-        </w:rPr>
-        <w:t>.</w:t>
+        <w:t>El fútbol no solo tiene un impacto en la industria del juego, sino que también influye en la economía general del país. La actividad económica generada por el futbol repercute en la generación de empleo, con más de 194.381 empleos a jornada completa, incluyendo puestos directos e indirectos relacionados con el deporte.</w:t>
       </w:r>
       <w:r>
         <w:rPr>
@@ -6147,31 +6122,31 @@
       <w:pPr>
         <w:pStyle w:val="Ttulo2"/>
       </w:pPr>
-      <w:bookmarkStart w:id="18" w:name="_Toc191834894"/>
-      <w:bookmarkStart w:id="19" w:name="_2.3_Marco_Teórico"/>
+      <w:bookmarkStart w:id="18" w:name="_2.3_Marco_Teórico"/>
+      <w:bookmarkStart w:id="19" w:name="_Toc191834894"/>
+      <w:bookmarkEnd w:id="18"/>
+      <w:r>
+        <w:t>2.</w:t>
+      </w:r>
+      <w:r>
+        <w:t>3</w:t>
+      </w:r>
+      <w:r>
+        <w:t xml:space="preserve"> Marco </w:t>
+      </w:r>
+      <w:r>
+        <w:t>T</w:t>
+      </w:r>
+      <w:r>
+        <w:t xml:space="preserve">eórico del </w:t>
+      </w:r>
+      <w:r>
+        <w:t>T</w:t>
+      </w:r>
+      <w:r>
+        <w:t>rabajo</w:t>
+      </w:r>
       <w:bookmarkEnd w:id="19"/>
-      <w:r>
-        <w:t>2.</w:t>
-      </w:r>
-      <w:r>
-        <w:t>3</w:t>
-      </w:r>
-      <w:r>
-        <w:t xml:space="preserve"> Marco </w:t>
-      </w:r>
-      <w:r>
-        <w:t>T</w:t>
-      </w:r>
-      <w:r>
-        <w:t xml:space="preserve">eórico del </w:t>
-      </w:r>
-      <w:r>
-        <w:t>T</w:t>
-      </w:r>
-      <w:r>
-        <w:t>rabajo</w:t>
-      </w:r>
-      <w:bookmarkEnd w:id="18"/>
     </w:p>
     <w:p>
       <w:pPr>
@@ -6222,13 +6197,7 @@
           <w:rPr>
             <w:rStyle w:val="Hipervnculo"/>
           </w:rPr>
-          <w:t>6.2</w:t>
-        </w:r>
-        <w:r>
-          <w:rPr>
-            <w:rStyle w:val="Hipervnculo"/>
-          </w:rPr>
-          <w:t xml:space="preserve"> Referencias Teóricas Consultadas</w:t>
+          <w:t>6.2 Referencias Teóricas Consultadas</w:t>
         </w:r>
       </w:hyperlink>
       <w:r>
@@ -13090,6 +13059,7 @@
         <w:jc w:val="both"/>
       </w:pPr>
       <w:r>
+        <w:lastRenderedPageBreak/>
         <w:t>Un modelo de regresión logística modela la probabilidad de que una instancia pertenezca a una clase de</w:t>
       </w:r>
       <w:r>
@@ -13119,7 +13089,6 @@
           <w:b/>
           <w:bCs/>
         </w:rPr>
-        <w:lastRenderedPageBreak/>
         <w:t>Regresión logística para clasificación binaria</w:t>
       </w:r>
       <w:r>
@@ -13832,6 +13801,7 @@
           <w:b/>
           <w:bCs/>
         </w:rPr>
+        <w:lastRenderedPageBreak/>
         <w:t xml:space="preserve">Función de costo: </w:t>
       </w:r>
       <w:r>
@@ -13870,7 +13840,6 @@
         <w:rPr>
           <w:rFonts w:cs="Times New Roman"/>
         </w:rPr>
-        <w:lastRenderedPageBreak/>
         <w:t>La diferencia entre la función de pérdida (</w:t>
       </w:r>
       <w:r>
@@ -15081,6 +15050,7 @@
         </w:numPr>
       </w:pPr>
       <w:r>
+        <w:lastRenderedPageBreak/>
         <w:t>Linealidad: Existe una relación lineal entre las variables independientes y la variable dependiente.</w:t>
       </w:r>
     </w:p>
@@ -15105,7 +15075,6 @@
         </w:numPr>
       </w:pPr>
       <w:r>
-        <w:lastRenderedPageBreak/>
         <w:t>Homocedasticidad: La varianza de los errores es constante en todos los niveles de las variables independientes.</w:t>
       </w:r>
     </w:p>
@@ -15897,6 +15866,7 @@
           <w:bCs/>
           <w:iCs/>
         </w:rPr>
+        <w:lastRenderedPageBreak/>
         <w:t>Evaluación del modelo</w:t>
       </w:r>
       <w:r>
@@ -15979,7 +15949,6 @@
         <w:rPr>
           <w:iCs/>
         </w:rPr>
-        <w:lastRenderedPageBreak/>
         <w:t xml:space="preserve">Raíz del Error </w:t>
       </w:r>
       <w:r>
@@ -16919,6 +16888,7 @@
         <w:rPr>
           <w:rFonts w:cs="Times New Roman"/>
         </w:rPr>
+        <w:lastRenderedPageBreak/>
         <w:t>T</w:t>
       </w:r>
       <w:r>
@@ -16967,7 +16937,6 @@
         </w:numPr>
       </w:pPr>
       <w:r>
-        <w:lastRenderedPageBreak/>
         <w:t>Para regresión:</w:t>
       </w:r>
       <w:r>
@@ -17584,6 +17553,7 @@
         </w:numPr>
       </w:pPr>
       <w:r>
+        <w:lastRenderedPageBreak/>
         <w:t>Error cuadrático medio (MSE) para regresión</w:t>
       </w:r>
     </w:p>
@@ -17620,7 +17590,6 @@
           <w:b/>
           <w:bCs/>
         </w:rPr>
-        <w:lastRenderedPageBreak/>
         <w:t>Ventajas y desventajas</w:t>
       </w:r>
       <w:r>
@@ -17869,6 +17838,7 @@
         <w:rPr>
           <w:rFonts w:cs="Times New Roman"/>
         </w:rPr>
+        <w:lastRenderedPageBreak/>
         <w:t xml:space="preserve">El Gradient Boosting es otra técnica de </w:t>
       </w:r>
       <w:r>
@@ -17901,7 +17871,6 @@
           <w:b/>
           <w:bCs/>
         </w:rPr>
-        <w:lastRenderedPageBreak/>
         <w:t xml:space="preserve">Funcionamiento: </w:t>
       </w:r>
       <w:r>
@@ -18531,7 +18500,11 @@
         <w:t>leaf-wise</w:t>
       </w:r>
       <w:r>
-        <w:t xml:space="preserve"> en lugar de </w:t>
+        <w:t xml:space="preserve"> </w:t>
+      </w:r>
+      <w:r>
+        <w:lastRenderedPageBreak/>
+        <w:t xml:space="preserve">en lugar de </w:t>
       </w:r>
       <w:r>
         <w:rPr>
@@ -18605,14 +18578,7 @@
         <w:rPr>
           <w:rFonts w:cs="Times New Roman"/>
         </w:rPr>
-        <w:t xml:space="preserve"> a través de múltiples hiperparámetros. Sin embargo, su naturaleza secuencial puede </w:t>
-      </w:r>
-      <w:r>
-        <w:rPr>
-          <w:rFonts w:cs="Times New Roman"/>
-        </w:rPr>
-        <w:lastRenderedPageBreak/>
-        <w:t xml:space="preserve">llevar a tiempos </w:t>
+        <w:t xml:space="preserve"> a través de múltiples hiperparámetros. Sin embargo, su naturaleza secuencial puede llevar a tiempos </w:t>
       </w:r>
       <w:r>
         <w:rPr>
@@ -19037,6 +19003,7 @@
           <w:b/>
           <w:bCs/>
         </w:rPr>
+        <w:lastRenderedPageBreak/>
         <w:t>Funciones de</w:t>
       </w:r>
       <w:r>
@@ -19062,7 +19029,6 @@
         </w:numPr>
       </w:pPr>
       <w:r>
-        <w:lastRenderedPageBreak/>
         <w:t>Función Sigmoide</w:t>
       </w:r>
       <w:r>
@@ -19685,6 +19651,7 @@
           <w:b/>
           <w:bCs/>
         </w:rPr>
+        <w:lastRenderedPageBreak/>
         <w:t>Entrenamiento de una ANN</w:t>
       </w:r>
       <w:r>
@@ -19798,7 +19765,6 @@
         </w:numPr>
       </w:pPr>
       <w:r>
-        <w:lastRenderedPageBreak/>
         <w:t>Cálculo del gradiente: Se computan las derivadas parciales de la función de pérdida con respecto a cada peso y sesgo.</w:t>
       </w:r>
     </w:p>
@@ -20572,6 +20538,7 @@
           <w:bCs/>
           <w:noProof/>
         </w:rPr>
+        <w:lastRenderedPageBreak/>
         <w:drawing>
           <wp:inline distT="0" distB="0" distL="0" distR="0" wp14:anchorId="0F571DCD" wp14:editId="1C1EF912">
             <wp:extent cx="3067050" cy="1645189"/>
@@ -21022,6 +20989,7 @@
         </w:numPr>
       </w:pPr>
       <w:r>
+        <w:lastRenderedPageBreak/>
         <w:t xml:space="preserve">Gated Recurrent Unit </w:t>
       </w:r>
       <w:r>
@@ -21079,7 +21047,6 @@
         <w:jc w:val="both"/>
       </w:pPr>
       <w:r>
-        <w:lastRenderedPageBreak/>
         <w:t>Herbinet (2018)</w:t>
       </w:r>
       <w:r>
@@ -21292,6 +21259,7 @@
         <w:jc w:val="both"/>
       </w:pPr>
       <w:r>
+        <w:lastRenderedPageBreak/>
         <w:t xml:space="preserve">En un contexto más </w:t>
       </w:r>
       <w:r>
@@ -21421,7 +21389,6 @@
         <w:jc w:val="both"/>
       </w:pPr>
       <w:r>
-        <w:lastRenderedPageBreak/>
         <w:t>Los resultados obtenidos evidencian la efectividad de los modelos de ensemble learning (como Random Forest y Gradient Boosting) para mejorar la precisión en la predicción de resultados deportivos.</w:t>
       </w:r>
     </w:p>
@@ -21500,6 +21467,148 @@
       <w:r>
         <w:t xml:space="preserve"> </w:t>
       </w:r>
+    </w:p>
+    <w:p>
+      <w:pPr>
+        <w:jc w:val="both"/>
+      </w:pPr>
+    </w:p>
+    <w:p>
+      <w:pPr>
+        <w:rPr>
+          <w:color w:val="C00000"/>
+        </w:rPr>
+      </w:pPr>
+      <w:r>
+        <w:rPr>
+          <w:color w:val="C00000"/>
+        </w:rPr>
+        <w:br w:type="page"/>
+      </w:r>
+    </w:p>
+    <w:p>
+      <w:pPr>
+        <w:jc w:val="both"/>
+        <w:rPr>
+          <w:color w:val="C00000"/>
+        </w:rPr>
+      </w:pPr>
+      <w:r>
+        <w:rPr>
+          <w:color w:val="C00000"/>
+        </w:rPr>
+        <w:lastRenderedPageBreak/>
+        <w:t>AÑADIR</w:t>
+      </w:r>
+    </w:p>
+    <w:p>
+      <w:pPr>
+        <w:jc w:val="both"/>
+        <w:rPr>
+          <w:color w:val="C00000"/>
+        </w:rPr>
+      </w:pPr>
+      <w:r>
+        <w:rPr>
+          <w:color w:val="C00000"/>
+        </w:rPr>
+        <w:t>- Hablar de PCA</w:t>
+      </w:r>
+    </w:p>
+    <w:p>
+      <w:pPr>
+        <w:jc w:val="both"/>
+        <w:rPr>
+          <w:color w:val="C00000"/>
+        </w:rPr>
+      </w:pPr>
+      <w:r>
+        <w:rPr>
+          <w:color w:val="C00000"/>
+        </w:rPr>
+        <w:t xml:space="preserve">- Hablar del balanceo de clases </w:t>
+      </w:r>
+    </w:p>
+    <w:p>
+      <w:pPr>
+        <w:jc w:val="both"/>
+        <w:rPr>
+          <w:color w:val="C00000"/>
+        </w:rPr>
+      </w:pPr>
+      <w:r>
+        <w:rPr>
+          <w:color w:val="C00000"/>
+        </w:rPr>
+        <w:tab/>
+        <w:t xml:space="preserve">- Undersampling </w:t>
+      </w:r>
+    </w:p>
+    <w:p>
+      <w:pPr>
+        <w:jc w:val="both"/>
+        <w:rPr>
+          <w:color w:val="C00000"/>
+        </w:rPr>
+      </w:pPr>
+      <w:r>
+        <w:rPr>
+          <w:color w:val="C00000"/>
+        </w:rPr>
+        <w:tab/>
+        <w:t xml:space="preserve">- Oversampling </w:t>
+      </w:r>
+    </w:p>
+    <w:p>
+      <w:pPr>
+        <w:jc w:val="both"/>
+        <w:rPr>
+          <w:color w:val="C00000"/>
+        </w:rPr>
+      </w:pPr>
+      <w:r>
+        <w:rPr>
+          <w:color w:val="C00000"/>
+        </w:rPr>
+        <w:t>- Hablar de selección de características</w:t>
+      </w:r>
+    </w:p>
+    <w:p>
+      <w:pPr>
+        <w:jc w:val="both"/>
+        <w:rPr>
+          <w:color w:val="C00000"/>
+        </w:rPr>
+      </w:pPr>
+      <w:r>
+        <w:rPr>
+          <w:color w:val="C00000"/>
+        </w:rPr>
+        <w:t xml:space="preserve">- Hablar de </w:t>
+      </w:r>
+      <w:r>
+        <w:rPr>
+          <w:color w:val="C00000"/>
+        </w:rPr>
+        <w:t>Grid</w:t>
+      </w:r>
+      <w:r>
+        <w:rPr>
+          <w:color w:val="C00000"/>
+        </w:rPr>
+        <w:t xml:space="preserve"> Search </w:t>
+      </w:r>
+    </w:p>
+    <w:p>
+      <w:pPr>
+        <w:jc w:val="both"/>
+      </w:pPr>
+      <w:r>
+        <w:rPr>
+          <w:color w:val="C00000"/>
+        </w:rPr>
+        <w:t>- Validación cruzada</w:t>
+      </w:r>
       <w:r>
         <w:br w:type="page"/>
       </w:r>
@@ -22194,10 +22303,7 @@
         <w:jc w:val="both"/>
       </w:pPr>
       <w:r>
-        <w:t>[4]</w:t>
-      </w:r>
-      <w:r>
-        <w:t xml:space="preserve"> </w:t>
+        <w:t xml:space="preserve">[4] </w:t>
       </w:r>
       <w:r>
         <w:t xml:space="preserve">Spearman, W. (2028). Beyond Expected Goals. </w:t>
@@ -29328,6 +29434,7 @@
   <w:style w:type="character" w:default="1" w:styleId="Fuentedeprrafopredeter">
     <w:name w:val="Default Paragraph Font"/>
     <w:uiPriority w:val="1"/>
+    <w:semiHidden/>
     <w:unhideWhenUsed/>
   </w:style>
   <w:style w:type="table" w:default="1" w:styleId="Tablanormal">

</xml_diff>

<commit_message>
apartado generar datasets por equipo memoria
</commit_message>
<xml_diff>
--- a/AnaIsabelGonzalezSahagun_TFG_INSO.docx
+++ b/AnaIsabelGonzalezSahagun_TFG_INSO.docx
@@ -560,7 +560,7 @@
             </w:rPr>
             <w:fldChar w:fldCharType="separate"/>
           </w:r>
-          <w:hyperlink w:anchor="_Toc193223819" w:history="1">
+          <w:hyperlink w:anchor="_Toc193474881" w:history="1">
             <w:r>
               <w:rPr>
                 <w:rStyle w:val="Hipervnculo"/>
@@ -587,7 +587,7 @@
                 <w:noProof/>
                 <w:webHidden/>
               </w:rPr>
-              <w:instrText xml:space="preserve"> PAGEREF _Toc193223819 \h </w:instrText>
+              <w:instrText xml:space="preserve"> PAGEREF _Toc193474881 \h </w:instrText>
             </w:r>
             <w:r>
               <w:rPr>
@@ -634,7 +634,7 @@
               <w14:ligatures w14:val="standardContextual"/>
             </w:rPr>
           </w:pPr>
-          <w:hyperlink w:anchor="_Toc193223820" w:history="1">
+          <w:hyperlink w:anchor="_Toc193474882" w:history="1">
             <w:r>
               <w:rPr>
                 <w:rStyle w:val="Hipervnculo"/>
@@ -661,7 +661,7 @@
                 <w:noProof/>
                 <w:webHidden/>
               </w:rPr>
-              <w:instrText xml:space="preserve"> PAGEREF _Toc193223820 \h </w:instrText>
+              <w:instrText xml:space="preserve"> PAGEREF _Toc193474882 \h </w:instrText>
             </w:r>
             <w:r>
               <w:rPr>
@@ -708,7 +708,7 @@
               <w14:ligatures w14:val="standardContextual"/>
             </w:rPr>
           </w:pPr>
-          <w:hyperlink w:anchor="_Toc193223821" w:history="1">
+          <w:hyperlink w:anchor="_Toc193474883" w:history="1">
             <w:r>
               <w:rPr>
                 <w:rStyle w:val="Hipervnculo"/>
@@ -735,7 +735,7 @@
                 <w:noProof/>
                 <w:webHidden/>
               </w:rPr>
-              <w:instrText xml:space="preserve"> PAGEREF _Toc193223821 \h </w:instrText>
+              <w:instrText xml:space="preserve"> PAGEREF _Toc193474883 \h </w:instrText>
             </w:r>
             <w:r>
               <w:rPr>
@@ -782,7 +782,7 @@
               <w14:ligatures w14:val="standardContextual"/>
             </w:rPr>
           </w:pPr>
-          <w:hyperlink w:anchor="_Toc193223822" w:history="1">
+          <w:hyperlink w:anchor="_Toc193474884" w:history="1">
             <w:r>
               <w:rPr>
                 <w:rStyle w:val="Hipervnculo"/>
@@ -809,7 +809,7 @@
                 <w:noProof/>
                 <w:webHidden/>
               </w:rPr>
-              <w:instrText xml:space="preserve"> PAGEREF _Toc193223822 \h </w:instrText>
+              <w:instrText xml:space="preserve"> PAGEREF _Toc193474884 \h </w:instrText>
             </w:r>
             <w:r>
               <w:rPr>
@@ -856,7 +856,7 @@
               <w14:ligatures w14:val="standardContextual"/>
             </w:rPr>
           </w:pPr>
-          <w:hyperlink w:anchor="_Toc193223823" w:history="1">
+          <w:hyperlink w:anchor="_Toc193474885" w:history="1">
             <w:r>
               <w:rPr>
                 <w:rStyle w:val="Hipervnculo"/>
@@ -883,7 +883,7 @@
                 <w:noProof/>
                 <w:webHidden/>
               </w:rPr>
-              <w:instrText xml:space="preserve"> PAGEREF _Toc193223823 \h </w:instrText>
+              <w:instrText xml:space="preserve"> PAGEREF _Toc193474885 \h </w:instrText>
             </w:r>
             <w:r>
               <w:rPr>
@@ -930,7 +930,7 @@
               <w14:ligatures w14:val="standardContextual"/>
             </w:rPr>
           </w:pPr>
-          <w:hyperlink w:anchor="_Toc193223824" w:history="1">
+          <w:hyperlink w:anchor="_Toc193474886" w:history="1">
             <w:r>
               <w:rPr>
                 <w:rStyle w:val="Hipervnculo"/>
@@ -957,7 +957,7 @@
                 <w:noProof/>
                 <w:webHidden/>
               </w:rPr>
-              <w:instrText xml:space="preserve"> PAGEREF _Toc193223824 \h </w:instrText>
+              <w:instrText xml:space="preserve"> PAGEREF _Toc193474886 \h </w:instrText>
             </w:r>
             <w:r>
               <w:rPr>
@@ -1004,7 +1004,7 @@
               <w14:ligatures w14:val="standardContextual"/>
             </w:rPr>
           </w:pPr>
-          <w:hyperlink w:anchor="_Toc193223825" w:history="1">
+          <w:hyperlink w:anchor="_Toc193474887" w:history="1">
             <w:r>
               <w:rPr>
                 <w:rStyle w:val="Hipervnculo"/>
@@ -1031,7 +1031,7 @@
                 <w:noProof/>
                 <w:webHidden/>
               </w:rPr>
-              <w:instrText xml:space="preserve"> PAGEREF _Toc193223825 \h </w:instrText>
+              <w:instrText xml:space="preserve"> PAGEREF _Toc193474887 \h </w:instrText>
             </w:r>
             <w:r>
               <w:rPr>
@@ -1078,7 +1078,7 @@
               <w14:ligatures w14:val="standardContextual"/>
             </w:rPr>
           </w:pPr>
-          <w:hyperlink w:anchor="_Toc193223826" w:history="1">
+          <w:hyperlink w:anchor="_Toc193474888" w:history="1">
             <w:r>
               <w:rPr>
                 <w:rStyle w:val="Hipervnculo"/>
@@ -1105,7 +1105,7 @@
                 <w:noProof/>
                 <w:webHidden/>
               </w:rPr>
-              <w:instrText xml:space="preserve"> PAGEREF _Toc193223826 \h </w:instrText>
+              <w:instrText xml:space="preserve"> PAGEREF _Toc193474888 \h </w:instrText>
             </w:r>
             <w:r>
               <w:rPr>
@@ -1152,7 +1152,7 @@
               <w14:ligatures w14:val="standardContextual"/>
             </w:rPr>
           </w:pPr>
-          <w:hyperlink w:anchor="_Toc193223827" w:history="1">
+          <w:hyperlink w:anchor="_Toc193474889" w:history="1">
             <w:r>
               <w:rPr>
                 <w:rStyle w:val="Hipervnculo"/>
@@ -1179,7 +1179,7 @@
                 <w:noProof/>
                 <w:webHidden/>
               </w:rPr>
-              <w:instrText xml:space="preserve"> PAGEREF _Toc193223827 \h </w:instrText>
+              <w:instrText xml:space="preserve"> PAGEREF _Toc193474889 \h </w:instrText>
             </w:r>
             <w:r>
               <w:rPr>
@@ -1226,7 +1226,7 @@
               <w14:ligatures w14:val="standardContextual"/>
             </w:rPr>
           </w:pPr>
-          <w:hyperlink w:anchor="_Toc193223828" w:history="1">
+          <w:hyperlink w:anchor="_Toc193474890" w:history="1">
             <w:r>
               <w:rPr>
                 <w:rStyle w:val="Hipervnculo"/>
@@ -1253,7 +1253,7 @@
                 <w:noProof/>
                 <w:webHidden/>
               </w:rPr>
-              <w:instrText xml:space="preserve"> PAGEREF _Toc193223828 \h </w:instrText>
+              <w:instrText xml:space="preserve"> PAGEREF _Toc193474890 \h </w:instrText>
             </w:r>
             <w:r>
               <w:rPr>
@@ -1300,7 +1300,7 @@
               <w14:ligatures w14:val="standardContextual"/>
             </w:rPr>
           </w:pPr>
-          <w:hyperlink w:anchor="_Toc193223829" w:history="1">
+          <w:hyperlink w:anchor="_Toc193474891" w:history="1">
             <w:r>
               <w:rPr>
                 <w:rStyle w:val="Hipervnculo"/>
@@ -1327,7 +1327,7 @@
                 <w:noProof/>
                 <w:webHidden/>
               </w:rPr>
-              <w:instrText xml:space="preserve"> PAGEREF _Toc193223829 \h </w:instrText>
+              <w:instrText xml:space="preserve"> PAGEREF _Toc193474891 \h </w:instrText>
             </w:r>
             <w:r>
               <w:rPr>
@@ -1374,7 +1374,7 @@
               <w14:ligatures w14:val="standardContextual"/>
             </w:rPr>
           </w:pPr>
-          <w:hyperlink w:anchor="_Toc193223830" w:history="1">
+          <w:hyperlink w:anchor="_Toc193474892" w:history="1">
             <w:r>
               <w:rPr>
                 <w:rStyle w:val="Hipervnculo"/>
@@ -1401,7 +1401,7 @@
                 <w:noProof/>
                 <w:webHidden/>
               </w:rPr>
-              <w:instrText xml:space="preserve"> PAGEREF _Toc193223830 \h </w:instrText>
+              <w:instrText xml:space="preserve"> PAGEREF _Toc193474892 \h </w:instrText>
             </w:r>
             <w:r>
               <w:rPr>
@@ -1448,7 +1448,7 @@
               <w14:ligatures w14:val="standardContextual"/>
             </w:rPr>
           </w:pPr>
-          <w:hyperlink w:anchor="_Toc193223831" w:history="1">
+          <w:hyperlink w:anchor="_Toc193474893" w:history="1">
             <w:r>
               <w:rPr>
                 <w:rStyle w:val="Hipervnculo"/>
@@ -1476,7 +1476,7 @@
                 <w:noProof/>
                 <w:webHidden/>
               </w:rPr>
-              <w:instrText xml:space="preserve"> PAGEREF _Toc193223831 \h </w:instrText>
+              <w:instrText xml:space="preserve"> PAGEREF _Toc193474893 \h </w:instrText>
             </w:r>
             <w:r>
               <w:rPr>
@@ -1523,7 +1523,7 @@
               <w14:ligatures w14:val="standardContextual"/>
             </w:rPr>
           </w:pPr>
-          <w:hyperlink w:anchor="_Toc193223832" w:history="1">
+          <w:hyperlink w:anchor="_Toc193474894" w:history="1">
             <w:r>
               <w:rPr>
                 <w:rStyle w:val="Hipervnculo"/>
@@ -1551,7 +1551,7 @@
                 <w:noProof/>
                 <w:webHidden/>
               </w:rPr>
-              <w:instrText xml:space="preserve"> PAGEREF _Toc193223832 \h </w:instrText>
+              <w:instrText xml:space="preserve"> PAGEREF _Toc193474894 \h </w:instrText>
             </w:r>
             <w:r>
               <w:rPr>
@@ -1598,7 +1598,7 @@
               <w14:ligatures w14:val="standardContextual"/>
             </w:rPr>
           </w:pPr>
-          <w:hyperlink w:anchor="_Toc193223833" w:history="1">
+          <w:hyperlink w:anchor="_Toc193474895" w:history="1">
             <w:r>
               <w:rPr>
                 <w:rStyle w:val="Hipervnculo"/>
@@ -1626,7 +1626,7 @@
                 <w:noProof/>
                 <w:webHidden/>
               </w:rPr>
-              <w:instrText xml:space="preserve"> PAGEREF _Toc193223833 \h </w:instrText>
+              <w:instrText xml:space="preserve"> PAGEREF _Toc193474895 \h </w:instrText>
             </w:r>
             <w:r>
               <w:rPr>
@@ -1673,7 +1673,7 @@
               <w14:ligatures w14:val="standardContextual"/>
             </w:rPr>
           </w:pPr>
-          <w:hyperlink w:anchor="_Toc193223834" w:history="1">
+          <w:hyperlink w:anchor="_Toc193474896" w:history="1">
             <w:r>
               <w:rPr>
                 <w:rStyle w:val="Hipervnculo"/>
@@ -1700,7 +1700,7 @@
                 <w:noProof/>
                 <w:webHidden/>
               </w:rPr>
-              <w:instrText xml:space="preserve"> PAGEREF _Toc193223834 \h </w:instrText>
+              <w:instrText xml:space="preserve"> PAGEREF _Toc193474896 \h </w:instrText>
             </w:r>
             <w:r>
               <w:rPr>
@@ -1747,7 +1747,7 @@
               <w14:ligatures w14:val="standardContextual"/>
             </w:rPr>
           </w:pPr>
-          <w:hyperlink w:anchor="_Toc193223835" w:history="1">
+          <w:hyperlink w:anchor="_Toc193474897" w:history="1">
             <w:r>
               <w:rPr>
                 <w:rStyle w:val="Hipervnculo"/>
@@ -1775,7 +1775,7 @@
                 <w:noProof/>
                 <w:webHidden/>
               </w:rPr>
-              <w:instrText xml:space="preserve"> PAGEREF _Toc193223835 \h </w:instrText>
+              <w:instrText xml:space="preserve"> PAGEREF _Toc193474897 \h </w:instrText>
             </w:r>
             <w:r>
               <w:rPr>
@@ -1822,7 +1822,7 @@
               <w14:ligatures w14:val="standardContextual"/>
             </w:rPr>
           </w:pPr>
-          <w:hyperlink w:anchor="_Toc193223836" w:history="1">
+          <w:hyperlink w:anchor="_Toc193474898" w:history="1">
             <w:r>
               <w:rPr>
                 <w:rStyle w:val="Hipervnculo"/>
@@ -1850,7 +1850,7 @@
                 <w:noProof/>
                 <w:webHidden/>
               </w:rPr>
-              <w:instrText xml:space="preserve"> PAGEREF _Toc193223836 \h </w:instrText>
+              <w:instrText xml:space="preserve"> PAGEREF _Toc193474898 \h </w:instrText>
             </w:r>
             <w:r>
               <w:rPr>
@@ -1897,7 +1897,7 @@
               <w14:ligatures w14:val="standardContextual"/>
             </w:rPr>
           </w:pPr>
-          <w:hyperlink w:anchor="_Toc193223837" w:history="1">
+          <w:hyperlink w:anchor="_Toc193474899" w:history="1">
             <w:r>
               <w:rPr>
                 <w:rStyle w:val="Hipervnculo"/>
@@ -1924,7 +1924,7 @@
                 <w:noProof/>
                 <w:webHidden/>
               </w:rPr>
-              <w:instrText xml:space="preserve"> PAGEREF _Toc193223837 \h </w:instrText>
+              <w:instrText xml:space="preserve"> PAGEREF _Toc193474899 \h </w:instrText>
             </w:r>
             <w:r>
               <w:rPr>
@@ -1971,7 +1971,7 @@
               <w14:ligatures w14:val="standardContextual"/>
             </w:rPr>
           </w:pPr>
-          <w:hyperlink w:anchor="_Toc193223838" w:history="1">
+          <w:hyperlink w:anchor="_Toc193474900" w:history="1">
             <w:r>
               <w:rPr>
                 <w:rStyle w:val="Hipervnculo"/>
@@ -1999,7 +1999,7 @@
                 <w:noProof/>
                 <w:webHidden/>
               </w:rPr>
-              <w:instrText xml:space="preserve"> PAGEREF _Toc193223838 \h </w:instrText>
+              <w:instrText xml:space="preserve"> PAGEREF _Toc193474900 \h </w:instrText>
             </w:r>
             <w:r>
               <w:rPr>
@@ -2046,7 +2046,7 @@
               <w14:ligatures w14:val="standardContextual"/>
             </w:rPr>
           </w:pPr>
-          <w:hyperlink w:anchor="_Toc193223839" w:history="1">
+          <w:hyperlink w:anchor="_Toc193474901" w:history="1">
             <w:r>
               <w:rPr>
                 <w:rStyle w:val="Hipervnculo"/>
@@ -2074,7 +2074,7 @@
                 <w:noProof/>
                 <w:webHidden/>
               </w:rPr>
-              <w:instrText xml:space="preserve"> PAGEREF _Toc193223839 \h </w:instrText>
+              <w:instrText xml:space="preserve"> PAGEREF _Toc193474901 \h </w:instrText>
             </w:r>
             <w:r>
               <w:rPr>
@@ -2121,7 +2121,7 @@
               <w14:ligatures w14:val="standardContextual"/>
             </w:rPr>
           </w:pPr>
-          <w:hyperlink w:anchor="_Toc193223840" w:history="1">
+          <w:hyperlink w:anchor="_Toc193474902" w:history="1">
             <w:r>
               <w:rPr>
                 <w:rStyle w:val="Hipervnculo"/>
@@ -2149,7 +2149,7 @@
                 <w:noProof/>
                 <w:webHidden/>
               </w:rPr>
-              <w:instrText xml:space="preserve"> PAGEREF _Toc193223840 \h </w:instrText>
+              <w:instrText xml:space="preserve"> PAGEREF _Toc193474902 \h </w:instrText>
             </w:r>
             <w:r>
               <w:rPr>
@@ -2196,7 +2196,7 @@
               <w14:ligatures w14:val="standardContextual"/>
             </w:rPr>
           </w:pPr>
-          <w:hyperlink w:anchor="_Toc193223841" w:history="1">
+          <w:hyperlink w:anchor="_Toc193474903" w:history="1">
             <w:r>
               <w:rPr>
                 <w:rStyle w:val="Hipervnculo"/>
@@ -2224,7 +2224,7 @@
                 <w:noProof/>
                 <w:webHidden/>
               </w:rPr>
-              <w:instrText xml:space="preserve"> PAGEREF _Toc193223841 \h </w:instrText>
+              <w:instrText xml:space="preserve"> PAGEREF _Toc193474903 \h </w:instrText>
             </w:r>
             <w:r>
               <w:rPr>
@@ -2271,7 +2271,7 @@
               <w14:ligatures w14:val="standardContextual"/>
             </w:rPr>
           </w:pPr>
-          <w:hyperlink w:anchor="_Toc193223842" w:history="1">
+          <w:hyperlink w:anchor="_Toc193474904" w:history="1">
             <w:r>
               <w:rPr>
                 <w:rStyle w:val="Hipervnculo"/>
@@ -2298,7 +2298,7 @@
                 <w:noProof/>
                 <w:webHidden/>
               </w:rPr>
-              <w:instrText xml:space="preserve"> PAGEREF _Toc193223842 \h </w:instrText>
+              <w:instrText xml:space="preserve"> PAGEREF _Toc193474904 \h </w:instrText>
             </w:r>
             <w:r>
               <w:rPr>
@@ -2345,7 +2345,7 @@
               <w14:ligatures w14:val="standardContextual"/>
             </w:rPr>
           </w:pPr>
-          <w:hyperlink w:anchor="_Toc193223843" w:history="1">
+          <w:hyperlink w:anchor="_Toc193474905" w:history="1">
             <w:r>
               <w:rPr>
                 <w:rStyle w:val="Hipervnculo"/>
@@ -2372,7 +2372,7 @@
                 <w:noProof/>
                 <w:webHidden/>
               </w:rPr>
-              <w:instrText xml:space="preserve"> PAGEREF _Toc193223843 \h </w:instrText>
+              <w:instrText xml:space="preserve"> PAGEREF _Toc193474905 \h </w:instrText>
             </w:r>
             <w:r>
               <w:rPr>
@@ -2419,7 +2419,7 @@
               <w14:ligatures w14:val="standardContextual"/>
             </w:rPr>
           </w:pPr>
-          <w:hyperlink w:anchor="_Toc193223844" w:history="1">
+          <w:hyperlink w:anchor="_Toc193474906" w:history="1">
             <w:r>
               <w:rPr>
                 <w:rStyle w:val="Hipervnculo"/>
@@ -2446,7 +2446,7 @@
                 <w:noProof/>
                 <w:webHidden/>
               </w:rPr>
-              <w:instrText xml:space="preserve"> PAGEREF _Toc193223844 \h </w:instrText>
+              <w:instrText xml:space="preserve"> PAGEREF _Toc193474906 \h </w:instrText>
             </w:r>
             <w:r>
               <w:rPr>
@@ -2493,7 +2493,7 @@
               <w14:ligatures w14:val="standardContextual"/>
             </w:rPr>
           </w:pPr>
-          <w:hyperlink w:anchor="_Toc193223845" w:history="1">
+          <w:hyperlink w:anchor="_Toc193474907" w:history="1">
             <w:r>
               <w:rPr>
                 <w:rStyle w:val="Hipervnculo"/>
@@ -2520,7 +2520,7 @@
                 <w:noProof/>
                 <w:webHidden/>
               </w:rPr>
-              <w:instrText xml:space="preserve"> PAGEREF _Toc193223845 \h </w:instrText>
+              <w:instrText xml:space="preserve"> PAGEREF _Toc193474907 \h </w:instrText>
             </w:r>
             <w:r>
               <w:rPr>
@@ -2567,7 +2567,7 @@
               <w14:ligatures w14:val="standardContextual"/>
             </w:rPr>
           </w:pPr>
-          <w:hyperlink w:anchor="_Toc193223846" w:history="1">
+          <w:hyperlink w:anchor="_Toc193474908" w:history="1">
             <w:r>
               <w:rPr>
                 <w:rStyle w:val="Hipervnculo"/>
@@ -2594,7 +2594,7 @@
                 <w:noProof/>
                 <w:webHidden/>
               </w:rPr>
-              <w:instrText xml:space="preserve"> PAGEREF _Toc193223846 \h </w:instrText>
+              <w:instrText xml:space="preserve"> PAGEREF _Toc193474908 \h </w:instrText>
             </w:r>
             <w:r>
               <w:rPr>
@@ -2641,7 +2641,7 @@
               <w14:ligatures w14:val="standardContextual"/>
             </w:rPr>
           </w:pPr>
-          <w:hyperlink w:anchor="_Toc193223847" w:history="1">
+          <w:hyperlink w:anchor="_Toc193474909" w:history="1">
             <w:r>
               <w:rPr>
                 <w:rStyle w:val="Hipervnculo"/>
@@ -2668,7 +2668,7 @@
                 <w:noProof/>
                 <w:webHidden/>
               </w:rPr>
-              <w:instrText xml:space="preserve"> PAGEREF _Toc193223847 \h </w:instrText>
+              <w:instrText xml:space="preserve"> PAGEREF _Toc193474909 \h </w:instrText>
             </w:r>
             <w:r>
               <w:rPr>
@@ -2715,7 +2715,7 @@
               <w14:ligatures w14:val="standardContextual"/>
             </w:rPr>
           </w:pPr>
-          <w:hyperlink w:anchor="_Toc193223848" w:history="1">
+          <w:hyperlink w:anchor="_Toc193474910" w:history="1">
             <w:r>
               <w:rPr>
                 <w:rStyle w:val="Hipervnculo"/>
@@ -2750,7 +2750,7 @@
                 <w:noProof/>
                 <w:webHidden/>
               </w:rPr>
-              <w:instrText xml:space="preserve"> PAGEREF _Toc193223848 \h </w:instrText>
+              <w:instrText xml:space="preserve"> PAGEREF _Toc193474910 \h </w:instrText>
             </w:r>
             <w:r>
               <w:rPr>
@@ -2797,7 +2797,7 @@
               <w14:ligatures w14:val="standardContextual"/>
             </w:rPr>
           </w:pPr>
-          <w:hyperlink w:anchor="_Toc193223849" w:history="1">
+          <w:hyperlink w:anchor="_Toc193474911" w:history="1">
             <w:r>
               <w:rPr>
                 <w:rStyle w:val="Hipervnculo"/>
@@ -2832,7 +2832,7 @@
                 <w:noProof/>
                 <w:webHidden/>
               </w:rPr>
-              <w:instrText xml:space="preserve"> PAGEREF _Toc193223849 \h </w:instrText>
+              <w:instrText xml:space="preserve"> PAGEREF _Toc193474911 \h </w:instrText>
             </w:r>
             <w:r>
               <w:rPr>
@@ -2879,7 +2879,7 @@
               <w14:ligatures w14:val="standardContextual"/>
             </w:rPr>
           </w:pPr>
-          <w:hyperlink w:anchor="_Toc193223850" w:history="1">
+          <w:hyperlink w:anchor="_Toc193474912" w:history="1">
             <w:r>
               <w:rPr>
                 <w:rStyle w:val="Hipervnculo"/>
@@ -2906,7 +2906,7 @@
                 <w:noProof/>
                 <w:webHidden/>
               </w:rPr>
-              <w:instrText xml:space="preserve"> PAGEREF _Toc193223850 \h </w:instrText>
+              <w:instrText xml:space="preserve"> PAGEREF _Toc193474912 \h </w:instrText>
             </w:r>
             <w:r>
               <w:rPr>
@@ -2953,7 +2953,7 @@
               <w14:ligatures w14:val="standardContextual"/>
             </w:rPr>
           </w:pPr>
-          <w:hyperlink w:anchor="_Toc193223851" w:history="1">
+          <w:hyperlink w:anchor="_Toc193474913" w:history="1">
             <w:r>
               <w:rPr>
                 <w:rStyle w:val="Hipervnculo"/>
@@ -2980,7 +2980,7 @@
                 <w:noProof/>
                 <w:webHidden/>
               </w:rPr>
-              <w:instrText xml:space="preserve"> PAGEREF _Toc193223851 \h </w:instrText>
+              <w:instrText xml:space="preserve"> PAGEREF _Toc193474913 \h </w:instrText>
             </w:r>
             <w:r>
               <w:rPr>
@@ -3027,7 +3027,7 @@
               <w14:ligatures w14:val="standardContextual"/>
             </w:rPr>
           </w:pPr>
-          <w:hyperlink w:anchor="_Toc193223852" w:history="1">
+          <w:hyperlink w:anchor="_Toc193474914" w:history="1">
             <w:r>
               <w:rPr>
                 <w:rStyle w:val="Hipervnculo"/>
@@ -3054,7 +3054,7 @@
                 <w:noProof/>
                 <w:webHidden/>
               </w:rPr>
-              <w:instrText xml:space="preserve"> PAGEREF _Toc193223852 \h </w:instrText>
+              <w:instrText xml:space="preserve"> PAGEREF _Toc193474914 \h </w:instrText>
             </w:r>
             <w:r>
               <w:rPr>
@@ -3101,7 +3101,7 @@
               <w14:ligatures w14:val="standardContextual"/>
             </w:rPr>
           </w:pPr>
-          <w:hyperlink w:anchor="_Toc193223853" w:history="1">
+          <w:hyperlink w:anchor="_Toc193474915" w:history="1">
             <w:r>
               <w:rPr>
                 <w:rStyle w:val="Hipervnculo"/>
@@ -3128,7 +3128,7 @@
                 <w:noProof/>
                 <w:webHidden/>
               </w:rPr>
-              <w:instrText xml:space="preserve"> PAGEREF _Toc193223853 \h </w:instrText>
+              <w:instrText xml:space="preserve"> PAGEREF _Toc193474915 \h </w:instrText>
             </w:r>
             <w:r>
               <w:rPr>
@@ -3175,7 +3175,7 @@
               <w14:ligatures w14:val="standardContextual"/>
             </w:rPr>
           </w:pPr>
-          <w:hyperlink w:anchor="_Toc193223854" w:history="1">
+          <w:hyperlink w:anchor="_Toc193474916" w:history="1">
             <w:r>
               <w:rPr>
                 <w:rStyle w:val="Hipervnculo"/>
@@ -3202,7 +3202,7 @@
                 <w:noProof/>
                 <w:webHidden/>
               </w:rPr>
-              <w:instrText xml:space="preserve"> PAGEREF _Toc193223854 \h </w:instrText>
+              <w:instrText xml:space="preserve"> PAGEREF _Toc193474916 \h </w:instrText>
             </w:r>
             <w:r>
               <w:rPr>
@@ -3249,7 +3249,7 @@
               <w14:ligatures w14:val="standardContextual"/>
             </w:rPr>
           </w:pPr>
-          <w:hyperlink w:anchor="_Toc193223855" w:history="1">
+          <w:hyperlink w:anchor="_Toc193474917" w:history="1">
             <w:r>
               <w:rPr>
                 <w:rStyle w:val="Hipervnculo"/>
@@ -3276,7 +3276,7 @@
                 <w:noProof/>
                 <w:webHidden/>
               </w:rPr>
-              <w:instrText xml:space="preserve"> PAGEREF _Toc193223855 \h </w:instrText>
+              <w:instrText xml:space="preserve"> PAGEREF _Toc193474917 \h </w:instrText>
             </w:r>
             <w:r>
               <w:rPr>
@@ -3323,7 +3323,7 @@
               <w14:ligatures w14:val="standardContextual"/>
             </w:rPr>
           </w:pPr>
-          <w:hyperlink w:anchor="_Toc193223856" w:history="1">
+          <w:hyperlink w:anchor="_Toc193474918" w:history="1">
             <w:r>
               <w:rPr>
                 <w:rStyle w:val="Hipervnculo"/>
@@ -3350,7 +3350,7 @@
                 <w:noProof/>
                 <w:webHidden/>
               </w:rPr>
-              <w:instrText xml:space="preserve"> PAGEREF _Toc193223856 \h </w:instrText>
+              <w:instrText xml:space="preserve"> PAGEREF _Toc193474918 \h </w:instrText>
             </w:r>
             <w:r>
               <w:rPr>
@@ -3397,7 +3397,7 @@
               <w14:ligatures w14:val="standardContextual"/>
             </w:rPr>
           </w:pPr>
-          <w:hyperlink w:anchor="_Toc193223857" w:history="1">
+          <w:hyperlink w:anchor="_Toc193474919" w:history="1">
             <w:r>
               <w:rPr>
                 <w:rStyle w:val="Hipervnculo"/>
@@ -3425,7 +3425,7 @@
                 <w:noProof/>
                 <w:webHidden/>
               </w:rPr>
-              <w:instrText xml:space="preserve"> PAGEREF _Toc193223857 \h </w:instrText>
+              <w:instrText xml:space="preserve"> PAGEREF _Toc193474919 \h </w:instrText>
             </w:r>
             <w:r>
               <w:rPr>
@@ -3472,7 +3472,7 @@
               <w14:ligatures w14:val="standardContextual"/>
             </w:rPr>
           </w:pPr>
-          <w:hyperlink w:anchor="_Toc193223858" w:history="1">
+          <w:hyperlink w:anchor="_Toc193474920" w:history="1">
             <w:r>
               <w:rPr>
                 <w:rStyle w:val="Hipervnculo"/>
@@ -3499,7 +3499,7 @@
                 <w:noProof/>
                 <w:webHidden/>
               </w:rPr>
-              <w:instrText xml:space="preserve"> PAGEREF _Toc193223858 \h </w:instrText>
+              <w:instrText xml:space="preserve"> PAGEREF _Toc193474920 \h </w:instrText>
             </w:r>
             <w:r>
               <w:rPr>
@@ -3546,7 +3546,7 @@
               <w14:ligatures w14:val="standardContextual"/>
             </w:rPr>
           </w:pPr>
-          <w:hyperlink w:anchor="_Toc193223859" w:history="1">
+          <w:hyperlink w:anchor="_Toc193474921" w:history="1">
             <w:r>
               <w:rPr>
                 <w:rStyle w:val="Hipervnculo"/>
@@ -3573,7 +3573,7 @@
                 <w:noProof/>
                 <w:webHidden/>
               </w:rPr>
-              <w:instrText xml:space="preserve"> PAGEREF _Toc193223859 \h </w:instrText>
+              <w:instrText xml:space="preserve"> PAGEREF _Toc193474921 \h </w:instrText>
             </w:r>
             <w:r>
               <w:rPr>
@@ -3620,7 +3620,7 @@
               <w14:ligatures w14:val="standardContextual"/>
             </w:rPr>
           </w:pPr>
-          <w:hyperlink w:anchor="_Toc193223860" w:history="1">
+          <w:hyperlink w:anchor="_Toc193474922" w:history="1">
             <w:r>
               <w:rPr>
                 <w:rStyle w:val="Hipervnculo"/>
@@ -3647,7 +3647,7 @@
                 <w:noProof/>
                 <w:webHidden/>
               </w:rPr>
-              <w:instrText xml:space="preserve"> PAGEREF _Toc193223860 \h </w:instrText>
+              <w:instrText xml:space="preserve"> PAGEREF _Toc193474922 \h </w:instrText>
             </w:r>
             <w:r>
               <w:rPr>
@@ -3694,7 +3694,7 @@
               <w14:ligatures w14:val="standardContextual"/>
             </w:rPr>
           </w:pPr>
-          <w:hyperlink w:anchor="_Toc193223861" w:history="1">
+          <w:hyperlink w:anchor="_Toc193474923" w:history="1">
             <w:r>
               <w:rPr>
                 <w:rStyle w:val="Hipervnculo"/>
@@ -3721,7 +3721,7 @@
                 <w:noProof/>
                 <w:webHidden/>
               </w:rPr>
-              <w:instrText xml:space="preserve"> PAGEREF _Toc193223861 \h </w:instrText>
+              <w:instrText xml:space="preserve"> PAGEREF _Toc193474923 \h </w:instrText>
             </w:r>
             <w:r>
               <w:rPr>
@@ -3768,7 +3768,7 @@
               <w14:ligatures w14:val="standardContextual"/>
             </w:rPr>
           </w:pPr>
-          <w:hyperlink w:anchor="_Toc193223862" w:history="1">
+          <w:hyperlink w:anchor="_Toc193474924" w:history="1">
             <w:r>
               <w:rPr>
                 <w:rStyle w:val="Hipervnculo"/>
@@ -3795,7 +3795,7 @@
                 <w:noProof/>
                 <w:webHidden/>
               </w:rPr>
-              <w:instrText xml:space="preserve"> PAGEREF _Toc193223862 \h </w:instrText>
+              <w:instrText xml:space="preserve"> PAGEREF _Toc193474924 \h </w:instrText>
             </w:r>
             <w:r>
               <w:rPr>
@@ -3842,7 +3842,7 @@
               <w14:ligatures w14:val="standardContextual"/>
             </w:rPr>
           </w:pPr>
-          <w:hyperlink w:anchor="_Toc193223863" w:history="1">
+          <w:hyperlink w:anchor="_Toc193474925" w:history="1">
             <w:r>
               <w:rPr>
                 <w:rStyle w:val="Hipervnculo"/>
@@ -3869,7 +3869,7 @@
                 <w:noProof/>
                 <w:webHidden/>
               </w:rPr>
-              <w:instrText xml:space="preserve"> PAGEREF _Toc193223863 \h </w:instrText>
+              <w:instrText xml:space="preserve"> PAGEREF _Toc193474925 \h </w:instrText>
             </w:r>
             <w:r>
               <w:rPr>
@@ -3916,7 +3916,7 @@
               <w14:ligatures w14:val="standardContextual"/>
             </w:rPr>
           </w:pPr>
-          <w:hyperlink w:anchor="_Toc193223864" w:history="1">
+          <w:hyperlink w:anchor="_Toc193474926" w:history="1">
             <w:r>
               <w:rPr>
                 <w:rStyle w:val="Hipervnculo"/>
@@ -3943,7 +3943,7 @@
                 <w:noProof/>
                 <w:webHidden/>
               </w:rPr>
-              <w:instrText xml:space="preserve"> PAGEREF _Toc193223864 \h </w:instrText>
+              <w:instrText xml:space="preserve"> PAGEREF _Toc193474926 \h </w:instrText>
             </w:r>
             <w:r>
               <w:rPr>
@@ -3990,7 +3990,7 @@
               <w14:ligatures w14:val="standardContextual"/>
             </w:rPr>
           </w:pPr>
-          <w:hyperlink w:anchor="_Toc193223865" w:history="1">
+          <w:hyperlink w:anchor="_Toc193474927" w:history="1">
             <w:r>
               <w:rPr>
                 <w:rStyle w:val="Hipervnculo"/>
@@ -4017,7 +4017,7 @@
                 <w:noProof/>
                 <w:webHidden/>
               </w:rPr>
-              <w:instrText xml:space="preserve"> PAGEREF _Toc193223865 \h </w:instrText>
+              <w:instrText xml:space="preserve"> PAGEREF _Toc193474927 \h </w:instrText>
             </w:r>
             <w:r>
               <w:rPr>
@@ -4078,6 +4078,13 @@
           <w:rFonts w:cs="Times New Roman"/>
         </w:rPr>
       </w:pPr>
+    </w:p>
+    <w:p>
+      <w:pPr>
+        <w:rPr>
+          <w:rFonts w:cs="Times New Roman"/>
+        </w:rPr>
+      </w:pPr>
       <w:r>
         <w:rPr>
           <w:rFonts w:cs="Times New Roman"/>
@@ -4090,7 +4097,7 @@
         <w:pStyle w:val="Ttulo1"/>
         <w:spacing w:line="360" w:lineRule="auto"/>
       </w:pPr>
-      <w:bookmarkStart w:id="0" w:name="_Toc193223819"/>
+      <w:bookmarkStart w:id="0" w:name="_Toc193474881"/>
       <w:r>
         <w:lastRenderedPageBreak/>
         <w:t>RESUMEN</w:t>
@@ -4126,7 +4133,7 @@
         <w:pStyle w:val="Ttulo1"/>
         <w:spacing w:line="360" w:lineRule="auto"/>
       </w:pPr>
-      <w:bookmarkStart w:id="1" w:name="_Toc193223820"/>
+      <w:bookmarkStart w:id="1" w:name="_Toc193474882"/>
       <w:r>
         <w:t>ABSTRACT</w:t>
       </w:r>
@@ -4171,7 +4178,7 @@
         <w:pStyle w:val="Ttulo1"/>
         <w:spacing w:line="360" w:lineRule="auto"/>
       </w:pPr>
-      <w:bookmarkStart w:id="2" w:name="_Toc193223821"/>
+      <w:bookmarkStart w:id="2" w:name="_Toc193474883"/>
       <w:r>
         <w:lastRenderedPageBreak/>
         <w:t>1. INTRODUCCIÓN</w:t>
@@ -4185,7 +4192,7 @@
       <w:pPr>
         <w:pStyle w:val="Ttulo2"/>
       </w:pPr>
-      <w:bookmarkStart w:id="3" w:name="_Toc193223822"/>
+      <w:bookmarkStart w:id="3" w:name="_Toc193474884"/>
       <w:r>
         <w:t xml:space="preserve">1.1 </w:t>
       </w:r>
@@ -4376,7 +4383,7 @@
       <w:pPr>
         <w:pStyle w:val="Ttulo2"/>
       </w:pPr>
-      <w:bookmarkStart w:id="4" w:name="_Toc193223823"/>
+      <w:bookmarkStart w:id="4" w:name="_Toc193474885"/>
       <w:r>
         <w:lastRenderedPageBreak/>
         <w:t xml:space="preserve">1.2 </w:t>
@@ -4613,7 +4620,7 @@
       <w:pPr>
         <w:pStyle w:val="titulo3TFG"/>
       </w:pPr>
-      <w:bookmarkStart w:id="5" w:name="_Toc193223824"/>
+      <w:bookmarkStart w:id="5" w:name="_Toc193474886"/>
       <w:r>
         <w:t>1.2.1 Definición de Éxito de los Equipos</w:t>
       </w:r>
@@ -4911,7 +4918,7 @@
       <w:pPr>
         <w:pStyle w:val="titulo3TFG"/>
       </w:pPr>
-      <w:bookmarkStart w:id="6" w:name="_Toc193223825"/>
+      <w:bookmarkStart w:id="6" w:name="_Toc193474887"/>
       <w:r>
         <w:t>1.2.2 Selección del Modelo y Limitaciones</w:t>
       </w:r>
@@ -5049,7 +5056,7 @@
       <w:pPr>
         <w:pStyle w:val="titulo3TFG"/>
       </w:pPr>
-      <w:bookmarkStart w:id="7" w:name="_Toc193223826"/>
+      <w:bookmarkStart w:id="7" w:name="_Toc193474888"/>
       <w:r>
         <w:t>1.2.3 Necesidad de Definir Métricas Claras para Evaluar el Modelo</w:t>
       </w:r>
@@ -5133,7 +5140,7 @@
       <w:pPr>
         <w:pStyle w:val="titulo3TFG"/>
       </w:pPr>
-      <w:bookmarkStart w:id="8" w:name="_Toc193223827"/>
+      <w:bookmarkStart w:id="8" w:name="_Toc193474889"/>
       <w:r>
         <w:t>1.2.</w:t>
       </w:r>
@@ -5160,7 +5167,7 @@
       <w:pPr>
         <w:pStyle w:val="Ttulo2"/>
       </w:pPr>
-      <w:bookmarkStart w:id="9" w:name="_Toc193223828"/>
+      <w:bookmarkStart w:id="9" w:name="_Toc193474890"/>
       <w:r>
         <w:lastRenderedPageBreak/>
         <w:t xml:space="preserve">1.3 </w:t>
@@ -5414,7 +5421,7 @@
         <w:pStyle w:val="Ttulo1"/>
         <w:spacing w:line="360" w:lineRule="auto"/>
       </w:pPr>
-      <w:bookmarkStart w:id="10" w:name="_Toc193223829"/>
+      <w:bookmarkStart w:id="10" w:name="_Toc193474891"/>
       <w:r>
         <w:lastRenderedPageBreak/>
         <w:t>2. ESTADO DE LA CU</w:t>
@@ -5431,7 +5438,7 @@
       <w:pPr>
         <w:pStyle w:val="Ttulo2"/>
       </w:pPr>
-      <w:bookmarkStart w:id="11" w:name="_Toc193223830"/>
+      <w:bookmarkStart w:id="11" w:name="_Toc193474892"/>
       <w:r>
         <w:t xml:space="preserve">2.1 </w:t>
       </w:r>
@@ -5503,7 +5510,7 @@
           <w:rFonts w:cs="Times New Roman"/>
         </w:rPr>
       </w:pPr>
-      <w:bookmarkStart w:id="12" w:name="_Toc193223831"/>
+      <w:bookmarkStart w:id="12" w:name="_Toc193474893"/>
       <w:r>
         <w:rPr>
           <w:rFonts w:cs="Times New Roman"/>
@@ -5643,7 +5650,7 @@
           <w:rFonts w:cs="Times New Roman"/>
         </w:rPr>
       </w:pPr>
-      <w:bookmarkStart w:id="13" w:name="_Toc193223832"/>
+      <w:bookmarkStart w:id="13" w:name="_Toc193474894"/>
       <w:r>
         <w:rPr>
           <w:rFonts w:cs="Times New Roman"/>
@@ -6075,7 +6082,7 @@
           <w:rFonts w:cs="Times New Roman"/>
         </w:rPr>
       </w:pPr>
-      <w:bookmarkStart w:id="14" w:name="_Toc193223833"/>
+      <w:bookmarkStart w:id="14" w:name="_Toc193474895"/>
       <w:r>
         <w:rPr>
           <w:rFonts w:cs="Times New Roman"/>
@@ -6329,7 +6336,7 @@
       <w:pPr>
         <w:pStyle w:val="Ttulo2"/>
       </w:pPr>
-      <w:bookmarkStart w:id="15" w:name="_Toc193223834"/>
+      <w:bookmarkStart w:id="15" w:name="_Toc193474896"/>
       <w:r>
         <w:t xml:space="preserve">2.2 El </w:t>
       </w:r>
@@ -6404,7 +6411,7 @@
           <w:rFonts w:cs="Times New Roman"/>
         </w:rPr>
       </w:pPr>
-      <w:bookmarkStart w:id="16" w:name="_Toc193223835"/>
+      <w:bookmarkStart w:id="16" w:name="_Toc193474897"/>
       <w:r>
         <w:rPr>
           <w:rFonts w:cs="Times New Roman"/>
@@ -7053,7 +7060,7 @@
           <w:rFonts w:cs="Times New Roman"/>
         </w:rPr>
       </w:pPr>
-      <w:bookmarkStart w:id="17" w:name="_Toc193223836"/>
+      <w:bookmarkStart w:id="17" w:name="_Toc193474898"/>
       <w:r>
         <w:rPr>
           <w:rFonts w:cs="Times New Roman"/>
@@ -7231,7 +7238,7 @@
         <w:pStyle w:val="Ttulo2"/>
       </w:pPr>
       <w:bookmarkStart w:id="18" w:name="_2.3_Marco_Teórico"/>
-      <w:bookmarkStart w:id="19" w:name="_Toc193223837"/>
+      <w:bookmarkStart w:id="19" w:name="_Toc193474899"/>
       <w:bookmarkEnd w:id="18"/>
       <w:r>
         <w:t>2.</w:t>
@@ -7351,7 +7358,7 @@
           <w:rFonts w:cs="Times New Roman"/>
         </w:rPr>
       </w:pPr>
-      <w:bookmarkStart w:id="20" w:name="_Toc193223838"/>
+      <w:bookmarkStart w:id="20" w:name="_Toc193474900"/>
       <w:r>
         <w:rPr>
           <w:rFonts w:cs="Times New Roman"/>
@@ -8737,7 +8744,7 @@
           <w:rFonts w:cs="Times New Roman"/>
         </w:rPr>
       </w:pPr>
-      <w:bookmarkStart w:id="22" w:name="_Toc193223839"/>
+      <w:bookmarkStart w:id="22" w:name="_Toc193474901"/>
       <w:r>
         <w:rPr>
           <w:rFonts w:cs="Times New Roman"/>
@@ -11578,7 +11585,7 @@
           <w:rFonts w:cs="Times New Roman"/>
         </w:rPr>
       </w:pPr>
-      <w:bookmarkStart w:id="23" w:name="_Toc193223840"/>
+      <w:bookmarkStart w:id="23" w:name="_Toc193474902"/>
       <w:r>
         <w:rPr>
           <w:rFonts w:cs="Times New Roman"/>
@@ -12958,7 +12965,7 @@
           <w:rFonts w:cs="Times New Roman"/>
         </w:rPr>
       </w:pPr>
-      <w:bookmarkStart w:id="24" w:name="_Toc193223841"/>
+      <w:bookmarkStart w:id="24" w:name="_Toc193474903"/>
       <w:r>
         <w:rPr>
           <w:rFonts w:cs="Times New Roman"/>
@@ -15648,7 +15655,7 @@
       <w:pPr>
         <w:pStyle w:val="titulo3TFG"/>
       </w:pPr>
-      <w:bookmarkStart w:id="25" w:name="_Toc193223842"/>
+      <w:bookmarkStart w:id="25" w:name="_Toc193474904"/>
       <w:r>
         <w:t>2.3.</w:t>
       </w:r>
@@ -18195,7 +18202,7 @@
       <w:pPr>
         <w:pStyle w:val="titulo3TFG"/>
       </w:pPr>
-      <w:bookmarkStart w:id="26" w:name="_Toc193223843"/>
+      <w:bookmarkStart w:id="26" w:name="_Toc193474905"/>
       <w:r>
         <w:lastRenderedPageBreak/>
         <w:t>2.3.</w:t>
@@ -20484,7 +20491,7 @@
       <w:pPr>
         <w:pStyle w:val="Ttulo2"/>
       </w:pPr>
-      <w:bookmarkStart w:id="27" w:name="_Toc193223844"/>
+      <w:bookmarkStart w:id="27" w:name="_Toc193474906"/>
       <w:r>
         <w:lastRenderedPageBreak/>
         <w:t>2.</w:t>
@@ -20935,7 +20942,7 @@
         <w:pStyle w:val="Ttulo1"/>
         <w:spacing w:line="360" w:lineRule="auto"/>
       </w:pPr>
-      <w:bookmarkStart w:id="28" w:name="_Toc193223845"/>
+      <w:bookmarkStart w:id="28" w:name="_Toc193474907"/>
       <w:r>
         <w:lastRenderedPageBreak/>
         <w:t>3. ASPECTOS METODOLÓGICOS</w:t>
@@ -20977,7 +20984,7 @@
       <w:pPr>
         <w:pStyle w:val="Ttulo2"/>
       </w:pPr>
-      <w:bookmarkStart w:id="29" w:name="_Toc193223846"/>
+      <w:bookmarkStart w:id="29" w:name="_Toc193474908"/>
       <w:r>
         <w:t xml:space="preserve">3.1 </w:t>
       </w:r>
@@ -21005,7 +21012,7 @@
       <w:pPr>
         <w:pStyle w:val="titulo3TFG"/>
       </w:pPr>
-      <w:bookmarkStart w:id="30" w:name="_Toc193223847"/>
+      <w:bookmarkStart w:id="30" w:name="_Toc193474909"/>
       <w:r>
         <w:t>3.1.1 Planificación</w:t>
       </w:r>
@@ -21250,7 +21257,7 @@
           <w:bCs/>
         </w:rPr>
       </w:pPr>
-      <w:bookmarkStart w:id="31" w:name="_Toc193223848"/>
+      <w:bookmarkStart w:id="31" w:name="_Toc193474910"/>
       <w:r>
         <w:t>3.1.</w:t>
       </w:r>
@@ -21332,7 +21339,7 @@
           <w:bCs/>
         </w:rPr>
       </w:pPr>
-      <w:bookmarkStart w:id="32" w:name="_Toc193223849"/>
+      <w:bookmarkStart w:id="32" w:name="_Toc193474911"/>
       <w:r>
         <w:t xml:space="preserve">3.1.3 </w:t>
       </w:r>
@@ -21379,7 +21386,7 @@
         <w:spacing w:line="276" w:lineRule="auto"/>
       </w:pPr>
       <w:bookmarkStart w:id="33" w:name="_3.2_Tecnologías_Empleadas"/>
-      <w:bookmarkStart w:id="34" w:name="_Toc193223850"/>
+      <w:bookmarkStart w:id="34" w:name="_Toc193474912"/>
       <w:bookmarkEnd w:id="33"/>
       <w:r>
         <w:t xml:space="preserve">3.2 Tecnologías </w:t>
@@ -21410,7 +21417,7 @@
       <w:pPr>
         <w:pStyle w:val="titulo3TFG"/>
       </w:pPr>
-      <w:bookmarkStart w:id="35" w:name="_Toc193223851"/>
+      <w:bookmarkStart w:id="35" w:name="_Toc193474913"/>
       <w:r>
         <w:t>3.2.1 Lenguajes y entornos de desarrollo</w:t>
       </w:r>
@@ -21452,7 +21459,7 @@
       <w:pPr>
         <w:pStyle w:val="titulo3TFG"/>
       </w:pPr>
-      <w:bookmarkStart w:id="36" w:name="_Toc193223852"/>
+      <w:bookmarkStart w:id="36" w:name="_Toc193474914"/>
       <w:r>
         <w:t>3.2.2 Bibliotecas y Frameworks</w:t>
       </w:r>
@@ -21511,7 +21518,7 @@
       <w:pPr>
         <w:pStyle w:val="titulo3TFG"/>
       </w:pPr>
-      <w:bookmarkStart w:id="37" w:name="_Toc193223853"/>
+      <w:bookmarkStart w:id="37" w:name="_Toc193474915"/>
       <w:r>
         <w:t xml:space="preserve">3.2.3 </w:t>
       </w:r>
@@ -21544,7 +21551,7 @@
           <w:bCs/>
         </w:rPr>
       </w:pPr>
-      <w:bookmarkStart w:id="38" w:name="_Toc193223854"/>
+      <w:bookmarkStart w:id="38" w:name="_Toc193474916"/>
       <w:r>
         <w:t>3.2.</w:t>
       </w:r>
@@ -21895,7 +21902,7 @@
         <w:spacing w:line="360" w:lineRule="auto"/>
       </w:pPr>
       <w:bookmarkStart w:id="39" w:name="_4._DESARROLLO_DEL"/>
-      <w:bookmarkStart w:id="40" w:name="_Toc193223855"/>
+      <w:bookmarkStart w:id="40" w:name="_Toc193474917"/>
       <w:bookmarkEnd w:id="39"/>
       <w:r>
         <w:lastRenderedPageBreak/>
@@ -21918,7 +21925,35 @@
           <w:rFonts w:cs="Times New Roman"/>
           <w:szCs w:val="22"/>
         </w:rPr>
-        <w:t>En este capitulo se detallan las diferentes fases del desarrollo del Trabajo de Fin de Grado, describiendo el proceso seguido para alcanzar los objetivos planteados. En particular, en este apartado se abordarán las siguientes fases:</w:t>
+        <w:t xml:space="preserve">En este </w:t>
+      </w:r>
+      <w:r>
+        <w:rPr>
+          <w:rFonts w:cs="Times New Roman"/>
+          <w:szCs w:val="22"/>
+        </w:rPr>
+        <w:t>capítulo</w:t>
+      </w:r>
+      <w:r>
+        <w:rPr>
+          <w:rFonts w:cs="Times New Roman"/>
+          <w:szCs w:val="22"/>
+        </w:rPr>
+        <w:t xml:space="preserve"> se detallan las diferentes fases del desarrollo del T</w:t>
+      </w:r>
+      <w:r>
+        <w:rPr>
+          <w:rFonts w:cs="Times New Roman"/>
+          <w:szCs w:val="22"/>
+        </w:rPr>
+        <w:t>FG</w:t>
+      </w:r>
+      <w:r>
+        <w:rPr>
+          <w:rFonts w:cs="Times New Roman"/>
+          <w:szCs w:val="22"/>
+        </w:rPr>
+        <w:t>, describiendo el proceso seguido para alcanzar los objetivos planteados. En particular, en este apartado se abordarán las siguientes fases:</w:t>
       </w:r>
     </w:p>
     <w:p>
@@ -22019,12 +22054,9 @@
       <w:pPr>
         <w:pStyle w:val="Ttulo2"/>
       </w:pPr>
-      <w:bookmarkStart w:id="41" w:name="_Toc193223856"/>
-      <w:r>
-        <w:t xml:space="preserve">4.1 </w:t>
-      </w:r>
-      <w:r>
-        <w:t xml:space="preserve">Adquisición, </w:t>
+      <w:bookmarkStart w:id="41" w:name="_Toc193474918"/>
+      <w:r>
+        <w:t xml:space="preserve">4.1 Adquisición, </w:t>
       </w:r>
       <w:r>
         <w:t>A</w:t>
@@ -22220,13 +22252,7 @@
         </w:numPr>
       </w:pPr>
       <w:r>
-        <w:t>clean_dataset.ipynb</w:t>
-      </w:r>
-      <w:r>
-        <w:t xml:space="preserve">: </w:t>
-      </w:r>
-      <w:r>
-        <w:t>Limpieza y preprocesamiento de datos.</w:t>
+        <w:t>clean_dataset.ipynb: Limpieza y preprocesamiento de datos.</w:t>
       </w:r>
     </w:p>
     <w:p>
@@ -22238,13 +22264,7 @@
         </w:numPr>
       </w:pPr>
       <w:r>
-        <w:t>analisis_exploratorio.ipynb</w:t>
-      </w:r>
-      <w:r>
-        <w:t xml:space="preserve">: </w:t>
-      </w:r>
-      <w:r>
-        <w:t>Análisis exploratorio del dataset.</w:t>
+        <w:t>analisis_exploratorio.ipynb: Análisis exploratorio del dataset.</w:t>
       </w:r>
     </w:p>
     <w:p>
@@ -22256,13 +22276,7 @@
         </w:numPr>
       </w:pPr>
       <w:r>
-        <w:t>generacion_datasets.ipynb</w:t>
-      </w:r>
-      <w:r>
-        <w:t xml:space="preserve">: </w:t>
-      </w:r>
-      <w:r>
-        <w:t>Creación de datasets específicos por equipo.</w:t>
+        <w:t>generacion_datasets.ipynb: Creación de datasets específicos por equipo.</w:t>
       </w:r>
     </w:p>
     <w:p>
@@ -22274,13 +22288,7 @@
         </w:numPr>
       </w:pPr>
       <w:r>
-        <w:t>analisis_datasets.ipynb</w:t>
-      </w:r>
-      <w:r>
-        <w:t xml:space="preserve">: </w:t>
-      </w:r>
-      <w:r>
-        <w:t>Evaluación de los datasets generados.</w:t>
+        <w:t>analisis_datasets.ipynb: Evaluación de los datasets generados.</w:t>
       </w:r>
     </w:p>
     <w:p>
@@ -22310,7 +22318,7 @@
           <w:rFonts w:cs="Times New Roman"/>
         </w:rPr>
       </w:pPr>
-      <w:bookmarkStart w:id="42" w:name="_Toc193223857"/>
+      <w:bookmarkStart w:id="42" w:name="_Toc193474919"/>
       <w:r>
         <w:rPr>
           <w:rFonts w:cs="Times New Roman"/>
@@ -22399,19 +22407,7 @@
         <w:rPr>
           <w:rFonts w:cs="Times New Roman"/>
         </w:rPr>
-        <w:t>Se ha elegido la temporada 2003-04 como punto de partida porque es la primera que incluye datos históricos sobre las cuotas de apuestas, una variable clave en este estudio.</w:t>
-      </w:r>
-      <w:r>
-        <w:rPr>
-          <w:rFonts w:cs="Times New Roman"/>
-        </w:rPr>
-        <w:t xml:space="preserve"> E</w:t>
-      </w:r>
-      <w:r>
-        <w:rPr>
-          <w:rFonts w:cs="Times New Roman"/>
-        </w:rPr>
-        <w:t>stas cuotas reflejan la probabilidad implícita que los mercados de apuestas asignan a los posibles resultados de un partido. En este contexto, se utilizan como una fuente externa de información que puede mejorar la precisión de los modelos de Machine Learning en la predicción de resultados de los partidos.</w:t>
+        <w:t>Se ha elegido la temporada 2003-04 como punto de partida porque es la primera que incluye datos históricos sobre las cuotas de apuestas, una variable clave en este estudio. Estas cuotas reflejan la probabilidad implícita que los mercados de apuestas asignan a los posibles resultados de un partido. En este contexto, se utilizan como una fuente externa de información que puede mejorar la precisión de los modelos de Machine Learning en la predicción de resultados de los partidos.</w:t>
       </w:r>
     </w:p>
     <w:p>
@@ -22516,13 +22512,7 @@
         </w:numPr>
       </w:pPr>
       <w:r>
-        <w:t>Div</w:t>
-      </w:r>
-      <w:r>
-        <w:t xml:space="preserve">: División </w:t>
-      </w:r>
-      <w:r>
-        <w:t>(SP1 = LaLiga)</w:t>
+        <w:t>Div: División (SP1 = LaLiga)</w:t>
       </w:r>
     </w:p>
     <w:p>
@@ -22534,13 +22524,7 @@
         </w:numPr>
       </w:pPr>
       <w:r>
-        <w:t>Date</w:t>
-      </w:r>
-      <w:r>
-        <w:t xml:space="preserve">: </w:t>
-      </w:r>
-      <w:r>
-        <w:t>Fecha del partido</w:t>
+        <w:t>Date: Fecha del partido</w:t>
       </w:r>
     </w:p>
     <w:p>
@@ -22552,13 +22536,7 @@
         </w:numPr>
       </w:pPr>
       <w:r>
-        <w:t>Time</w:t>
-      </w:r>
-      <w:r>
-        <w:t xml:space="preserve">: </w:t>
-      </w:r>
-      <w:r>
-        <w:t>Hora del partido</w:t>
+        <w:t>Time: Hora del partido</w:t>
       </w:r>
     </w:p>
     <w:p>
@@ -22570,13 +22548,7 @@
         </w:numPr>
       </w:pPr>
       <w:r>
-        <w:t>HomeTeam</w:t>
-      </w:r>
-      <w:r>
-        <w:t xml:space="preserve">: </w:t>
-      </w:r>
-      <w:r>
-        <w:t>Equipo local</w:t>
+        <w:t>HomeTeam: Equipo local</w:t>
       </w:r>
     </w:p>
     <w:p>
@@ -22588,13 +22560,7 @@
         </w:numPr>
       </w:pPr>
       <w:r>
-        <w:t>AwayTeam</w:t>
-      </w:r>
-      <w:r>
-        <w:t xml:space="preserve">: </w:t>
-      </w:r>
-      <w:r>
-        <w:t>Equipo visitante</w:t>
+        <w:t>AwayTeam: Equipo visitante</w:t>
       </w:r>
     </w:p>
     <w:p>
@@ -22750,15 +22716,7 @@
           <w:b/>
           <w:bCs/>
         </w:rPr>
-        <w:t>Estadísticas avanzadas del partido</w:t>
-      </w:r>
-      <w:r>
-        <w:rPr>
-          <w:rFonts w:cs="Times New Roman"/>
-          <w:b/>
-          <w:bCs/>
-        </w:rPr>
-        <w:t xml:space="preserve">: </w:t>
+        <w:t xml:space="preserve">Estadísticas avanzadas del partido: </w:t>
       </w:r>
       <w:r>
         <w:rPr>
@@ -22794,13 +22752,7 @@
         </w:numPr>
       </w:pPr>
       <w:r>
-        <w:t>HS, AS</w:t>
-      </w:r>
-      <w:r>
-        <w:t xml:space="preserve">: </w:t>
-      </w:r>
-      <w:r>
-        <w:t>Disparos del equipo local y visitante</w:t>
+        <w:t>HS, AS: Disparos del equipo local y visitante</w:t>
       </w:r>
     </w:p>
     <w:p>
@@ -22812,13 +22764,7 @@
         </w:numPr>
       </w:pPr>
       <w:r>
-        <w:t>HST, AS</w:t>
-      </w:r>
-      <w:r>
-        <w:t xml:space="preserve">T: </w:t>
-      </w:r>
-      <w:r>
-        <w:t>Disparos a puerta del equipo local y visitante</w:t>
+        <w:t>HST, AST: Disparos a puerta del equipo local y visitante</w:t>
       </w:r>
     </w:p>
     <w:p>
@@ -22830,13 +22776,7 @@
         </w:numPr>
       </w:pPr>
       <w:r>
-        <w:t>HC, AC</w:t>
-      </w:r>
-      <w:r>
-        <w:t>: Saques de esquina</w:t>
-      </w:r>
-      <w:r>
-        <w:t xml:space="preserve"> del equipo local y visitante</w:t>
+        <w:t>HC, AC: Saques de esquina del equipo local y visitante</w:t>
       </w:r>
     </w:p>
     <w:p>
@@ -22848,13 +22788,7 @@
         </w:numPr>
       </w:pPr>
       <w:r>
-        <w:t>HY, AY</w:t>
-      </w:r>
-      <w:r>
-        <w:t xml:space="preserve">: </w:t>
-      </w:r>
-      <w:r>
-        <w:t>Tarjetas amarillas del equipo local y visitante</w:t>
+        <w:t>HY, AY: Tarjetas amarillas del equipo local y visitante</w:t>
       </w:r>
     </w:p>
     <w:p>
@@ -22866,13 +22800,7 @@
         </w:numPr>
       </w:pPr>
       <w:r>
-        <w:t>HR, AR</w:t>
-      </w:r>
-      <w:r>
-        <w:t xml:space="preserve">: </w:t>
-      </w:r>
-      <w:r>
-        <w:t>Tarjetas rojas del equipo local y visitante</w:t>
+        <w:t>HR, AR: Tarjetas rojas del equipo local y visitante</w:t>
       </w:r>
     </w:p>
     <w:p>
@@ -23497,7 +23425,7 @@
       <w:pPr>
         <w:pStyle w:val="titulo3TFG"/>
       </w:pPr>
-      <w:bookmarkStart w:id="43" w:name="_Toc193223858"/>
+      <w:bookmarkStart w:id="43" w:name="_Toc193474920"/>
       <w:r>
         <w:t xml:space="preserve">4.1.2 Análisis </w:t>
       </w:r>
@@ -23587,10 +23515,7 @@
       </w:r>
       <w:r>
         <w:lastRenderedPageBreak/>
-        <w:t xml:space="preserve">Bilbao </w:t>
-      </w:r>
-      <w:r>
-        <w:t>y Valencia han disputado todas las temporadas incluidas en el análisis, mientras que otros como Albacete, Xerez o Córdoba han tenido participaciones más limitadas debido a ascensos y descensos.</w:t>
+        <w:t>Bilbao y Valencia han disputado todas las temporadas incluidas en el análisis, mientras que otros como Albacete, Xerez o Córdoba han tenido participaciones más limitadas debido a ascensos y descensos.</w:t>
       </w:r>
     </w:p>
     <w:p/>
@@ -23688,6 +23613,9 @@
         <w:jc w:val="center"/>
       </w:pPr>
       <w:r>
+        <w:rPr>
+          <w:noProof/>
+        </w:rPr>
         <w:drawing>
           <wp:inline distT="0" distB="0" distL="0" distR="0" wp14:anchorId="14D9CEE7" wp14:editId="7B1211C4">
             <wp:extent cx="2666673" cy="1701209"/>
@@ -23725,6 +23653,9 @@
         </w:drawing>
       </w:r>
       <w:r>
+        <w:rPr>
+          <w:noProof/>
+        </w:rPr>
         <w:drawing>
           <wp:inline distT="0" distB="0" distL="0" distR="0" wp14:anchorId="74B0DE7D" wp14:editId="2E074751">
             <wp:extent cx="2231201" cy="1717218"/>
@@ -23786,14 +23717,7 @@
           <w:bCs/>
         </w:rPr>
         <w:lastRenderedPageBreak/>
-        <w:t>Relación entre goles a favor y goles en contra</w:t>
-      </w:r>
-      <w:r>
-        <w:rPr>
-          <w:b/>
-          <w:bCs/>
-        </w:rPr>
-        <w:t>:</w:t>
+        <w:t>Relación entre goles a favor y goles en contra:</w:t>
       </w:r>
       <w:r>
         <w:t xml:space="preserve"> </w:t>
@@ -23816,6 +23740,9 @@
         <w:jc w:val="center"/>
       </w:pPr>
       <w:r>
+        <w:rPr>
+          <w:noProof/>
+        </w:rPr>
         <w:drawing>
           <wp:inline distT="0" distB="0" distL="0" distR="0" wp14:anchorId="4F518DBB" wp14:editId="60993E9C">
             <wp:extent cx="4461667" cy="2759783"/>
@@ -23909,6 +23836,9 @@
         <w:jc w:val="center"/>
       </w:pPr>
       <w:r>
+        <w:rPr>
+          <w:noProof/>
+        </w:rPr>
         <w:lastRenderedPageBreak/>
         <w:drawing>
           <wp:inline distT="0" distB="0" distL="0" distR="0" wp14:anchorId="1F7D9399" wp14:editId="2F852857">
@@ -23947,6 +23877,9 @@
         </w:drawing>
       </w:r>
       <w:r>
+        <w:rPr>
+          <w:noProof/>
+        </w:rPr>
         <w:drawing>
           <wp:inline distT="0" distB="0" distL="0" distR="0" wp14:anchorId="52E608D7" wp14:editId="5A67A636">
             <wp:extent cx="2604977" cy="1979784"/>
@@ -23989,6 +23922,9 @@
         <w:jc w:val="center"/>
       </w:pPr>
       <w:r>
+        <w:rPr>
+          <w:noProof/>
+        </w:rPr>
         <w:drawing>
           <wp:inline distT="0" distB="0" distL="0" distR="0" wp14:anchorId="2F44E4B9" wp14:editId="378A0CE9">
             <wp:extent cx="3438098" cy="2115879"/>
@@ -24082,6 +24018,9 @@
         <w:jc w:val="center"/>
       </w:pPr>
       <w:r>
+        <w:rPr>
+          <w:noProof/>
+        </w:rPr>
         <w:drawing>
           <wp:inline distT="0" distB="0" distL="0" distR="0" wp14:anchorId="1795D093" wp14:editId="4A19845E">
             <wp:extent cx="2633737" cy="2094614"/>
@@ -24138,34 +24077,1104 @@
     <w:p>
       <w:pPr>
         <w:pStyle w:val="titulo3TFG"/>
-      </w:pPr>
-      <w:bookmarkStart w:id="44" w:name="_Toc193223859"/>
-      <w:r>
+        <w:rPr>
+          <w:rFonts w:cs="Times New Roman"/>
+        </w:rPr>
+      </w:pPr>
+      <w:bookmarkStart w:id="44" w:name="_Toc193474921"/>
+      <w:r>
+        <w:rPr>
+          <w:rFonts w:cs="Times New Roman"/>
+        </w:rPr>
         <w:lastRenderedPageBreak/>
+        <w:t>4.1.3 Generación de Datasets por Equipos</w:t>
+      </w:r>
+      <w:bookmarkEnd w:id="44"/>
+    </w:p>
+    <w:p>
+      <w:pPr>
+        <w:rPr>
+          <w:rFonts w:cs="Times New Roman"/>
+        </w:rPr>
+      </w:pPr>
+      <w:r>
+        <w:rPr>
+          <w:rFonts w:cs="Times New Roman"/>
+        </w:rPr>
+        <w:t>Después de haber limpiado y transformado los datos, se creó una serie de datasets específicos por equipo. La finalidad de esta etapa es disponer de conjuntos de datos enfocados en equipos concretos, permitiendo un análisis más detallado y la construcción de modelos predictivos adaptados a cada club.</w:t>
+      </w:r>
+    </w:p>
+    <w:p>
+      <w:pPr>
+        <w:rPr>
+          <w:rFonts w:cs="Times New Roman"/>
+        </w:rPr>
+      </w:pPr>
+      <w:r>
+        <w:rPr>
+          <w:rFonts w:cs="Times New Roman"/>
+        </w:rPr>
+        <w:t>Se seleccionaron cuatro equipos de LaLiga para este estudio:</w:t>
+      </w:r>
+    </w:p>
+    <w:p>
+      <w:pPr>
+        <w:pStyle w:val="Prrafodelista"/>
+        <w:numPr>
+          <w:ilvl w:val="0"/>
+          <w:numId w:val="77"/>
+        </w:numPr>
+      </w:pPr>
+      <w:r>
+        <w:t>Real Madrid</w:t>
+      </w:r>
+    </w:p>
+    <w:p>
+      <w:pPr>
+        <w:pStyle w:val="Prrafodelista"/>
+        <w:numPr>
+          <w:ilvl w:val="0"/>
+          <w:numId w:val="77"/>
+        </w:numPr>
+      </w:pPr>
+      <w:r>
+        <w:t>Barcelona</w:t>
+      </w:r>
+    </w:p>
+    <w:p>
+      <w:pPr>
+        <w:pStyle w:val="Prrafodelista"/>
+        <w:numPr>
+          <w:ilvl w:val="0"/>
+          <w:numId w:val="77"/>
+        </w:numPr>
+      </w:pPr>
+      <w:r>
+        <w:t>Valencia</w:t>
+      </w:r>
+    </w:p>
+    <w:p>
+      <w:pPr>
+        <w:pStyle w:val="Prrafodelista"/>
+        <w:numPr>
+          <w:ilvl w:val="0"/>
+          <w:numId w:val="77"/>
+        </w:numPr>
+      </w:pPr>
+      <w:r>
+        <w:t>Athletic Club de Bilbao</w:t>
+      </w:r>
+    </w:p>
+    <w:p>
+      <w:pPr>
+        <w:rPr>
+          <w:rFonts w:cs="Times New Roman"/>
+        </w:rPr>
+      </w:pPr>
+      <w:r>
+        <w:rPr>
+          <w:rFonts w:cs="Times New Roman"/>
+        </w:rPr>
+        <w:t xml:space="preserve">Estos equipos fueron elegidos por su participación constante en LaLiga a lo largo de las temporadas y por el interés de analizar sus tendencias de rendimiento a lo largo del tiempo. Además, </w:t>
+      </w:r>
+      <w:r>
+        <w:rPr>
+          <w:rFonts w:cs="Times New Roman"/>
+        </w:rPr>
+        <w:t xml:space="preserve">el rendimiento de estos equipos en LaLiga varía entre unos y otros. </w:t>
+      </w:r>
+      <w:r>
+        <w:rPr>
+          <w:rFonts w:cs="Times New Roman"/>
+        </w:rPr>
+        <w:t>Real Madrid y Barcelona suelen liderar las clasificaciones con un alto porcentaje de victorias,</w:t>
+      </w:r>
+      <w:r>
+        <w:rPr>
+          <w:rFonts w:cs="Times New Roman"/>
+        </w:rPr>
+        <w:t xml:space="preserve"> mientras que</w:t>
+      </w:r>
+      <w:r>
+        <w:rPr>
+          <w:rFonts w:cs="Times New Roman"/>
+        </w:rPr>
+        <w:t xml:space="preserve"> Valencia y Athletic Club de Bilbao han tenido resultados más variables a lo largo de las temporadas, lo que permite evaluar diferentes tipos de desempeño en el modelo.</w:t>
+      </w:r>
+    </w:p>
+    <w:p>
+      <w:pPr>
+        <w:rPr>
+          <w:rFonts w:cs="Times New Roman"/>
+        </w:rPr>
+      </w:pPr>
+    </w:p>
+    <w:p>
+      <w:pPr>
+        <w:rPr>
+          <w:rFonts w:cs="Times New Roman"/>
+          <w:b/>
+          <w:bCs/>
+        </w:rPr>
+      </w:pPr>
+      <w:r>
+        <w:rPr>
+          <w:rFonts w:cs="Times New Roman"/>
+          <w:b/>
+          <w:bCs/>
+        </w:rPr>
+        <w:t>Estructura del dataset generado por equipo</w:t>
+      </w:r>
+    </w:p>
+    <w:p>
+      <w:pPr>
+        <w:rPr>
+          <w:rFonts w:cs="Times New Roman"/>
+        </w:rPr>
+      </w:pPr>
+      <w:r>
+        <w:rPr>
+          <w:rFonts w:cs="Times New Roman"/>
+        </w:rPr>
+        <w:t>Cada dataset creado contiene información detallada sobre los partidos disputados por el equipo en cuestión, considerando tanto su rendimiento general como el de su rival. A continuación, se describen las variables incluidas en estos datasets</w:t>
+      </w:r>
+    </w:p>
+    <w:p>
+      <w:pPr>
+        <w:rPr>
+          <w:rFonts w:cs="Times New Roman"/>
+        </w:rPr>
+      </w:pPr>
+      <w:r>
+        <w:rPr>
+          <w:rFonts w:cs="Times New Roman"/>
+          <w:b/>
+          <w:bCs/>
+        </w:rPr>
+        <w:t>Información general del partido</w:t>
+      </w:r>
+      <w:r>
+        <w:rPr>
+          <w:rFonts w:cs="Times New Roman"/>
+        </w:rPr>
+        <w:t>: C</w:t>
+      </w:r>
+      <w:r>
+        <w:rPr>
+          <w:rFonts w:cs="Times New Roman"/>
+        </w:rPr>
+        <w:t>ontexto general del partido y de los equipos</w:t>
+      </w:r>
+      <w:r>
+        <w:rPr>
+          <w:rFonts w:cs="Times New Roman"/>
+        </w:rPr>
+        <w:t>:</w:t>
+      </w:r>
+    </w:p>
+    <w:p>
+      <w:pPr>
+        <w:pStyle w:val="Prrafodelista"/>
+        <w:numPr>
+          <w:ilvl w:val="0"/>
+          <w:numId w:val="78"/>
+        </w:numPr>
+      </w:pPr>
+      <w:r>
+        <w:t>season: Temporada en la que se jugó el partido.</w:t>
+      </w:r>
+    </w:p>
+    <w:p>
+      <w:pPr>
+        <w:pStyle w:val="Prrafodelista"/>
+        <w:numPr>
+          <w:ilvl w:val="0"/>
+          <w:numId w:val="78"/>
+        </w:numPr>
+      </w:pPr>
+      <w:r>
+        <w:t>date: Fecha en la que se jugó el partido.</w:t>
+      </w:r>
+    </w:p>
+    <w:p>
+      <w:pPr>
+        <w:pStyle w:val="Prrafodelista"/>
+        <w:numPr>
+          <w:ilvl w:val="0"/>
+          <w:numId w:val="78"/>
+        </w:numPr>
+      </w:pPr>
+      <w:r>
+        <w:t>team: Nombre del equipo analizado.</w:t>
+      </w:r>
+    </w:p>
+    <w:p>
+      <w:pPr>
+        <w:pStyle w:val="Prrafodelista"/>
+        <w:numPr>
+          <w:ilvl w:val="0"/>
+          <w:numId w:val="78"/>
+        </w:numPr>
+      </w:pPr>
+      <w:r>
+        <w:t>rival_team: Nombre del equipo rival.</w:t>
+      </w:r>
+    </w:p>
+    <w:p>
+      <w:pPr>
+        <w:pStyle w:val="Prrafodelista"/>
+        <w:numPr>
+          <w:ilvl w:val="0"/>
+          <w:numId w:val="78"/>
+        </w:numPr>
+      </w:pPr>
+      <w:r>
+        <w:t>home_adv: Indica si el equipo analizado jugó como local (1) o visitante (0).</w:t>
+      </w:r>
+    </w:p>
+    <w:p>
+      <w:pPr>
+        <w:pStyle w:val="Prrafodelista"/>
+        <w:numPr>
+          <w:ilvl w:val="0"/>
+          <w:numId w:val="78"/>
+        </w:numPr>
+      </w:pPr>
+      <w:r>
+        <w:t>last_season_team: Posición final del equipo analizado en la temporada anterior.</w:t>
+      </w:r>
+    </w:p>
+    <w:p>
+      <w:pPr>
+        <w:pStyle w:val="Prrafodelista"/>
+        <w:numPr>
+          <w:ilvl w:val="0"/>
+          <w:numId w:val="78"/>
+        </w:numPr>
+      </w:pPr>
+      <w:r>
+        <w:t>last_season_rival: Posición final del equipo rival en la temporada anterior.</w:t>
+      </w:r>
+    </w:p>
+    <w:p>
+      <w:pPr>
+        <w:rPr>
+          <w:rFonts w:cs="Times New Roman"/>
+        </w:rPr>
+      </w:pPr>
+    </w:p>
+    <w:p>
+      <w:pPr>
+        <w:rPr>
+          <w:rFonts w:cs="Times New Roman"/>
+        </w:rPr>
+      </w:pPr>
+      <w:r>
+        <w:rPr>
+          <w:rFonts w:cs="Times New Roman"/>
+          <w:b/>
+          <w:bCs/>
+        </w:rPr>
+        <w:t>Rendimiento reciente del equipo analizado</w:t>
+      </w:r>
+      <w:r>
+        <w:rPr>
+          <w:rFonts w:cs="Times New Roman"/>
+          <w:b/>
+          <w:bCs/>
+        </w:rPr>
+        <w:t>:</w:t>
+      </w:r>
+      <w:r>
+        <w:rPr>
+          <w:rFonts w:cs="Times New Roman"/>
+        </w:rPr>
+        <w:t xml:space="preserve"> R</w:t>
+      </w:r>
+      <w:r>
+        <w:rPr>
+          <w:rFonts w:cs="Times New Roman"/>
+        </w:rPr>
+        <w:t xml:space="preserve">endimiento del equipo analizado en </w:t>
+      </w:r>
+      <w:r>
+        <w:rPr>
+          <w:rFonts w:cs="Times New Roman"/>
+        </w:rPr>
+        <w:t>los últimos 10 partidos de la temporada:</w:t>
+      </w:r>
+    </w:p>
+    <w:p>
+      <w:pPr>
+        <w:pStyle w:val="Prrafodelista"/>
+        <w:numPr>
+          <w:ilvl w:val="0"/>
+          <w:numId w:val="79"/>
+        </w:numPr>
+      </w:pPr>
+      <w:r>
+        <w:lastRenderedPageBreak/>
+        <w:t>pct_wins: Porcentaje de victorias en los últimos 10 partidos de la misma temporada.</w:t>
+      </w:r>
+    </w:p>
+    <w:p>
+      <w:pPr>
+        <w:pStyle w:val="Prrafodelista"/>
+        <w:numPr>
+          <w:ilvl w:val="0"/>
+          <w:numId w:val="79"/>
+        </w:numPr>
+      </w:pPr>
+      <w:r>
+        <w:t>avg_goals_scored: Promedio de goles anotados en los últimos 10 partidos.</w:t>
+      </w:r>
+    </w:p>
+    <w:p>
+      <w:pPr>
+        <w:pStyle w:val="Prrafodelista"/>
+        <w:numPr>
+          <w:ilvl w:val="0"/>
+          <w:numId w:val="79"/>
+        </w:numPr>
+      </w:pPr>
+      <w:r>
+        <w:t>avg_goals_received: Promedio de goles recibidos en los últimos 10 partidos.</w:t>
+      </w:r>
+    </w:p>
+    <w:p>
+      <w:pPr>
+        <w:pStyle w:val="Prrafodelista"/>
+        <w:numPr>
+          <w:ilvl w:val="0"/>
+          <w:numId w:val="79"/>
+        </w:numPr>
+      </w:pPr>
+      <w:r>
+        <w:t>goal_difference: Diferencia de goles en los últimos 10 partidos.</w:t>
+      </w:r>
+    </w:p>
+    <w:p>
+      <w:pPr>
+        <w:rPr>
+          <w:rFonts w:cs="Times New Roman"/>
+        </w:rPr>
+      </w:pPr>
+    </w:p>
+    <w:p>
+      <w:pPr>
+        <w:rPr>
+          <w:rFonts w:cs="Times New Roman"/>
+        </w:rPr>
+      </w:pPr>
+      <w:r>
+        <w:rPr>
+          <w:rFonts w:cs="Times New Roman"/>
+          <w:b/>
+          <w:bCs/>
+        </w:rPr>
+        <w:t>Rendimiento reciente del equipo rival</w:t>
+      </w:r>
+      <w:r>
+        <w:rPr>
+          <w:rFonts w:cs="Times New Roman"/>
+          <w:b/>
+          <w:bCs/>
+        </w:rPr>
+        <w:t>:</w:t>
+      </w:r>
+      <w:r>
+        <w:rPr>
+          <w:rFonts w:cs="Times New Roman"/>
+        </w:rPr>
+        <w:t xml:space="preserve"> R</w:t>
+      </w:r>
+      <w:r>
+        <w:rPr>
+          <w:rFonts w:cs="Times New Roman"/>
+        </w:rPr>
+        <w:t xml:space="preserve">endimiento del equipo rival en sus últimos </w:t>
+      </w:r>
+      <w:r>
+        <w:rPr>
+          <w:rFonts w:cs="Times New Roman"/>
+        </w:rPr>
+        <w:t xml:space="preserve">10 </w:t>
+      </w:r>
+      <w:r>
+        <w:rPr>
+          <w:rFonts w:cs="Times New Roman"/>
+        </w:rPr>
+        <w:t>partidos de la temporada</w:t>
+      </w:r>
+      <w:r>
+        <w:rPr>
+          <w:rFonts w:cs="Times New Roman"/>
+        </w:rPr>
+        <w:t>:</w:t>
+      </w:r>
+    </w:p>
+    <w:p>
+      <w:pPr>
+        <w:pStyle w:val="Prrafodelista"/>
+        <w:numPr>
+          <w:ilvl w:val="0"/>
+          <w:numId w:val="80"/>
+        </w:numPr>
+      </w:pPr>
+      <w:r>
+        <w:t>pct_wins_rival: Porcentaje de victorias del equipo rival en los últimos 10 partidos.</w:t>
+      </w:r>
+    </w:p>
+    <w:p>
+      <w:pPr>
+        <w:pStyle w:val="Prrafodelista"/>
+        <w:numPr>
+          <w:ilvl w:val="0"/>
+          <w:numId w:val="80"/>
+        </w:numPr>
+      </w:pPr>
+      <w:r>
+        <w:t>avg_goals_scored_rival: Promedio de goles anotados por el equipo rival en los últimos 10 partidos.</w:t>
+      </w:r>
+    </w:p>
+    <w:p>
+      <w:pPr>
+        <w:pStyle w:val="Prrafodelista"/>
+        <w:numPr>
+          <w:ilvl w:val="0"/>
+          <w:numId w:val="80"/>
+        </w:numPr>
+      </w:pPr>
+      <w:r>
+        <w:t>avg_goals_received_rival: Promedio de goles recibidos por el equipo rival en los últimos 10 partidos.</w:t>
+      </w:r>
+    </w:p>
+    <w:p>
+      <w:pPr>
+        <w:pStyle w:val="Prrafodelista"/>
+        <w:numPr>
+          <w:ilvl w:val="0"/>
+          <w:numId w:val="80"/>
+        </w:numPr>
+      </w:pPr>
+      <w:r>
+        <w:t>goal_difference_rival: Diferencia de goles del equipo rival en los últimos 10 partidos.</w:t>
+      </w:r>
+    </w:p>
+    <w:p>
+      <w:pPr>
+        <w:rPr>
+          <w:rFonts w:cs="Times New Roman"/>
+          <w:b/>
+          <w:bCs/>
+        </w:rPr>
+      </w:pPr>
+    </w:p>
+    <w:p>
+      <w:pPr>
+        <w:rPr>
+          <w:rFonts w:cs="Times New Roman"/>
+        </w:rPr>
+      </w:pPr>
+      <w:r>
+        <w:rPr>
+          <w:rFonts w:cs="Times New Roman"/>
+          <w:b/>
+          <w:bCs/>
+        </w:rPr>
+        <w:t>Historial entre ambos equipos</w:t>
+      </w:r>
+      <w:r>
+        <w:rPr>
+          <w:rFonts w:cs="Times New Roman"/>
+          <w:b/>
+          <w:bCs/>
+        </w:rPr>
+        <w:t>:</w:t>
+      </w:r>
+      <w:r>
+        <w:rPr>
+          <w:rFonts w:cs="Times New Roman"/>
+        </w:rPr>
+        <w:t xml:space="preserve"> R</w:t>
+      </w:r>
+      <w:r>
+        <w:rPr>
+          <w:rFonts w:cs="Times New Roman"/>
+        </w:rPr>
+        <w:t xml:space="preserve">endimiento del equipo analizado frente al rival </w:t>
+      </w:r>
+      <w:r>
+        <w:rPr>
+          <w:rFonts w:cs="Times New Roman"/>
+        </w:rPr>
+        <w:t xml:space="preserve">en los </w:t>
+      </w:r>
+      <w:r>
+        <w:rPr>
+          <w:rFonts w:cs="Times New Roman"/>
+        </w:rPr>
+        <w:t>últimos 5 enfrentamientos directos</w:t>
+      </w:r>
+      <w:r>
+        <w:rPr>
+          <w:rFonts w:cs="Times New Roman"/>
+        </w:rPr>
+        <w:t>:</w:t>
+      </w:r>
+    </w:p>
+    <w:p>
+      <w:pPr>
+        <w:pStyle w:val="Prrafodelista"/>
+        <w:numPr>
+          <w:ilvl w:val="0"/>
+          <w:numId w:val="80"/>
+        </w:numPr>
+      </w:pPr>
+      <w:r>
+        <w:t>pct_wins_vs_rival: Porcentaje de victorias del equipo analizado contra ese rival en los últimos 5 enfrentamientos.</w:t>
+      </w:r>
+    </w:p>
+    <w:p>
+      <w:pPr>
+        <w:pStyle w:val="Prrafodelista"/>
+        <w:numPr>
+          <w:ilvl w:val="0"/>
+          <w:numId w:val="80"/>
+        </w:numPr>
+      </w:pPr>
+      <w:r>
+        <w:t>avg_goals_scored_vs_rival: Total de goles anotados al rival en los últimos 5 enfrentamientos.</w:t>
+      </w:r>
+    </w:p>
+    <w:p>
+      <w:pPr>
+        <w:pStyle w:val="Prrafodelista"/>
+        <w:numPr>
+          <w:ilvl w:val="0"/>
+          <w:numId w:val="80"/>
+        </w:numPr>
+      </w:pPr>
+      <w:r>
+        <w:t>avg_goals_received_vs_rival: Total de goles recibidos del rival en los últimos 5 enfrentamientos.</w:t>
+      </w:r>
+    </w:p>
+    <w:p>
+      <w:pPr>
+        <w:pStyle w:val="Prrafodelista"/>
+        <w:numPr>
+          <w:ilvl w:val="0"/>
+          <w:numId w:val="80"/>
+        </w:numPr>
+      </w:pPr>
+      <w:r>
+        <w:t>goal_difference_vs_rival: Diferencia de goles en los últimos 5 enfrentamientos.</w:t>
+      </w:r>
+    </w:p>
+    <w:p>
+      <w:pPr>
+        <w:rPr>
+          <w:rFonts w:cs="Times New Roman"/>
+        </w:rPr>
+      </w:pPr>
+    </w:p>
+    <w:p>
+      <w:pPr>
+        <w:rPr>
+          <w:rFonts w:cs="Times New Roman"/>
+        </w:rPr>
+      </w:pPr>
+      <w:r>
+        <w:rPr>
+          <w:rFonts w:cs="Times New Roman"/>
+          <w:b/>
+          <w:bCs/>
+        </w:rPr>
+        <w:t>Cuotas de apuestas</w:t>
+      </w:r>
+      <w:r>
+        <w:rPr>
+          <w:rFonts w:cs="Times New Roman"/>
+          <w:b/>
+          <w:bCs/>
+        </w:rPr>
+        <w:t>:</w:t>
+      </w:r>
+      <w:r>
+        <w:rPr>
+          <w:rFonts w:cs="Times New Roman"/>
+        </w:rPr>
+        <w:t xml:space="preserve"> P</w:t>
+      </w:r>
+      <w:r>
+        <w:rPr>
+          <w:rFonts w:cs="Times New Roman"/>
+        </w:rPr>
+        <w:t>robabilidad implícita de los resultados según el mercado de apuestas</w:t>
+      </w:r>
+      <w:r>
+        <w:rPr>
+          <w:rFonts w:cs="Times New Roman"/>
+        </w:rPr>
+        <w:t>:</w:t>
+      </w:r>
+    </w:p>
+    <w:p>
+      <w:pPr>
+        <w:pStyle w:val="Prrafodelista"/>
+        <w:numPr>
+          <w:ilvl w:val="0"/>
+          <w:numId w:val="81"/>
+        </w:numPr>
+      </w:pPr>
+      <w:r>
+        <w:t>AvgWin: Promedio de cuotas para la victoria del equipo analizado.</w:t>
+      </w:r>
+    </w:p>
+    <w:p>
+      <w:pPr>
+        <w:pStyle w:val="Prrafodelista"/>
+        <w:numPr>
+          <w:ilvl w:val="0"/>
+          <w:numId w:val="81"/>
+        </w:numPr>
+      </w:pPr>
+      <w:r>
+        <w:t>AvgLoss: Promedio de cuotas para la derrota del equipo analizado.</w:t>
+      </w:r>
+    </w:p>
+    <w:p>
+      <w:pPr>
+        <w:pStyle w:val="Prrafodelista"/>
+        <w:numPr>
+          <w:ilvl w:val="0"/>
+          <w:numId w:val="81"/>
+        </w:numPr>
+      </w:pPr>
+      <w:r>
+        <w:t>AvgDraw: Promedio de cuotas para el empate.</w:t>
+      </w:r>
+    </w:p>
+    <w:p>
+      <w:pPr>
+        <w:pStyle w:val="Prrafodelista"/>
+        <w:numPr>
+          <w:ilvl w:val="0"/>
+          <w:numId w:val="81"/>
+        </w:numPr>
+      </w:pPr>
+      <w:r>
+        <w:t>AvgAHWin: Promedio de cuotas para la victoria del equipo analizado con hándicap asiático.</w:t>
+      </w:r>
+    </w:p>
+    <w:p>
+      <w:pPr>
+        <w:pStyle w:val="Prrafodelista"/>
+        <w:numPr>
+          <w:ilvl w:val="0"/>
+          <w:numId w:val="81"/>
+        </w:numPr>
+      </w:pPr>
+      <w:r>
+        <w:t>AvgAHLoss: Promedio de cuotas para la derrota del equipo analizado con hándicap asiático.</w:t>
+      </w:r>
+    </w:p>
+    <w:p>
+      <w:pPr>
+        <w:rPr>
+          <w:rFonts w:cs="Times New Roman"/>
+        </w:rPr>
+      </w:pPr>
+      <w:r>
+        <w:rPr>
+          <w:rFonts w:cs="Times New Roman"/>
+          <w:b/>
+          <w:bCs/>
+        </w:rPr>
+        <w:lastRenderedPageBreak/>
+        <w:t>Información del resultado del partido</w:t>
+      </w:r>
+      <w:r>
+        <w:rPr>
+          <w:rFonts w:cs="Times New Roman"/>
+        </w:rPr>
+        <w:t>:</w:t>
+      </w:r>
+      <w:r>
+        <w:rPr>
+          <w:rFonts w:cs="Times New Roman"/>
+        </w:rPr>
+        <w:t xml:space="preserve"> </w:t>
+      </w:r>
+      <w:r>
+        <w:rPr>
+          <w:rFonts w:cs="Times New Roman"/>
+        </w:rPr>
+        <w:t>R</w:t>
+      </w:r>
+      <w:r>
+        <w:rPr>
+          <w:rFonts w:cs="Times New Roman"/>
+        </w:rPr>
+        <w:t>esultado del partido desde la perspectiva del equipo analizado</w:t>
+      </w:r>
+      <w:r>
+        <w:rPr>
+          <w:rFonts w:cs="Times New Roman"/>
+        </w:rPr>
+        <w:t>:</w:t>
+      </w:r>
+    </w:p>
+    <w:p>
+      <w:pPr>
+        <w:pStyle w:val="Prrafodelista"/>
+        <w:numPr>
+          <w:ilvl w:val="0"/>
+          <w:numId w:val="82"/>
+        </w:numPr>
+      </w:pPr>
+      <w:r>
+        <w:t>goals_team: Número de goles anotados por el equipo analizado.</w:t>
+      </w:r>
+    </w:p>
+    <w:p>
+      <w:pPr>
+        <w:pStyle w:val="Prrafodelista"/>
+        <w:numPr>
+          <w:ilvl w:val="0"/>
+          <w:numId w:val="82"/>
+        </w:numPr>
+      </w:pPr>
+      <w:r>
+        <w:t>goals_rival: Número de goles anotados por el equipo rival.</w:t>
+      </w:r>
+    </w:p>
+    <w:p>
+      <w:pPr>
+        <w:pStyle w:val="Prrafodelista"/>
+        <w:numPr>
+          <w:ilvl w:val="0"/>
+          <w:numId w:val="82"/>
+        </w:numPr>
+      </w:pPr>
+      <w:r>
+        <w:t>result: Resultado del partido desde la perspectiva del equipo analizado:</w:t>
+      </w:r>
+    </w:p>
+    <w:p>
+      <w:pPr>
+        <w:pStyle w:val="Prrafodelista"/>
+        <w:numPr>
+          <w:ilvl w:val="1"/>
+          <w:numId w:val="82"/>
+        </w:numPr>
+      </w:pPr>
+      <w:r>
+        <w:t>Victoria: 1</w:t>
+      </w:r>
+    </w:p>
+    <w:p>
+      <w:pPr>
+        <w:pStyle w:val="Prrafodelista"/>
+        <w:numPr>
+          <w:ilvl w:val="1"/>
+          <w:numId w:val="82"/>
+        </w:numPr>
+      </w:pPr>
+      <w:r>
+        <w:t>Empate: 0</w:t>
+      </w:r>
+    </w:p>
+    <w:p>
+      <w:pPr>
+        <w:pStyle w:val="Prrafodelista"/>
+        <w:numPr>
+          <w:ilvl w:val="1"/>
+          <w:numId w:val="82"/>
+        </w:numPr>
+      </w:pPr>
+      <w:r>
+        <w:t>Derrota: -1</w:t>
+      </w:r>
+    </w:p>
+    <w:p/>
+    <w:p>
+      <w:pPr>
+        <w:rPr>
+          <w:b/>
+          <w:bCs/>
+        </w:rPr>
+      </w:pPr>
+      <w:r>
+        <w:rPr>
+          <w:b/>
+          <w:bCs/>
+        </w:rPr>
+        <w:t>Proceso de generación de los datasets por quipo</w:t>
+      </w:r>
+    </w:p>
+    <w:p>
+      <w:r>
+        <w:t>La generación de datasets específicos por equipo permite analizar el rendimiento individual de cada club y facilita la creación de modelos predictivos personalizados. Gracias a la inclusión de estadísticas de rendimiento reciente, enfrentamientos directos y cuotas de apuestas, estos datasets proporcionan información clave que puede mejorar la precisión en la predicción de los resultados de los partidos.</w:t>
+      </w:r>
+    </w:p>
+    <w:p>
+      <w:r>
+        <w:t>Para construir estos datasets, se siguieron los siguientes pasos:</w:t>
+      </w:r>
+    </w:p>
+    <w:p>
+      <w:pPr>
+        <w:pStyle w:val="Prrafodelista"/>
+        <w:numPr>
+          <w:ilvl w:val="0"/>
+          <w:numId w:val="84"/>
+        </w:numPr>
+      </w:pPr>
+      <w:r>
+        <w:t>F</w:t>
+      </w:r>
+      <w:r>
+        <w:t>iltrado de partidos</w:t>
+      </w:r>
+    </w:p>
+    <w:p>
+      <w:pPr>
+        <w:pStyle w:val="Prrafodelista"/>
+        <w:numPr>
+          <w:ilvl w:val="1"/>
+          <w:numId w:val="84"/>
+        </w:numPr>
+      </w:pPr>
+      <w:r>
+        <w:t>Se seleccionaron los partidos donde el equipo analizado participó, ya sea como local o visitante.</w:t>
+      </w:r>
+    </w:p>
+    <w:p>
+      <w:pPr>
+        <w:pStyle w:val="Prrafodelista"/>
+        <w:numPr>
+          <w:ilvl w:val="0"/>
+          <w:numId w:val="84"/>
+        </w:numPr>
+      </w:pPr>
+      <w:r>
+        <w:t>Asignación de información clave</w:t>
+      </w:r>
+    </w:p>
+    <w:p>
+      <w:pPr>
+        <w:pStyle w:val="Prrafodelista"/>
+        <w:numPr>
+          <w:ilvl w:val="1"/>
+          <w:numId w:val="84"/>
+        </w:numPr>
+      </w:pPr>
+      <w:r>
+        <w:t>Se definieron las variables principales, incluyendo la temporada, el equipo analizado, el rival y si el equipo jugaba en casa o fuera.</w:t>
+      </w:r>
+    </w:p>
+    <w:p>
+      <w:pPr>
+        <w:pStyle w:val="Prrafodelista"/>
+        <w:numPr>
+          <w:ilvl w:val="0"/>
+          <w:numId w:val="84"/>
+        </w:numPr>
+      </w:pPr>
+      <w:r>
+        <w:t>Cálculo de estadísticas de rendimiento</w:t>
+      </w:r>
+    </w:p>
+    <w:p>
+      <w:pPr>
+        <w:pStyle w:val="Prrafodelista"/>
+        <w:numPr>
+          <w:ilvl w:val="1"/>
+          <w:numId w:val="84"/>
+        </w:numPr>
+      </w:pPr>
+      <w:r>
+        <w:t xml:space="preserve">Se calcularon las métricas de los últimos 10 partidos para el equipo y su rival, asegurando que solo se tomaran en cuenta partidos anteriores a la fecha del partido analizado. </w:t>
+      </w:r>
+    </w:p>
+    <w:p>
+      <w:pPr>
+        <w:pStyle w:val="Prrafodelista"/>
+        <w:numPr>
+          <w:ilvl w:val="1"/>
+          <w:numId w:val="84"/>
+        </w:numPr>
+      </w:pPr>
+      <w:r>
+        <w:t>Si no se habían jugado aún 10 partidos en la temporada actual, se utilizaron los partidos disponibles, evitando datos de temporadas anteriores para minimizar el impacto de cambios en la plantilla y reflejar el rendimiento real del equipo en ese mismo año.</w:t>
+      </w:r>
+    </w:p>
+    <w:p>
+      <w:pPr>
+        <w:pStyle w:val="Prrafodelista"/>
+        <w:numPr>
+          <w:ilvl w:val="1"/>
+          <w:numId w:val="84"/>
+        </w:numPr>
+      </w:pPr>
+      <w:r>
+        <w:t>También se calcularon las estadísticas de enfrentamientos directos entre ambos equipos en los últimos 5 partidos disputados.</w:t>
+      </w:r>
+    </w:p>
+    <w:p>
+      <w:pPr>
+        <w:pStyle w:val="Prrafodelista"/>
+        <w:numPr>
+          <w:ilvl w:val="0"/>
+          <w:numId w:val="84"/>
+        </w:numPr>
+      </w:pPr>
+      <w:r>
+        <w:t>Ajuste de las cuotas de apuestas</w:t>
+      </w:r>
+    </w:p>
+    <w:p>
+      <w:pPr>
+        <w:pStyle w:val="Prrafodelista"/>
+        <w:numPr>
+          <w:ilvl w:val="1"/>
+          <w:numId w:val="84"/>
+        </w:numPr>
+      </w:pPr>
+      <w:r>
+        <w:t>Se aseguraron de que las cuotas siempre correspondieran a la perspectiva del equipo analizado, independientemente de si jugaba como local o visitante.</w:t>
+      </w:r>
+    </w:p>
+    <w:p>
+      <w:pPr>
+        <w:pStyle w:val="Prrafodelista"/>
+        <w:numPr>
+          <w:ilvl w:val="0"/>
+          <w:numId w:val="84"/>
+        </w:numPr>
+      </w:pPr>
+      <w:r>
+        <w:lastRenderedPageBreak/>
+        <w:t>Imputación de valores faltantes</w:t>
+      </w:r>
+    </w:p>
+    <w:p>
+      <w:pPr>
+        <w:pStyle w:val="Prrafodelista"/>
+        <w:numPr>
+          <w:ilvl w:val="1"/>
+          <w:numId w:val="84"/>
+        </w:numPr>
+      </w:pPr>
+      <w:r>
+        <w:t>Algunas cuotas de apuestas presentaban valores nulos, por lo que se estableció un valor neutral (1.0) para evitar la pérdida de información.</w:t>
+      </w:r>
+    </w:p>
+    <w:p>
+      <w:pPr>
+        <w:rPr>
+          <w:b/>
+          <w:bCs/>
+        </w:rPr>
+      </w:pPr>
+    </w:p>
+    <w:p>
+      <w:pPr>
+        <w:rPr>
+          <w:b/>
+          <w:bCs/>
+        </w:rPr>
+      </w:pPr>
+      <w:r>
+        <w:rPr>
+          <w:b/>
+          <w:bCs/>
+        </w:rPr>
+        <w:t>Importancia de estas métricas</w:t>
+      </w:r>
+    </w:p>
+    <w:p>
+      <w:r>
+        <w:t>Las métricas seleccionadas en la construcción de estos datasets juegan un papel clave en la predicción de los resultados de los partidos:</w:t>
+      </w:r>
+    </w:p>
+    <w:p>
+      <w:pPr>
+        <w:pStyle w:val="Prrafodelista"/>
+        <w:numPr>
+          <w:ilvl w:val="0"/>
+          <w:numId w:val="85"/>
+        </w:numPr>
+      </w:pPr>
+      <w:r>
+        <w:t>El rendimiento reciente del equipo y del rival ayuda a identificar tendencias y evaluar si un equipo atraviesa una racha positiva o negativa.</w:t>
+      </w:r>
+    </w:p>
+    <w:p>
+      <w:pPr>
+        <w:pStyle w:val="Prrafodelista"/>
+        <w:numPr>
+          <w:ilvl w:val="0"/>
+          <w:numId w:val="85"/>
+        </w:numPr>
+      </w:pPr>
+      <w:r>
+        <w:t>El historial entre ambos equipos proporciona información sobre si hay un patrón en los enfrentamientos previos. Algunos equipos pueden tener un historial favorable contra ciertos rivales, independientemente de su desempeño general en la liga.</w:t>
+      </w:r>
+    </w:p>
+    <w:p>
+      <w:pPr>
+        <w:pStyle w:val="Prrafodelista"/>
+        <w:numPr>
+          <w:ilvl w:val="0"/>
+          <w:numId w:val="85"/>
+        </w:numPr>
+      </w:pPr>
+      <w:r>
+        <w:t>Las cuotas de apuestas ofrecen una estimación de la probabilidad de cada resultado desde la perspectiva del mercado, lo que puede mejorar la precisión del modelo al incorporar información externa basada en análisis de expertos.</w:t>
+      </w:r>
+    </w:p>
+    <w:p/>
+    <w:p>
+      <w:pPr>
+        <w:pStyle w:val="titulo3TFG"/>
+        <w:rPr>
+          <w:rFonts w:cs="Times New Roman"/>
+        </w:rPr>
+      </w:pPr>
+      <w:r>
+        <w:rPr>
+          <w:rFonts w:cs="Times New Roman"/>
+        </w:rPr>
         <w:t>4.1.</w:t>
       </w:r>
       <w:r>
-        <w:t>3</w:t>
-      </w:r>
-      <w:r>
-        <w:t xml:space="preserve"> Generación de </w:t>
-      </w:r>
-      <w:r>
-        <w:t>D</w:t>
-      </w:r>
-      <w:r>
-        <w:t>atasets</w:t>
-      </w:r>
-      <w:r>
-        <w:t xml:space="preserve"> por Equipos</w:t>
-      </w:r>
-      <w:bookmarkEnd w:id="44"/>
-    </w:p>
-    <w:p>
-      <w:r>
-        <w:t>Una vez que los datos han sido limpiados y transformados, se procede a la generación de los datasets finales, los cuales serán utilizados para entrenar y evaluar los modelos de Machine Learning.</w:t>
-      </w:r>
-    </w:p>
+        <w:rPr>
+          <w:rFonts w:cs="Times New Roman"/>
+        </w:rPr>
+        <w:t>4</w:t>
+      </w:r>
+      <w:r>
+        <w:rPr>
+          <w:rFonts w:cs="Times New Roman"/>
+        </w:rPr>
+        <w:t xml:space="preserve"> </w:t>
+      </w:r>
+      <w:r>
+        <w:rPr>
+          <w:rFonts w:cs="Times New Roman"/>
+        </w:rPr>
+        <w:t>Análisis</w:t>
+      </w:r>
+      <w:r>
+        <w:rPr>
+          <w:rFonts w:cs="Times New Roman"/>
+        </w:rPr>
+        <w:t xml:space="preserve"> de Datasets por Equipos</w:t>
+      </w:r>
+    </w:p>
+    <w:p/>
     <w:p>
       <w:pPr>
         <w:spacing w:before="0" w:after="160"/>
@@ -24189,7 +25198,7 @@
         <w:pStyle w:val="Ttulo1"/>
         <w:spacing w:line="360" w:lineRule="auto"/>
       </w:pPr>
-      <w:bookmarkStart w:id="45" w:name="_Toc193223860"/>
+      <w:bookmarkStart w:id="45" w:name="_Toc193474922"/>
       <w:r>
         <w:lastRenderedPageBreak/>
         <w:t>5. CONCLUSIONES</w:t>
@@ -24353,7 +25362,7 @@
         <w:pStyle w:val="Ttulo1"/>
         <w:spacing w:line="360" w:lineRule="auto"/>
       </w:pPr>
-      <w:bookmarkStart w:id="46" w:name="_Toc193223861"/>
+      <w:bookmarkStart w:id="46" w:name="_Toc193474923"/>
       <w:r>
         <w:lastRenderedPageBreak/>
         <w:t>6. REFERENCIAS</w:t>
@@ -24424,7 +25433,7 @@
         <w:spacing w:before="0"/>
       </w:pPr>
       <w:bookmarkStart w:id="47" w:name="_6.1_Bibliografía"/>
-      <w:bookmarkStart w:id="48" w:name="_Toc193223862"/>
+      <w:bookmarkStart w:id="48" w:name="_Toc193474924"/>
       <w:bookmarkEnd w:id="47"/>
       <w:r>
         <w:t>6.1 Bibliografía</w:t>
@@ -24629,7 +25638,7 @@
         <w:pStyle w:val="Ttulo2"/>
         <w:spacing w:before="0"/>
       </w:pPr>
-      <w:bookmarkStart w:id="49" w:name="_Toc193223863"/>
+      <w:bookmarkStart w:id="49" w:name="_Toc193474925"/>
       <w:r>
         <w:t>6.</w:t>
       </w:r>
@@ -24970,7 +25979,7 @@
         <w:pStyle w:val="Ttulo2"/>
       </w:pPr>
       <w:bookmarkStart w:id="50" w:name="_6.2_Índices_de"/>
-      <w:bookmarkStart w:id="51" w:name="_Toc193223864"/>
+      <w:bookmarkStart w:id="51" w:name="_Toc193474926"/>
       <w:bookmarkEnd w:id="50"/>
       <w:r>
         <w:t>6.</w:t>
@@ -25257,10 +26266,7 @@
         <w:t xml:space="preserve">[8] </w:t>
       </w:r>
       <w:r>
-        <w:t>Dataset completo de partidos desde la temporada 03/04 hasta 23/24</w:t>
-      </w:r>
-      <w:r>
-        <w:t xml:space="preserve">. </w:t>
+        <w:t xml:space="preserve">Dataset completo de partidos desde la temporada 03/04 hasta 23/24. </w:t>
       </w:r>
       <w:r>
         <w:t>Generado en:</w:t>
@@ -25304,27 +26310,10 @@
           <w:color w:val="000000" w:themeColor="text1"/>
           <w:szCs w:val="22"/>
         </w:rPr>
-        <w:t>[</w:t>
-      </w:r>
-      <w:r>
-        <w:rPr>
-          <w:color w:val="000000" w:themeColor="text1"/>
-          <w:szCs w:val="22"/>
-        </w:rPr>
-        <w:t>9</w:t>
-      </w:r>
-      <w:r>
-        <w:rPr>
-          <w:color w:val="000000" w:themeColor="text1"/>
-          <w:szCs w:val="22"/>
-        </w:rPr>
-        <w:t xml:space="preserve">] </w:t>
-      </w:r>
-      <w:r>
-        <w:t>Distribución de goles por partido</w:t>
-      </w:r>
-      <w:r>
-        <w:t>. Generado en:</w:t>
+        <w:t xml:space="preserve">[9] </w:t>
+      </w:r>
+      <w:r>
+        <w:t>Distribución de goles por partido. Generado en:</w:t>
       </w:r>
     </w:p>
     <w:p>
@@ -25364,10 +26353,7 @@
         <w:t>Relación entre goles a favor y goles en contra</w:t>
       </w:r>
       <w:r>
-        <w:t xml:space="preserve">. </w:t>
-      </w:r>
-      <w:r>
-        <w:t>Generado en:</w:t>
+        <w:t>. Generado en:</w:t>
       </w:r>
     </w:p>
     <w:p>
@@ -25407,10 +26393,7 @@
         <w:t>Rendimiento en casa vs. fuera</w:t>
       </w:r>
       <w:r>
-        <w:t xml:space="preserve"> </w:t>
-      </w:r>
-      <w:r>
-        <w:t>. Generado en:</w:t>
+        <w:t xml:space="preserve"> . Generado en:</w:t>
       </w:r>
     </w:p>
     <w:p>
@@ -25450,10 +26433,7 @@
         <w:t>Distribución de cambios de posición entre temporadas en LaLiga</w:t>
       </w:r>
       <w:r>
-        <w:t xml:space="preserve">. </w:t>
-      </w:r>
-      <w:r>
-        <w:t>Generado en:</w:t>
+        <w:t>. Generado en:</w:t>
       </w:r>
     </w:p>
     <w:p>
@@ -25508,7 +26488,7 @@
         <w:pStyle w:val="Ttulo1"/>
         <w:spacing w:line="360" w:lineRule="auto"/>
       </w:pPr>
-      <w:bookmarkStart w:id="52" w:name="_Toc193223865"/>
+      <w:bookmarkStart w:id="52" w:name="_Toc193474927"/>
       <w:r>
         <w:lastRenderedPageBreak/>
         <w:t>ANEXOS</w:t>
@@ -26347,6 +27327,205 @@
     </w:lvl>
   </w:abstractNum>
   <w:abstractNum w:abstractNumId="4" w15:restartNumberingAfterBreak="0">
+    <w:nsid w:val="06370A49"/>
+    <w:multiLevelType w:val="hybridMultilevel"/>
+    <w:tmpl w:val="7402DA8E"/>
+    <w:lvl w:ilvl="0" w:tplc="0C0A000F">
+      <w:start w:val="1"/>
+      <w:numFmt w:val="decimal"/>
+      <w:lvlText w:val="%1."/>
+      <w:lvlJc w:val="left"/>
+      <w:pPr>
+        <w:ind w:left="720" w:hanging="360"/>
+      </w:pPr>
+    </w:lvl>
+    <w:lvl w:ilvl="1" w:tplc="0C0A0019">
+      <w:start w:val="1"/>
+      <w:numFmt w:val="lowerLetter"/>
+      <w:lvlText w:val="%2."/>
+      <w:lvlJc w:val="left"/>
+      <w:pPr>
+        <w:ind w:left="1440" w:hanging="360"/>
+      </w:pPr>
+    </w:lvl>
+    <w:lvl w:ilvl="2" w:tplc="0C0A001B" w:tentative="1">
+      <w:start w:val="1"/>
+      <w:numFmt w:val="lowerRoman"/>
+      <w:lvlText w:val="%3."/>
+      <w:lvlJc w:val="right"/>
+      <w:pPr>
+        <w:ind w:left="2160" w:hanging="180"/>
+      </w:pPr>
+    </w:lvl>
+    <w:lvl w:ilvl="3" w:tplc="0C0A000F" w:tentative="1">
+      <w:start w:val="1"/>
+      <w:numFmt w:val="decimal"/>
+      <w:lvlText w:val="%4."/>
+      <w:lvlJc w:val="left"/>
+      <w:pPr>
+        <w:ind w:left="2880" w:hanging="360"/>
+      </w:pPr>
+    </w:lvl>
+    <w:lvl w:ilvl="4" w:tplc="0C0A0019" w:tentative="1">
+      <w:start w:val="1"/>
+      <w:numFmt w:val="lowerLetter"/>
+      <w:lvlText w:val="%5."/>
+      <w:lvlJc w:val="left"/>
+      <w:pPr>
+        <w:ind w:left="3600" w:hanging="360"/>
+      </w:pPr>
+    </w:lvl>
+    <w:lvl w:ilvl="5" w:tplc="0C0A001B" w:tentative="1">
+      <w:start w:val="1"/>
+      <w:numFmt w:val="lowerRoman"/>
+      <w:lvlText w:val="%6."/>
+      <w:lvlJc w:val="right"/>
+      <w:pPr>
+        <w:ind w:left="4320" w:hanging="180"/>
+      </w:pPr>
+    </w:lvl>
+    <w:lvl w:ilvl="6" w:tplc="0C0A000F" w:tentative="1">
+      <w:start w:val="1"/>
+      <w:numFmt w:val="decimal"/>
+      <w:lvlText w:val="%7."/>
+      <w:lvlJc w:val="left"/>
+      <w:pPr>
+        <w:ind w:left="5040" w:hanging="360"/>
+      </w:pPr>
+    </w:lvl>
+    <w:lvl w:ilvl="7" w:tplc="0C0A0019" w:tentative="1">
+      <w:start w:val="1"/>
+      <w:numFmt w:val="lowerLetter"/>
+      <w:lvlText w:val="%8."/>
+      <w:lvlJc w:val="left"/>
+      <w:pPr>
+        <w:ind w:left="5760" w:hanging="360"/>
+      </w:pPr>
+    </w:lvl>
+    <w:lvl w:ilvl="8" w:tplc="0C0A001B" w:tentative="1">
+      <w:start w:val="1"/>
+      <w:numFmt w:val="lowerRoman"/>
+      <w:lvlText w:val="%9."/>
+      <w:lvlJc w:val="right"/>
+      <w:pPr>
+        <w:ind w:left="6480" w:hanging="180"/>
+      </w:pPr>
+    </w:lvl>
+  </w:abstractNum>
+  <w:abstractNum w:abstractNumId="5" w15:restartNumberingAfterBreak="0">
+    <w:nsid w:val="063F47E5"/>
+    <w:multiLevelType w:val="multilevel"/>
+    <w:tmpl w:val="9E42BDF8"/>
+    <w:lvl w:ilvl="0">
+      <w:start w:val="1"/>
+      <w:numFmt w:val="decimal"/>
+      <w:lvlText w:val="%1."/>
+      <w:lvlJc w:val="left"/>
+      <w:pPr>
+        <w:tabs>
+          <w:tab w:val="num" w:pos="720"/>
+        </w:tabs>
+        <w:ind w:left="720" w:hanging="360"/>
+      </w:pPr>
+    </w:lvl>
+    <w:lvl w:ilvl="1" w:tentative="1">
+      <w:start w:val="1"/>
+      <w:numFmt w:val="decimal"/>
+      <w:lvlText w:val="%2."/>
+      <w:lvlJc w:val="left"/>
+      <w:pPr>
+        <w:tabs>
+          <w:tab w:val="num" w:pos="1440"/>
+        </w:tabs>
+        <w:ind w:left="1440" w:hanging="360"/>
+      </w:pPr>
+    </w:lvl>
+    <w:lvl w:ilvl="2" w:tentative="1">
+      <w:start w:val="1"/>
+      <w:numFmt w:val="decimal"/>
+      <w:lvlText w:val="%3."/>
+      <w:lvlJc w:val="left"/>
+      <w:pPr>
+        <w:tabs>
+          <w:tab w:val="num" w:pos="2160"/>
+        </w:tabs>
+        <w:ind w:left="2160" w:hanging="360"/>
+      </w:pPr>
+    </w:lvl>
+    <w:lvl w:ilvl="3" w:tentative="1">
+      <w:start w:val="1"/>
+      <w:numFmt w:val="decimal"/>
+      <w:lvlText w:val="%4."/>
+      <w:lvlJc w:val="left"/>
+      <w:pPr>
+        <w:tabs>
+          <w:tab w:val="num" w:pos="2880"/>
+        </w:tabs>
+        <w:ind w:left="2880" w:hanging="360"/>
+      </w:pPr>
+    </w:lvl>
+    <w:lvl w:ilvl="4" w:tentative="1">
+      <w:start w:val="1"/>
+      <w:numFmt w:val="decimal"/>
+      <w:lvlText w:val="%5."/>
+      <w:lvlJc w:val="left"/>
+      <w:pPr>
+        <w:tabs>
+          <w:tab w:val="num" w:pos="3600"/>
+        </w:tabs>
+        <w:ind w:left="3600" w:hanging="360"/>
+      </w:pPr>
+    </w:lvl>
+    <w:lvl w:ilvl="5" w:tentative="1">
+      <w:start w:val="1"/>
+      <w:numFmt w:val="decimal"/>
+      <w:lvlText w:val="%6."/>
+      <w:lvlJc w:val="left"/>
+      <w:pPr>
+        <w:tabs>
+          <w:tab w:val="num" w:pos="4320"/>
+        </w:tabs>
+        <w:ind w:left="4320" w:hanging="360"/>
+      </w:pPr>
+    </w:lvl>
+    <w:lvl w:ilvl="6" w:tentative="1">
+      <w:start w:val="1"/>
+      <w:numFmt w:val="decimal"/>
+      <w:lvlText w:val="%7."/>
+      <w:lvlJc w:val="left"/>
+      <w:pPr>
+        <w:tabs>
+          <w:tab w:val="num" w:pos="5040"/>
+        </w:tabs>
+        <w:ind w:left="5040" w:hanging="360"/>
+      </w:pPr>
+    </w:lvl>
+    <w:lvl w:ilvl="7" w:tentative="1">
+      <w:start w:val="1"/>
+      <w:numFmt w:val="decimal"/>
+      <w:lvlText w:val="%8."/>
+      <w:lvlJc w:val="left"/>
+      <w:pPr>
+        <w:tabs>
+          <w:tab w:val="num" w:pos="5760"/>
+        </w:tabs>
+        <w:ind w:left="5760" w:hanging="360"/>
+      </w:pPr>
+    </w:lvl>
+    <w:lvl w:ilvl="8" w:tentative="1">
+      <w:start w:val="1"/>
+      <w:numFmt w:val="decimal"/>
+      <w:lvlText w:val="%9."/>
+      <w:lvlJc w:val="left"/>
+      <w:pPr>
+        <w:tabs>
+          <w:tab w:val="num" w:pos="6480"/>
+        </w:tabs>
+        <w:ind w:left="6480" w:hanging="360"/>
+      </w:pPr>
+    </w:lvl>
+  </w:abstractNum>
+  <w:abstractNum w:abstractNumId="6" w15:restartNumberingAfterBreak="0">
     <w:nsid w:val="06907367"/>
     <w:multiLevelType w:val="hybridMultilevel"/>
     <w:tmpl w:val="F65E0AEE"/>
@@ -26459,7 +27638,233 @@
       </w:rPr>
     </w:lvl>
   </w:abstractNum>
-  <w:abstractNum w:abstractNumId="5" w15:restartNumberingAfterBreak="0">
+  <w:abstractNum w:abstractNumId="7" w15:restartNumberingAfterBreak="0">
+    <w:nsid w:val="08D91AF7"/>
+    <w:multiLevelType w:val="hybridMultilevel"/>
+    <w:tmpl w:val="6B30ADAC"/>
+    <w:lvl w:ilvl="0" w:tplc="0C0A0001">
+      <w:start w:val="1"/>
+      <w:numFmt w:val="bullet"/>
+      <w:lvlText w:val=""/>
+      <w:lvlJc w:val="left"/>
+      <w:pPr>
+        <w:ind w:left="720" w:hanging="360"/>
+      </w:pPr>
+      <w:rPr>
+        <w:rFonts w:ascii="Symbol" w:hAnsi="Symbol" w:hint="default"/>
+      </w:rPr>
+    </w:lvl>
+    <w:lvl w:ilvl="1" w:tplc="0C0A0003" w:tentative="1">
+      <w:start w:val="1"/>
+      <w:numFmt w:val="bullet"/>
+      <w:lvlText w:val="o"/>
+      <w:lvlJc w:val="left"/>
+      <w:pPr>
+        <w:ind w:left="1440" w:hanging="360"/>
+      </w:pPr>
+      <w:rPr>
+        <w:rFonts w:ascii="Courier New" w:hAnsi="Courier New" w:cs="Courier New" w:hint="default"/>
+      </w:rPr>
+    </w:lvl>
+    <w:lvl w:ilvl="2" w:tplc="0C0A0005" w:tentative="1">
+      <w:start w:val="1"/>
+      <w:numFmt w:val="bullet"/>
+      <w:lvlText w:val=""/>
+      <w:lvlJc w:val="left"/>
+      <w:pPr>
+        <w:ind w:left="2160" w:hanging="360"/>
+      </w:pPr>
+      <w:rPr>
+        <w:rFonts w:ascii="Wingdings" w:hAnsi="Wingdings" w:hint="default"/>
+      </w:rPr>
+    </w:lvl>
+    <w:lvl w:ilvl="3" w:tplc="0C0A0001" w:tentative="1">
+      <w:start w:val="1"/>
+      <w:numFmt w:val="bullet"/>
+      <w:lvlText w:val=""/>
+      <w:lvlJc w:val="left"/>
+      <w:pPr>
+        <w:ind w:left="2880" w:hanging="360"/>
+      </w:pPr>
+      <w:rPr>
+        <w:rFonts w:ascii="Symbol" w:hAnsi="Symbol" w:hint="default"/>
+      </w:rPr>
+    </w:lvl>
+    <w:lvl w:ilvl="4" w:tplc="0C0A0003" w:tentative="1">
+      <w:start w:val="1"/>
+      <w:numFmt w:val="bullet"/>
+      <w:lvlText w:val="o"/>
+      <w:lvlJc w:val="left"/>
+      <w:pPr>
+        <w:ind w:left="3600" w:hanging="360"/>
+      </w:pPr>
+      <w:rPr>
+        <w:rFonts w:ascii="Courier New" w:hAnsi="Courier New" w:cs="Courier New" w:hint="default"/>
+      </w:rPr>
+    </w:lvl>
+    <w:lvl w:ilvl="5" w:tplc="0C0A0005" w:tentative="1">
+      <w:start w:val="1"/>
+      <w:numFmt w:val="bullet"/>
+      <w:lvlText w:val=""/>
+      <w:lvlJc w:val="left"/>
+      <w:pPr>
+        <w:ind w:left="4320" w:hanging="360"/>
+      </w:pPr>
+      <w:rPr>
+        <w:rFonts w:ascii="Wingdings" w:hAnsi="Wingdings" w:hint="default"/>
+      </w:rPr>
+    </w:lvl>
+    <w:lvl w:ilvl="6" w:tplc="0C0A0001" w:tentative="1">
+      <w:start w:val="1"/>
+      <w:numFmt w:val="bullet"/>
+      <w:lvlText w:val=""/>
+      <w:lvlJc w:val="left"/>
+      <w:pPr>
+        <w:ind w:left="5040" w:hanging="360"/>
+      </w:pPr>
+      <w:rPr>
+        <w:rFonts w:ascii="Symbol" w:hAnsi="Symbol" w:hint="default"/>
+      </w:rPr>
+    </w:lvl>
+    <w:lvl w:ilvl="7" w:tplc="0C0A0003" w:tentative="1">
+      <w:start w:val="1"/>
+      <w:numFmt w:val="bullet"/>
+      <w:lvlText w:val="o"/>
+      <w:lvlJc w:val="left"/>
+      <w:pPr>
+        <w:ind w:left="5760" w:hanging="360"/>
+      </w:pPr>
+      <w:rPr>
+        <w:rFonts w:ascii="Courier New" w:hAnsi="Courier New" w:cs="Courier New" w:hint="default"/>
+      </w:rPr>
+    </w:lvl>
+    <w:lvl w:ilvl="8" w:tplc="0C0A0005" w:tentative="1">
+      <w:start w:val="1"/>
+      <w:numFmt w:val="bullet"/>
+      <w:lvlText w:val=""/>
+      <w:lvlJc w:val="left"/>
+      <w:pPr>
+        <w:ind w:left="6480" w:hanging="360"/>
+      </w:pPr>
+      <w:rPr>
+        <w:rFonts w:ascii="Wingdings" w:hAnsi="Wingdings" w:hint="default"/>
+      </w:rPr>
+    </w:lvl>
+  </w:abstractNum>
+  <w:abstractNum w:abstractNumId="8" w15:restartNumberingAfterBreak="0">
+    <w:nsid w:val="0AED6841"/>
+    <w:multiLevelType w:val="hybridMultilevel"/>
+    <w:tmpl w:val="B8B6C660"/>
+    <w:lvl w:ilvl="0" w:tplc="0C0A0001">
+      <w:start w:val="1"/>
+      <w:numFmt w:val="bullet"/>
+      <w:lvlText w:val=""/>
+      <w:lvlJc w:val="left"/>
+      <w:pPr>
+        <w:ind w:left="720" w:hanging="360"/>
+      </w:pPr>
+      <w:rPr>
+        <w:rFonts w:ascii="Symbol" w:hAnsi="Symbol" w:hint="default"/>
+      </w:rPr>
+    </w:lvl>
+    <w:lvl w:ilvl="1" w:tplc="0C0A0003" w:tentative="1">
+      <w:start w:val="1"/>
+      <w:numFmt w:val="bullet"/>
+      <w:lvlText w:val="o"/>
+      <w:lvlJc w:val="left"/>
+      <w:pPr>
+        <w:ind w:left="1440" w:hanging="360"/>
+      </w:pPr>
+      <w:rPr>
+        <w:rFonts w:ascii="Courier New" w:hAnsi="Courier New" w:cs="Courier New" w:hint="default"/>
+      </w:rPr>
+    </w:lvl>
+    <w:lvl w:ilvl="2" w:tplc="0C0A0005" w:tentative="1">
+      <w:start w:val="1"/>
+      <w:numFmt w:val="bullet"/>
+      <w:lvlText w:val=""/>
+      <w:lvlJc w:val="left"/>
+      <w:pPr>
+        <w:ind w:left="2160" w:hanging="360"/>
+      </w:pPr>
+      <w:rPr>
+        <w:rFonts w:ascii="Wingdings" w:hAnsi="Wingdings" w:hint="default"/>
+      </w:rPr>
+    </w:lvl>
+    <w:lvl w:ilvl="3" w:tplc="0C0A0001" w:tentative="1">
+      <w:start w:val="1"/>
+      <w:numFmt w:val="bullet"/>
+      <w:lvlText w:val=""/>
+      <w:lvlJc w:val="left"/>
+      <w:pPr>
+        <w:ind w:left="2880" w:hanging="360"/>
+      </w:pPr>
+      <w:rPr>
+        <w:rFonts w:ascii="Symbol" w:hAnsi="Symbol" w:hint="default"/>
+      </w:rPr>
+    </w:lvl>
+    <w:lvl w:ilvl="4" w:tplc="0C0A0003" w:tentative="1">
+      <w:start w:val="1"/>
+      <w:numFmt w:val="bullet"/>
+      <w:lvlText w:val="o"/>
+      <w:lvlJc w:val="left"/>
+      <w:pPr>
+        <w:ind w:left="3600" w:hanging="360"/>
+      </w:pPr>
+      <w:rPr>
+        <w:rFonts w:ascii="Courier New" w:hAnsi="Courier New" w:cs="Courier New" w:hint="default"/>
+      </w:rPr>
+    </w:lvl>
+    <w:lvl w:ilvl="5" w:tplc="0C0A0005" w:tentative="1">
+      <w:start w:val="1"/>
+      <w:numFmt w:val="bullet"/>
+      <w:lvlText w:val=""/>
+      <w:lvlJc w:val="left"/>
+      <w:pPr>
+        <w:ind w:left="4320" w:hanging="360"/>
+      </w:pPr>
+      <w:rPr>
+        <w:rFonts w:ascii="Wingdings" w:hAnsi="Wingdings" w:hint="default"/>
+      </w:rPr>
+    </w:lvl>
+    <w:lvl w:ilvl="6" w:tplc="0C0A0001" w:tentative="1">
+      <w:start w:val="1"/>
+      <w:numFmt w:val="bullet"/>
+      <w:lvlText w:val=""/>
+      <w:lvlJc w:val="left"/>
+      <w:pPr>
+        <w:ind w:left="5040" w:hanging="360"/>
+      </w:pPr>
+      <w:rPr>
+        <w:rFonts w:ascii="Symbol" w:hAnsi="Symbol" w:hint="default"/>
+      </w:rPr>
+    </w:lvl>
+    <w:lvl w:ilvl="7" w:tplc="0C0A0003" w:tentative="1">
+      <w:start w:val="1"/>
+      <w:numFmt w:val="bullet"/>
+      <w:lvlText w:val="o"/>
+      <w:lvlJc w:val="left"/>
+      <w:pPr>
+        <w:ind w:left="5760" w:hanging="360"/>
+      </w:pPr>
+      <w:rPr>
+        <w:rFonts w:ascii="Courier New" w:hAnsi="Courier New" w:cs="Courier New" w:hint="default"/>
+      </w:rPr>
+    </w:lvl>
+    <w:lvl w:ilvl="8" w:tplc="0C0A0005" w:tentative="1">
+      <w:start w:val="1"/>
+      <w:numFmt w:val="bullet"/>
+      <w:lvlText w:val=""/>
+      <w:lvlJc w:val="left"/>
+      <w:pPr>
+        <w:ind w:left="6480" w:hanging="360"/>
+      </w:pPr>
+      <w:rPr>
+        <w:rFonts w:ascii="Wingdings" w:hAnsi="Wingdings" w:hint="default"/>
+      </w:rPr>
+    </w:lvl>
+  </w:abstractNum>
+  <w:abstractNum w:abstractNumId="9" w15:restartNumberingAfterBreak="0">
     <w:nsid w:val="0C3A384E"/>
     <w:multiLevelType w:val="hybridMultilevel"/>
     <w:tmpl w:val="8FB20976"/>
@@ -26572,7 +27977,7 @@
       </w:rPr>
     </w:lvl>
   </w:abstractNum>
-  <w:abstractNum w:abstractNumId="6" w15:restartNumberingAfterBreak="0">
+  <w:abstractNum w:abstractNumId="10" w15:restartNumberingAfterBreak="0">
     <w:nsid w:val="0CC64B63"/>
     <w:multiLevelType w:val="hybridMultilevel"/>
     <w:tmpl w:val="B92662E8"/>
@@ -26685,7 +28090,7 @@
       </w:rPr>
     </w:lvl>
   </w:abstractNum>
-  <w:abstractNum w:abstractNumId="7" w15:restartNumberingAfterBreak="0">
+  <w:abstractNum w:abstractNumId="11" w15:restartNumberingAfterBreak="0">
     <w:nsid w:val="0F9A28FC"/>
     <w:multiLevelType w:val="multilevel"/>
     <w:tmpl w:val="2C0AEEFE"/>
@@ -26798,7 +28203,7 @@
       </w:pPr>
     </w:lvl>
   </w:abstractNum>
-  <w:abstractNum w:abstractNumId="8" w15:restartNumberingAfterBreak="0">
+  <w:abstractNum w:abstractNumId="12" w15:restartNumberingAfterBreak="0">
     <w:nsid w:val="10D86D19"/>
     <w:multiLevelType w:val="multilevel"/>
     <w:tmpl w:val="F782DF14"/>
@@ -26938,7 +28343,7 @@
       </w:rPr>
     </w:lvl>
   </w:abstractNum>
-  <w:abstractNum w:abstractNumId="9" w15:restartNumberingAfterBreak="0">
+  <w:abstractNum w:abstractNumId="13" w15:restartNumberingAfterBreak="0">
     <w:nsid w:val="11CB49A6"/>
     <w:multiLevelType w:val="multilevel"/>
     <w:tmpl w:val="F782DF14"/>
@@ -27078,7 +28483,7 @@
       </w:rPr>
     </w:lvl>
   </w:abstractNum>
-  <w:abstractNum w:abstractNumId="10" w15:restartNumberingAfterBreak="0">
+  <w:abstractNum w:abstractNumId="14" w15:restartNumberingAfterBreak="0">
     <w:nsid w:val="13380F6B"/>
     <w:multiLevelType w:val="hybridMultilevel"/>
     <w:tmpl w:val="5D723260"/>
@@ -27191,7 +28596,7 @@
       </w:rPr>
     </w:lvl>
   </w:abstractNum>
-  <w:abstractNum w:abstractNumId="11" w15:restartNumberingAfterBreak="0">
+  <w:abstractNum w:abstractNumId="15" w15:restartNumberingAfterBreak="0">
     <w:nsid w:val="165907CA"/>
     <w:multiLevelType w:val="hybridMultilevel"/>
     <w:tmpl w:val="5EAA114C"/>
@@ -27277,7 +28682,120 @@
       </w:pPr>
     </w:lvl>
   </w:abstractNum>
-  <w:abstractNum w:abstractNumId="12" w15:restartNumberingAfterBreak="0">
+  <w:abstractNum w:abstractNumId="16" w15:restartNumberingAfterBreak="0">
+    <w:nsid w:val="176F44AB"/>
+    <w:multiLevelType w:val="hybridMultilevel"/>
+    <w:tmpl w:val="087A8B2C"/>
+    <w:lvl w:ilvl="0" w:tplc="0C0A0001">
+      <w:start w:val="1"/>
+      <w:numFmt w:val="bullet"/>
+      <w:lvlText w:val=""/>
+      <w:lvlJc w:val="left"/>
+      <w:pPr>
+        <w:ind w:left="720" w:hanging="360"/>
+      </w:pPr>
+      <w:rPr>
+        <w:rFonts w:ascii="Symbol" w:hAnsi="Symbol" w:hint="default"/>
+      </w:rPr>
+    </w:lvl>
+    <w:lvl w:ilvl="1" w:tplc="0C0A0003" w:tentative="1">
+      <w:start w:val="1"/>
+      <w:numFmt w:val="bullet"/>
+      <w:lvlText w:val="o"/>
+      <w:lvlJc w:val="left"/>
+      <w:pPr>
+        <w:ind w:left="1440" w:hanging="360"/>
+      </w:pPr>
+      <w:rPr>
+        <w:rFonts w:ascii="Courier New" w:hAnsi="Courier New" w:cs="Courier New" w:hint="default"/>
+      </w:rPr>
+    </w:lvl>
+    <w:lvl w:ilvl="2" w:tplc="0C0A0005" w:tentative="1">
+      <w:start w:val="1"/>
+      <w:numFmt w:val="bullet"/>
+      <w:lvlText w:val=""/>
+      <w:lvlJc w:val="left"/>
+      <w:pPr>
+        <w:ind w:left="2160" w:hanging="360"/>
+      </w:pPr>
+      <w:rPr>
+        <w:rFonts w:ascii="Wingdings" w:hAnsi="Wingdings" w:hint="default"/>
+      </w:rPr>
+    </w:lvl>
+    <w:lvl w:ilvl="3" w:tplc="0C0A0001" w:tentative="1">
+      <w:start w:val="1"/>
+      <w:numFmt w:val="bullet"/>
+      <w:lvlText w:val=""/>
+      <w:lvlJc w:val="left"/>
+      <w:pPr>
+        <w:ind w:left="2880" w:hanging="360"/>
+      </w:pPr>
+      <w:rPr>
+        <w:rFonts w:ascii="Symbol" w:hAnsi="Symbol" w:hint="default"/>
+      </w:rPr>
+    </w:lvl>
+    <w:lvl w:ilvl="4" w:tplc="0C0A0003" w:tentative="1">
+      <w:start w:val="1"/>
+      <w:numFmt w:val="bullet"/>
+      <w:lvlText w:val="o"/>
+      <w:lvlJc w:val="left"/>
+      <w:pPr>
+        <w:ind w:left="3600" w:hanging="360"/>
+      </w:pPr>
+      <w:rPr>
+        <w:rFonts w:ascii="Courier New" w:hAnsi="Courier New" w:cs="Courier New" w:hint="default"/>
+      </w:rPr>
+    </w:lvl>
+    <w:lvl w:ilvl="5" w:tplc="0C0A0005" w:tentative="1">
+      <w:start w:val="1"/>
+      <w:numFmt w:val="bullet"/>
+      <w:lvlText w:val=""/>
+      <w:lvlJc w:val="left"/>
+      <w:pPr>
+        <w:ind w:left="4320" w:hanging="360"/>
+      </w:pPr>
+      <w:rPr>
+        <w:rFonts w:ascii="Wingdings" w:hAnsi="Wingdings" w:hint="default"/>
+      </w:rPr>
+    </w:lvl>
+    <w:lvl w:ilvl="6" w:tplc="0C0A0001" w:tentative="1">
+      <w:start w:val="1"/>
+      <w:numFmt w:val="bullet"/>
+      <w:lvlText w:val=""/>
+      <w:lvlJc w:val="left"/>
+      <w:pPr>
+        <w:ind w:left="5040" w:hanging="360"/>
+      </w:pPr>
+      <w:rPr>
+        <w:rFonts w:ascii="Symbol" w:hAnsi="Symbol" w:hint="default"/>
+      </w:rPr>
+    </w:lvl>
+    <w:lvl w:ilvl="7" w:tplc="0C0A0003" w:tentative="1">
+      <w:start w:val="1"/>
+      <w:numFmt w:val="bullet"/>
+      <w:lvlText w:val="o"/>
+      <w:lvlJc w:val="left"/>
+      <w:pPr>
+        <w:ind w:left="5760" w:hanging="360"/>
+      </w:pPr>
+      <w:rPr>
+        <w:rFonts w:ascii="Courier New" w:hAnsi="Courier New" w:cs="Courier New" w:hint="default"/>
+      </w:rPr>
+    </w:lvl>
+    <w:lvl w:ilvl="8" w:tplc="0C0A0005" w:tentative="1">
+      <w:start w:val="1"/>
+      <w:numFmt w:val="bullet"/>
+      <w:lvlText w:val=""/>
+      <w:lvlJc w:val="left"/>
+      <w:pPr>
+        <w:ind w:left="6480" w:hanging="360"/>
+      </w:pPr>
+      <w:rPr>
+        <w:rFonts w:ascii="Wingdings" w:hAnsi="Wingdings" w:hint="default"/>
+      </w:rPr>
+    </w:lvl>
+  </w:abstractNum>
+  <w:abstractNum w:abstractNumId="17" w15:restartNumberingAfterBreak="0">
     <w:nsid w:val="17CE6C0E"/>
     <w:multiLevelType w:val="hybridMultilevel"/>
     <w:tmpl w:val="40348068"/>
@@ -27390,7 +28908,7 @@
       </w:rPr>
     </w:lvl>
   </w:abstractNum>
-  <w:abstractNum w:abstractNumId="13" w15:restartNumberingAfterBreak="0">
+  <w:abstractNum w:abstractNumId="18" w15:restartNumberingAfterBreak="0">
     <w:nsid w:val="18F1040D"/>
     <w:multiLevelType w:val="hybridMultilevel"/>
     <w:tmpl w:val="1B46BEA6"/>
@@ -27503,7 +29021,7 @@
       </w:rPr>
     </w:lvl>
   </w:abstractNum>
-  <w:abstractNum w:abstractNumId="14" w15:restartNumberingAfterBreak="0">
+  <w:abstractNum w:abstractNumId="19" w15:restartNumberingAfterBreak="0">
     <w:nsid w:val="1CDD07DB"/>
     <w:multiLevelType w:val="hybridMultilevel"/>
     <w:tmpl w:val="186EA898"/>
@@ -27616,7 +29134,7 @@
       </w:rPr>
     </w:lvl>
   </w:abstractNum>
-  <w:abstractNum w:abstractNumId="15" w15:restartNumberingAfterBreak="0">
+  <w:abstractNum w:abstractNumId="20" w15:restartNumberingAfterBreak="0">
     <w:nsid w:val="21A33262"/>
     <w:multiLevelType w:val="hybridMultilevel"/>
     <w:tmpl w:val="1002827C"/>
@@ -27729,7 +29247,7 @@
       </w:rPr>
     </w:lvl>
   </w:abstractNum>
-  <w:abstractNum w:abstractNumId="16" w15:restartNumberingAfterBreak="0">
+  <w:abstractNum w:abstractNumId="21" w15:restartNumberingAfterBreak="0">
     <w:nsid w:val="2443646C"/>
     <w:multiLevelType w:val="hybridMultilevel"/>
     <w:tmpl w:val="6C36E7FA"/>
@@ -27819,7 +29337,7 @@
       </w:pPr>
     </w:lvl>
   </w:abstractNum>
-  <w:abstractNum w:abstractNumId="17" w15:restartNumberingAfterBreak="0">
+  <w:abstractNum w:abstractNumId="22" w15:restartNumberingAfterBreak="0">
     <w:nsid w:val="24E64E28"/>
     <w:multiLevelType w:val="hybridMultilevel"/>
     <w:tmpl w:val="8B16452A"/>
@@ -27908,7 +29426,7 @@
       </w:pPr>
     </w:lvl>
   </w:abstractNum>
-  <w:abstractNum w:abstractNumId="18" w15:restartNumberingAfterBreak="0">
+  <w:abstractNum w:abstractNumId="23" w15:restartNumberingAfterBreak="0">
     <w:nsid w:val="26E276E7"/>
     <w:multiLevelType w:val="hybridMultilevel"/>
     <w:tmpl w:val="9650E6B6"/>
@@ -28021,7 +29539,7 @@
       </w:rPr>
     </w:lvl>
   </w:abstractNum>
-  <w:abstractNum w:abstractNumId="19" w15:restartNumberingAfterBreak="0">
+  <w:abstractNum w:abstractNumId="24" w15:restartNumberingAfterBreak="0">
     <w:nsid w:val="28115A8D"/>
     <w:multiLevelType w:val="hybridMultilevel"/>
     <w:tmpl w:val="4402553C"/>
@@ -28134,7 +29652,7 @@
       </w:rPr>
     </w:lvl>
   </w:abstractNum>
-  <w:abstractNum w:abstractNumId="20" w15:restartNumberingAfterBreak="0">
+  <w:abstractNum w:abstractNumId="25" w15:restartNumberingAfterBreak="0">
     <w:nsid w:val="28EC2677"/>
     <w:multiLevelType w:val="hybridMultilevel"/>
     <w:tmpl w:val="61A0BD5A"/>
@@ -28247,10 +29765,10 @@
       </w:rPr>
     </w:lvl>
   </w:abstractNum>
-  <w:abstractNum w:abstractNumId="21" w15:restartNumberingAfterBreak="0">
+  <w:abstractNum w:abstractNumId="26" w15:restartNumberingAfterBreak="0">
     <w:nsid w:val="2D0732FF"/>
     <w:multiLevelType w:val="hybridMultilevel"/>
-    <w:tmpl w:val="7B087F14"/>
+    <w:tmpl w:val="D9C0522A"/>
     <w:lvl w:ilvl="0" w:tplc="0C0A0001">
       <w:start w:val="1"/>
       <w:numFmt w:val="bullet"/>
@@ -28360,7 +29878,7 @@
       </w:rPr>
     </w:lvl>
   </w:abstractNum>
-  <w:abstractNum w:abstractNumId="22" w15:restartNumberingAfterBreak="0">
+  <w:abstractNum w:abstractNumId="27" w15:restartNumberingAfterBreak="0">
     <w:nsid w:val="30707547"/>
     <w:multiLevelType w:val="hybridMultilevel"/>
     <w:tmpl w:val="C8AABD88"/>
@@ -28473,7 +29991,7 @@
       </w:rPr>
     </w:lvl>
   </w:abstractNum>
-  <w:abstractNum w:abstractNumId="23" w15:restartNumberingAfterBreak="0">
+  <w:abstractNum w:abstractNumId="28" w15:restartNumberingAfterBreak="0">
     <w:nsid w:val="32215647"/>
     <w:multiLevelType w:val="hybridMultilevel"/>
     <w:tmpl w:val="44DC2616"/>
@@ -28559,7 +30077,7 @@
       </w:pPr>
     </w:lvl>
   </w:abstractNum>
-  <w:abstractNum w:abstractNumId="24" w15:restartNumberingAfterBreak="0">
+  <w:abstractNum w:abstractNumId="29" w15:restartNumberingAfterBreak="0">
     <w:nsid w:val="32982620"/>
     <w:multiLevelType w:val="hybridMultilevel"/>
     <w:tmpl w:val="5EAA114C"/>
@@ -28645,7 +30163,7 @@
       </w:pPr>
     </w:lvl>
   </w:abstractNum>
-  <w:abstractNum w:abstractNumId="25" w15:restartNumberingAfterBreak="0">
+  <w:abstractNum w:abstractNumId="30" w15:restartNumberingAfterBreak="0">
     <w:nsid w:val="32BE591F"/>
     <w:multiLevelType w:val="hybridMultilevel"/>
     <w:tmpl w:val="6288831A"/>
@@ -28758,7 +30276,7 @@
       </w:rPr>
     </w:lvl>
   </w:abstractNum>
-  <w:abstractNum w:abstractNumId="26" w15:restartNumberingAfterBreak="0">
+  <w:abstractNum w:abstractNumId="31" w15:restartNumberingAfterBreak="0">
     <w:nsid w:val="34073181"/>
     <w:multiLevelType w:val="hybridMultilevel"/>
     <w:tmpl w:val="D1EE2480"/>
@@ -28847,7 +30365,7 @@
       </w:pPr>
     </w:lvl>
   </w:abstractNum>
-  <w:abstractNum w:abstractNumId="27" w15:restartNumberingAfterBreak="0">
+  <w:abstractNum w:abstractNumId="32" w15:restartNumberingAfterBreak="0">
     <w:nsid w:val="34F0163D"/>
     <w:multiLevelType w:val="hybridMultilevel"/>
     <w:tmpl w:val="A7700284"/>
@@ -28933,7 +30451,7 @@
       </w:pPr>
     </w:lvl>
   </w:abstractNum>
-  <w:abstractNum w:abstractNumId="28" w15:restartNumberingAfterBreak="0">
+  <w:abstractNum w:abstractNumId="33" w15:restartNumberingAfterBreak="0">
     <w:nsid w:val="352801C4"/>
     <w:multiLevelType w:val="hybridMultilevel"/>
     <w:tmpl w:val="FC3E9064"/>
@@ -29046,7 +30564,7 @@
       </w:rPr>
     </w:lvl>
   </w:abstractNum>
-  <w:abstractNum w:abstractNumId="29" w15:restartNumberingAfterBreak="0">
+  <w:abstractNum w:abstractNumId="34" w15:restartNumberingAfterBreak="0">
     <w:nsid w:val="35665338"/>
     <w:multiLevelType w:val="hybridMultilevel"/>
     <w:tmpl w:val="A9CA253A"/>
@@ -29159,7 +30677,120 @@
       </w:rPr>
     </w:lvl>
   </w:abstractNum>
-  <w:abstractNum w:abstractNumId="30" w15:restartNumberingAfterBreak="0">
+  <w:abstractNum w:abstractNumId="35" w15:restartNumberingAfterBreak="0">
+    <w:nsid w:val="35BD5B71"/>
+    <w:multiLevelType w:val="hybridMultilevel"/>
+    <w:tmpl w:val="7946F686"/>
+    <w:lvl w:ilvl="0" w:tplc="0C0A0001">
+      <w:start w:val="1"/>
+      <w:numFmt w:val="bullet"/>
+      <w:lvlText w:val=""/>
+      <w:lvlJc w:val="left"/>
+      <w:pPr>
+        <w:ind w:left="720" w:hanging="360"/>
+      </w:pPr>
+      <w:rPr>
+        <w:rFonts w:ascii="Symbol" w:hAnsi="Symbol" w:hint="default"/>
+      </w:rPr>
+    </w:lvl>
+    <w:lvl w:ilvl="1" w:tplc="0C0A0003" w:tentative="1">
+      <w:start w:val="1"/>
+      <w:numFmt w:val="bullet"/>
+      <w:lvlText w:val="o"/>
+      <w:lvlJc w:val="left"/>
+      <w:pPr>
+        <w:ind w:left="1440" w:hanging="360"/>
+      </w:pPr>
+      <w:rPr>
+        <w:rFonts w:ascii="Courier New" w:hAnsi="Courier New" w:cs="Courier New" w:hint="default"/>
+      </w:rPr>
+    </w:lvl>
+    <w:lvl w:ilvl="2" w:tplc="0C0A0005" w:tentative="1">
+      <w:start w:val="1"/>
+      <w:numFmt w:val="bullet"/>
+      <w:lvlText w:val=""/>
+      <w:lvlJc w:val="left"/>
+      <w:pPr>
+        <w:ind w:left="2160" w:hanging="360"/>
+      </w:pPr>
+      <w:rPr>
+        <w:rFonts w:ascii="Wingdings" w:hAnsi="Wingdings" w:hint="default"/>
+      </w:rPr>
+    </w:lvl>
+    <w:lvl w:ilvl="3" w:tplc="0C0A0001" w:tentative="1">
+      <w:start w:val="1"/>
+      <w:numFmt w:val="bullet"/>
+      <w:lvlText w:val=""/>
+      <w:lvlJc w:val="left"/>
+      <w:pPr>
+        <w:ind w:left="2880" w:hanging="360"/>
+      </w:pPr>
+      <w:rPr>
+        <w:rFonts w:ascii="Symbol" w:hAnsi="Symbol" w:hint="default"/>
+      </w:rPr>
+    </w:lvl>
+    <w:lvl w:ilvl="4" w:tplc="0C0A0003" w:tentative="1">
+      <w:start w:val="1"/>
+      <w:numFmt w:val="bullet"/>
+      <w:lvlText w:val="o"/>
+      <w:lvlJc w:val="left"/>
+      <w:pPr>
+        <w:ind w:left="3600" w:hanging="360"/>
+      </w:pPr>
+      <w:rPr>
+        <w:rFonts w:ascii="Courier New" w:hAnsi="Courier New" w:cs="Courier New" w:hint="default"/>
+      </w:rPr>
+    </w:lvl>
+    <w:lvl w:ilvl="5" w:tplc="0C0A0005" w:tentative="1">
+      <w:start w:val="1"/>
+      <w:numFmt w:val="bullet"/>
+      <w:lvlText w:val=""/>
+      <w:lvlJc w:val="left"/>
+      <w:pPr>
+        <w:ind w:left="4320" w:hanging="360"/>
+      </w:pPr>
+      <w:rPr>
+        <w:rFonts w:ascii="Wingdings" w:hAnsi="Wingdings" w:hint="default"/>
+      </w:rPr>
+    </w:lvl>
+    <w:lvl w:ilvl="6" w:tplc="0C0A0001" w:tentative="1">
+      <w:start w:val="1"/>
+      <w:numFmt w:val="bullet"/>
+      <w:lvlText w:val=""/>
+      <w:lvlJc w:val="left"/>
+      <w:pPr>
+        <w:ind w:left="5040" w:hanging="360"/>
+      </w:pPr>
+      <w:rPr>
+        <w:rFonts w:ascii="Symbol" w:hAnsi="Symbol" w:hint="default"/>
+      </w:rPr>
+    </w:lvl>
+    <w:lvl w:ilvl="7" w:tplc="0C0A0003" w:tentative="1">
+      <w:start w:val="1"/>
+      <w:numFmt w:val="bullet"/>
+      <w:lvlText w:val="o"/>
+      <w:lvlJc w:val="left"/>
+      <w:pPr>
+        <w:ind w:left="5760" w:hanging="360"/>
+      </w:pPr>
+      <w:rPr>
+        <w:rFonts w:ascii="Courier New" w:hAnsi="Courier New" w:cs="Courier New" w:hint="default"/>
+      </w:rPr>
+    </w:lvl>
+    <w:lvl w:ilvl="8" w:tplc="0C0A0005" w:tentative="1">
+      <w:start w:val="1"/>
+      <w:numFmt w:val="bullet"/>
+      <w:lvlText w:val=""/>
+      <w:lvlJc w:val="left"/>
+      <w:pPr>
+        <w:ind w:left="6480" w:hanging="360"/>
+      </w:pPr>
+      <w:rPr>
+        <w:rFonts w:ascii="Wingdings" w:hAnsi="Wingdings" w:hint="default"/>
+      </w:rPr>
+    </w:lvl>
+  </w:abstractNum>
+  <w:abstractNum w:abstractNumId="36" w15:restartNumberingAfterBreak="0">
     <w:nsid w:val="364F32A8"/>
     <w:multiLevelType w:val="hybridMultilevel"/>
     <w:tmpl w:val="188C3AAE"/>
@@ -29272,7 +30903,7 @@
       </w:rPr>
     </w:lvl>
   </w:abstractNum>
-  <w:abstractNum w:abstractNumId="31" w15:restartNumberingAfterBreak="0">
+  <w:abstractNum w:abstractNumId="37" w15:restartNumberingAfterBreak="0">
     <w:nsid w:val="3A39696A"/>
     <w:multiLevelType w:val="hybridMultilevel"/>
     <w:tmpl w:val="C8980942"/>
@@ -29385,7 +31016,7 @@
       </w:rPr>
     </w:lvl>
   </w:abstractNum>
-  <w:abstractNum w:abstractNumId="32" w15:restartNumberingAfterBreak="0">
+  <w:abstractNum w:abstractNumId="38" w15:restartNumberingAfterBreak="0">
     <w:nsid w:val="3B2823EF"/>
     <w:multiLevelType w:val="hybridMultilevel"/>
     <w:tmpl w:val="6B0056BE"/>
@@ -29471,7 +31102,7 @@
       </w:pPr>
     </w:lvl>
   </w:abstractNum>
-  <w:abstractNum w:abstractNumId="33" w15:restartNumberingAfterBreak="0">
+  <w:abstractNum w:abstractNumId="39" w15:restartNumberingAfterBreak="0">
     <w:nsid w:val="3B6C4F75"/>
     <w:multiLevelType w:val="hybridMultilevel"/>
     <w:tmpl w:val="4A5C0FEC"/>
@@ -29560,7 +31191,7 @@
       </w:pPr>
     </w:lvl>
   </w:abstractNum>
-  <w:abstractNum w:abstractNumId="34" w15:restartNumberingAfterBreak="0">
+  <w:abstractNum w:abstractNumId="40" w15:restartNumberingAfterBreak="0">
     <w:nsid w:val="3B851587"/>
     <w:multiLevelType w:val="hybridMultilevel"/>
     <w:tmpl w:val="261A2438"/>
@@ -29673,7 +31304,7 @@
       </w:rPr>
     </w:lvl>
   </w:abstractNum>
-  <w:abstractNum w:abstractNumId="35" w15:restartNumberingAfterBreak="0">
+  <w:abstractNum w:abstractNumId="41" w15:restartNumberingAfterBreak="0">
     <w:nsid w:val="3D0D6886"/>
     <w:multiLevelType w:val="hybridMultilevel"/>
     <w:tmpl w:val="6708059E"/>
@@ -29786,7 +31417,7 @@
       </w:rPr>
     </w:lvl>
   </w:abstractNum>
-  <w:abstractNum w:abstractNumId="36" w15:restartNumberingAfterBreak="0">
+  <w:abstractNum w:abstractNumId="42" w15:restartNumberingAfterBreak="0">
     <w:nsid w:val="3DCF5ECD"/>
     <w:multiLevelType w:val="hybridMultilevel"/>
     <w:tmpl w:val="1C8EF1DA"/>
@@ -29899,7 +31530,7 @@
       </w:rPr>
     </w:lvl>
   </w:abstractNum>
-  <w:abstractNum w:abstractNumId="37" w15:restartNumberingAfterBreak="0">
+  <w:abstractNum w:abstractNumId="43" w15:restartNumberingAfterBreak="0">
     <w:nsid w:val="3F1D7083"/>
     <w:multiLevelType w:val="hybridMultilevel"/>
     <w:tmpl w:val="320EB010"/>
@@ -29985,7 +31616,7 @@
       </w:pPr>
     </w:lvl>
   </w:abstractNum>
-  <w:abstractNum w:abstractNumId="38" w15:restartNumberingAfterBreak="0">
+  <w:abstractNum w:abstractNumId="44" w15:restartNumberingAfterBreak="0">
     <w:nsid w:val="40B51880"/>
     <w:multiLevelType w:val="hybridMultilevel"/>
     <w:tmpl w:val="3542AEEE"/>
@@ -30098,7 +31729,7 @@
       </w:rPr>
     </w:lvl>
   </w:abstractNum>
-  <w:abstractNum w:abstractNumId="39" w15:restartNumberingAfterBreak="0">
+  <w:abstractNum w:abstractNumId="45" w15:restartNumberingAfterBreak="0">
     <w:nsid w:val="417D133B"/>
     <w:multiLevelType w:val="hybridMultilevel"/>
     <w:tmpl w:val="CB5CFBD6"/>
@@ -30211,7 +31842,7 @@
       </w:rPr>
     </w:lvl>
   </w:abstractNum>
-  <w:abstractNum w:abstractNumId="40" w15:restartNumberingAfterBreak="0">
+  <w:abstractNum w:abstractNumId="46" w15:restartNumberingAfterBreak="0">
     <w:nsid w:val="44C04029"/>
     <w:multiLevelType w:val="hybridMultilevel"/>
     <w:tmpl w:val="26B66C16"/>
@@ -30324,7 +31955,7 @@
       </w:rPr>
     </w:lvl>
   </w:abstractNum>
-  <w:abstractNum w:abstractNumId="41" w15:restartNumberingAfterBreak="0">
+  <w:abstractNum w:abstractNumId="47" w15:restartNumberingAfterBreak="0">
     <w:nsid w:val="45D842C1"/>
     <w:multiLevelType w:val="multilevel"/>
     <w:tmpl w:val="4E9650EA"/>
@@ -30473,7 +32104,7 @@
       </w:rPr>
     </w:lvl>
   </w:abstractNum>
-  <w:abstractNum w:abstractNumId="42" w15:restartNumberingAfterBreak="0">
+  <w:abstractNum w:abstractNumId="48" w15:restartNumberingAfterBreak="0">
     <w:nsid w:val="46305C8D"/>
     <w:multiLevelType w:val="hybridMultilevel"/>
     <w:tmpl w:val="CCF0C6BE"/>
@@ -30559,7 +32190,7 @@
       </w:pPr>
     </w:lvl>
   </w:abstractNum>
-  <w:abstractNum w:abstractNumId="43" w15:restartNumberingAfterBreak="0">
+  <w:abstractNum w:abstractNumId="49" w15:restartNumberingAfterBreak="0">
     <w:nsid w:val="46612B2D"/>
     <w:multiLevelType w:val="hybridMultilevel"/>
     <w:tmpl w:val="4AEEFD8E"/>
@@ -30672,7 +32303,7 @@
       </w:rPr>
     </w:lvl>
   </w:abstractNum>
-  <w:abstractNum w:abstractNumId="44" w15:restartNumberingAfterBreak="0">
+  <w:abstractNum w:abstractNumId="50" w15:restartNumberingAfterBreak="0">
     <w:nsid w:val="4725177C"/>
     <w:multiLevelType w:val="multilevel"/>
     <w:tmpl w:val="5DFAB690"/>
@@ -30821,7 +32452,7 @@
       </w:rPr>
     </w:lvl>
   </w:abstractNum>
-  <w:abstractNum w:abstractNumId="45" w15:restartNumberingAfterBreak="0">
+  <w:abstractNum w:abstractNumId="51" w15:restartNumberingAfterBreak="0">
     <w:nsid w:val="47DC0FEE"/>
     <w:multiLevelType w:val="hybridMultilevel"/>
     <w:tmpl w:val="87A08FA2"/>
@@ -30907,7 +32538,7 @@
       </w:pPr>
     </w:lvl>
   </w:abstractNum>
-  <w:abstractNum w:abstractNumId="46" w15:restartNumberingAfterBreak="0">
+  <w:abstractNum w:abstractNumId="52" w15:restartNumberingAfterBreak="0">
     <w:nsid w:val="4A3D5776"/>
     <w:multiLevelType w:val="hybridMultilevel"/>
     <w:tmpl w:val="03A8C22E"/>
@@ -31020,7 +32651,7 @@
       </w:rPr>
     </w:lvl>
   </w:abstractNum>
-  <w:abstractNum w:abstractNumId="47" w15:restartNumberingAfterBreak="0">
+  <w:abstractNum w:abstractNumId="53" w15:restartNumberingAfterBreak="0">
     <w:nsid w:val="4AC9440D"/>
     <w:multiLevelType w:val="hybridMultilevel"/>
     <w:tmpl w:val="92E61870"/>
@@ -31133,7 +32764,7 @@
       </w:rPr>
     </w:lvl>
   </w:abstractNum>
-  <w:abstractNum w:abstractNumId="48" w15:restartNumberingAfterBreak="0">
+  <w:abstractNum w:abstractNumId="54" w15:restartNumberingAfterBreak="0">
     <w:nsid w:val="4B135661"/>
     <w:multiLevelType w:val="hybridMultilevel"/>
     <w:tmpl w:val="30E2D0E8"/>
@@ -31246,7 +32877,7 @@
       </w:rPr>
     </w:lvl>
   </w:abstractNum>
-  <w:abstractNum w:abstractNumId="49" w15:restartNumberingAfterBreak="0">
+  <w:abstractNum w:abstractNumId="55" w15:restartNumberingAfterBreak="0">
     <w:nsid w:val="4BCB7C7F"/>
     <w:multiLevelType w:val="multilevel"/>
     <w:tmpl w:val="F782DF14"/>
@@ -31386,7 +33017,7 @@
       </w:rPr>
     </w:lvl>
   </w:abstractNum>
-  <w:abstractNum w:abstractNumId="50" w15:restartNumberingAfterBreak="0">
+  <w:abstractNum w:abstractNumId="56" w15:restartNumberingAfterBreak="0">
     <w:nsid w:val="4C826830"/>
     <w:multiLevelType w:val="hybridMultilevel"/>
     <w:tmpl w:val="67ACD062"/>
@@ -31499,7 +33130,7 @@
       </w:rPr>
     </w:lvl>
   </w:abstractNum>
-  <w:abstractNum w:abstractNumId="51" w15:restartNumberingAfterBreak="0">
+  <w:abstractNum w:abstractNumId="57" w15:restartNumberingAfterBreak="0">
     <w:nsid w:val="574257FA"/>
     <w:multiLevelType w:val="hybridMultilevel"/>
     <w:tmpl w:val="B170BE36"/>
@@ -31585,7 +33216,7 @@
       </w:pPr>
     </w:lvl>
   </w:abstractNum>
-  <w:abstractNum w:abstractNumId="52" w15:restartNumberingAfterBreak="0">
+  <w:abstractNum w:abstractNumId="58" w15:restartNumberingAfterBreak="0">
     <w:nsid w:val="58B84266"/>
     <w:multiLevelType w:val="hybridMultilevel"/>
     <w:tmpl w:val="300CA32E"/>
@@ -31674,7 +33305,7 @@
       </w:pPr>
     </w:lvl>
   </w:abstractNum>
-  <w:abstractNum w:abstractNumId="53" w15:restartNumberingAfterBreak="0">
+  <w:abstractNum w:abstractNumId="59" w15:restartNumberingAfterBreak="0">
     <w:nsid w:val="5A3B41E1"/>
     <w:multiLevelType w:val="hybridMultilevel"/>
     <w:tmpl w:val="35346DDC"/>
@@ -31787,7 +33418,7 @@
       </w:rPr>
     </w:lvl>
   </w:abstractNum>
-  <w:abstractNum w:abstractNumId="54" w15:restartNumberingAfterBreak="0">
+  <w:abstractNum w:abstractNumId="60" w15:restartNumberingAfterBreak="0">
     <w:nsid w:val="61D20D84"/>
     <w:multiLevelType w:val="hybridMultilevel"/>
     <w:tmpl w:val="CA581FA6"/>
@@ -31876,7 +33507,7 @@
       </w:pPr>
     </w:lvl>
   </w:abstractNum>
-  <w:abstractNum w:abstractNumId="55" w15:restartNumberingAfterBreak="0">
+  <w:abstractNum w:abstractNumId="61" w15:restartNumberingAfterBreak="0">
     <w:nsid w:val="625518CF"/>
     <w:multiLevelType w:val="multilevel"/>
     <w:tmpl w:val="FB5822D2"/>
@@ -32025,7 +33656,7 @@
       </w:rPr>
     </w:lvl>
   </w:abstractNum>
-  <w:abstractNum w:abstractNumId="56" w15:restartNumberingAfterBreak="0">
+  <w:abstractNum w:abstractNumId="62" w15:restartNumberingAfterBreak="0">
     <w:nsid w:val="63D40B03"/>
     <w:multiLevelType w:val="multilevel"/>
     <w:tmpl w:val="2B548DA6"/>
@@ -32174,7 +33805,7 @@
       </w:rPr>
     </w:lvl>
   </w:abstractNum>
-  <w:abstractNum w:abstractNumId="57" w15:restartNumberingAfterBreak="0">
+  <w:abstractNum w:abstractNumId="63" w15:restartNumberingAfterBreak="0">
     <w:nsid w:val="676C6B5A"/>
     <w:multiLevelType w:val="multilevel"/>
     <w:tmpl w:val="D5B4D928"/>
@@ -32292,7 +33923,7 @@
       </w:rPr>
     </w:lvl>
   </w:abstractNum>
-  <w:abstractNum w:abstractNumId="58" w15:restartNumberingAfterBreak="0">
+  <w:abstractNum w:abstractNumId="64" w15:restartNumberingAfterBreak="0">
     <w:nsid w:val="67FA202A"/>
     <w:multiLevelType w:val="hybridMultilevel"/>
     <w:tmpl w:val="2B3CF3FC"/>
@@ -32378,7 +34009,7 @@
       </w:pPr>
     </w:lvl>
   </w:abstractNum>
-  <w:abstractNum w:abstractNumId="59" w15:restartNumberingAfterBreak="0">
+  <w:abstractNum w:abstractNumId="65" w15:restartNumberingAfterBreak="0">
     <w:nsid w:val="68D21389"/>
     <w:multiLevelType w:val="hybridMultilevel"/>
     <w:tmpl w:val="6A189D7C"/>
@@ -32491,7 +34122,7 @@
       </w:rPr>
     </w:lvl>
   </w:abstractNum>
-  <w:abstractNum w:abstractNumId="60" w15:restartNumberingAfterBreak="0">
+  <w:abstractNum w:abstractNumId="66" w15:restartNumberingAfterBreak="0">
     <w:nsid w:val="6B795B37"/>
     <w:multiLevelType w:val="hybridMultilevel"/>
     <w:tmpl w:val="15641488"/>
@@ -32604,7 +34235,7 @@
       </w:rPr>
     </w:lvl>
   </w:abstractNum>
-  <w:abstractNum w:abstractNumId="61" w15:restartNumberingAfterBreak="0">
+  <w:abstractNum w:abstractNumId="67" w15:restartNumberingAfterBreak="0">
     <w:nsid w:val="6C356C54"/>
     <w:multiLevelType w:val="hybridMultilevel"/>
     <w:tmpl w:val="3E825406"/>
@@ -32717,7 +34348,7 @@
       </w:rPr>
     </w:lvl>
   </w:abstractNum>
-  <w:abstractNum w:abstractNumId="62" w15:restartNumberingAfterBreak="0">
+  <w:abstractNum w:abstractNumId="68" w15:restartNumberingAfterBreak="0">
     <w:nsid w:val="6EBC719F"/>
     <w:multiLevelType w:val="multilevel"/>
     <w:tmpl w:val="69289FD6"/>
@@ -32866,7 +34497,7 @@
       </w:rPr>
     </w:lvl>
   </w:abstractNum>
-  <w:abstractNum w:abstractNumId="63" w15:restartNumberingAfterBreak="0">
+  <w:abstractNum w:abstractNumId="69" w15:restartNumberingAfterBreak="0">
     <w:nsid w:val="72D7003E"/>
     <w:multiLevelType w:val="hybridMultilevel"/>
     <w:tmpl w:val="EFB0C0D4"/>
@@ -32955,7 +34586,7 @@
       </w:pPr>
     </w:lvl>
   </w:abstractNum>
-  <w:abstractNum w:abstractNumId="64" w15:restartNumberingAfterBreak="0">
+  <w:abstractNum w:abstractNumId="70" w15:restartNumberingAfterBreak="0">
     <w:nsid w:val="743F616F"/>
     <w:multiLevelType w:val="hybridMultilevel"/>
     <w:tmpl w:val="33546656"/>
@@ -33068,7 +34699,7 @@
       </w:rPr>
     </w:lvl>
   </w:abstractNum>
-  <w:abstractNum w:abstractNumId="65" w15:restartNumberingAfterBreak="0">
+  <w:abstractNum w:abstractNumId="71" w15:restartNumberingAfterBreak="0">
     <w:nsid w:val="74984037"/>
     <w:multiLevelType w:val="hybridMultilevel"/>
     <w:tmpl w:val="A14422E4"/>
@@ -33181,7 +34812,7 @@
       </w:rPr>
     </w:lvl>
   </w:abstractNum>
-  <w:abstractNum w:abstractNumId="66" w15:restartNumberingAfterBreak="0">
+  <w:abstractNum w:abstractNumId="72" w15:restartNumberingAfterBreak="0">
     <w:nsid w:val="74E71ED6"/>
     <w:multiLevelType w:val="hybridMultilevel"/>
     <w:tmpl w:val="4D366298"/>
@@ -33294,7 +34925,7 @@
       </w:rPr>
     </w:lvl>
   </w:abstractNum>
-  <w:abstractNum w:abstractNumId="67" w15:restartNumberingAfterBreak="0">
+  <w:abstractNum w:abstractNumId="73" w15:restartNumberingAfterBreak="0">
     <w:nsid w:val="75615B33"/>
     <w:multiLevelType w:val="hybridMultilevel"/>
     <w:tmpl w:val="DB168E64"/>
@@ -33407,7 +35038,7 @@
       </w:rPr>
     </w:lvl>
   </w:abstractNum>
-  <w:abstractNum w:abstractNumId="68" w15:restartNumberingAfterBreak="0">
+  <w:abstractNum w:abstractNumId="74" w15:restartNumberingAfterBreak="0">
     <w:nsid w:val="7625408C"/>
     <w:multiLevelType w:val="hybridMultilevel"/>
     <w:tmpl w:val="1AC0AA88"/>
@@ -33520,7 +35151,7 @@
       </w:rPr>
     </w:lvl>
   </w:abstractNum>
-  <w:abstractNum w:abstractNumId="69" w15:restartNumberingAfterBreak="0">
+  <w:abstractNum w:abstractNumId="75" w15:restartNumberingAfterBreak="0">
     <w:nsid w:val="769B6CAF"/>
     <w:multiLevelType w:val="hybridMultilevel"/>
     <w:tmpl w:val="83548DDE"/>
@@ -33633,7 +35264,7 @@
       </w:rPr>
     </w:lvl>
   </w:abstractNum>
-  <w:abstractNum w:abstractNumId="70" w15:restartNumberingAfterBreak="0">
+  <w:abstractNum w:abstractNumId="76" w15:restartNumberingAfterBreak="0">
     <w:nsid w:val="76BE1E33"/>
     <w:multiLevelType w:val="hybridMultilevel"/>
     <w:tmpl w:val="19F410D0"/>
@@ -33722,7 +35353,120 @@
       </w:pPr>
     </w:lvl>
   </w:abstractNum>
-  <w:abstractNum w:abstractNumId="71" w15:restartNumberingAfterBreak="0">
+  <w:abstractNum w:abstractNumId="77" w15:restartNumberingAfterBreak="0">
+    <w:nsid w:val="784C57D2"/>
+    <w:multiLevelType w:val="hybridMultilevel"/>
+    <w:tmpl w:val="AB80E46C"/>
+    <w:lvl w:ilvl="0" w:tplc="0C0A0001">
+      <w:start w:val="1"/>
+      <w:numFmt w:val="bullet"/>
+      <w:lvlText w:val=""/>
+      <w:lvlJc w:val="left"/>
+      <w:pPr>
+        <w:ind w:left="720" w:hanging="360"/>
+      </w:pPr>
+      <w:rPr>
+        <w:rFonts w:ascii="Symbol" w:hAnsi="Symbol" w:hint="default"/>
+      </w:rPr>
+    </w:lvl>
+    <w:lvl w:ilvl="1" w:tplc="0C0A0003">
+      <w:start w:val="1"/>
+      <w:numFmt w:val="bullet"/>
+      <w:lvlText w:val="o"/>
+      <w:lvlJc w:val="left"/>
+      <w:pPr>
+        <w:ind w:left="1440" w:hanging="360"/>
+      </w:pPr>
+      <w:rPr>
+        <w:rFonts w:ascii="Courier New" w:hAnsi="Courier New" w:cs="Courier New" w:hint="default"/>
+      </w:rPr>
+    </w:lvl>
+    <w:lvl w:ilvl="2" w:tplc="0C0A0005" w:tentative="1">
+      <w:start w:val="1"/>
+      <w:numFmt w:val="bullet"/>
+      <w:lvlText w:val=""/>
+      <w:lvlJc w:val="left"/>
+      <w:pPr>
+        <w:ind w:left="2160" w:hanging="360"/>
+      </w:pPr>
+      <w:rPr>
+        <w:rFonts w:ascii="Wingdings" w:hAnsi="Wingdings" w:hint="default"/>
+      </w:rPr>
+    </w:lvl>
+    <w:lvl w:ilvl="3" w:tplc="0C0A0001" w:tentative="1">
+      <w:start w:val="1"/>
+      <w:numFmt w:val="bullet"/>
+      <w:lvlText w:val=""/>
+      <w:lvlJc w:val="left"/>
+      <w:pPr>
+        <w:ind w:left="2880" w:hanging="360"/>
+      </w:pPr>
+      <w:rPr>
+        <w:rFonts w:ascii="Symbol" w:hAnsi="Symbol" w:hint="default"/>
+      </w:rPr>
+    </w:lvl>
+    <w:lvl w:ilvl="4" w:tplc="0C0A0003" w:tentative="1">
+      <w:start w:val="1"/>
+      <w:numFmt w:val="bullet"/>
+      <w:lvlText w:val="o"/>
+      <w:lvlJc w:val="left"/>
+      <w:pPr>
+        <w:ind w:left="3600" w:hanging="360"/>
+      </w:pPr>
+      <w:rPr>
+        <w:rFonts w:ascii="Courier New" w:hAnsi="Courier New" w:cs="Courier New" w:hint="default"/>
+      </w:rPr>
+    </w:lvl>
+    <w:lvl w:ilvl="5" w:tplc="0C0A0005" w:tentative="1">
+      <w:start w:val="1"/>
+      <w:numFmt w:val="bullet"/>
+      <w:lvlText w:val=""/>
+      <w:lvlJc w:val="left"/>
+      <w:pPr>
+        <w:ind w:left="4320" w:hanging="360"/>
+      </w:pPr>
+      <w:rPr>
+        <w:rFonts w:ascii="Wingdings" w:hAnsi="Wingdings" w:hint="default"/>
+      </w:rPr>
+    </w:lvl>
+    <w:lvl w:ilvl="6" w:tplc="0C0A0001" w:tentative="1">
+      <w:start w:val="1"/>
+      <w:numFmt w:val="bullet"/>
+      <w:lvlText w:val=""/>
+      <w:lvlJc w:val="left"/>
+      <w:pPr>
+        <w:ind w:left="5040" w:hanging="360"/>
+      </w:pPr>
+      <w:rPr>
+        <w:rFonts w:ascii="Symbol" w:hAnsi="Symbol" w:hint="default"/>
+      </w:rPr>
+    </w:lvl>
+    <w:lvl w:ilvl="7" w:tplc="0C0A0003" w:tentative="1">
+      <w:start w:val="1"/>
+      <w:numFmt w:val="bullet"/>
+      <w:lvlText w:val="o"/>
+      <w:lvlJc w:val="left"/>
+      <w:pPr>
+        <w:ind w:left="5760" w:hanging="360"/>
+      </w:pPr>
+      <w:rPr>
+        <w:rFonts w:ascii="Courier New" w:hAnsi="Courier New" w:cs="Courier New" w:hint="default"/>
+      </w:rPr>
+    </w:lvl>
+    <w:lvl w:ilvl="8" w:tplc="0C0A0005" w:tentative="1">
+      <w:start w:val="1"/>
+      <w:numFmt w:val="bullet"/>
+      <w:lvlText w:val=""/>
+      <w:lvlJc w:val="left"/>
+      <w:pPr>
+        <w:ind w:left="6480" w:hanging="360"/>
+      </w:pPr>
+      <w:rPr>
+        <w:rFonts w:ascii="Wingdings" w:hAnsi="Wingdings" w:hint="default"/>
+      </w:rPr>
+    </w:lvl>
+  </w:abstractNum>
+  <w:abstractNum w:abstractNumId="78" w15:restartNumberingAfterBreak="0">
     <w:nsid w:val="7AA67701"/>
     <w:multiLevelType w:val="hybridMultilevel"/>
     <w:tmpl w:val="320EB010"/>
@@ -33808,7 +35552,7 @@
       </w:pPr>
     </w:lvl>
   </w:abstractNum>
-  <w:abstractNum w:abstractNumId="72" w15:restartNumberingAfterBreak="0">
+  <w:abstractNum w:abstractNumId="79" w15:restartNumberingAfterBreak="0">
     <w:nsid w:val="7B361249"/>
     <w:multiLevelType w:val="hybridMultilevel"/>
     <w:tmpl w:val="E0A265C6"/>
@@ -33921,7 +35665,7 @@
       </w:rPr>
     </w:lvl>
   </w:abstractNum>
-  <w:abstractNum w:abstractNumId="73" w15:restartNumberingAfterBreak="0">
+  <w:abstractNum w:abstractNumId="80" w15:restartNumberingAfterBreak="0">
     <w:nsid w:val="7B542AB4"/>
     <w:multiLevelType w:val="hybridMultilevel"/>
     <w:tmpl w:val="069CEF56"/>
@@ -34034,7 +35778,120 @@
       </w:rPr>
     </w:lvl>
   </w:abstractNum>
-  <w:abstractNum w:abstractNumId="74" w15:restartNumberingAfterBreak="0">
+  <w:abstractNum w:abstractNumId="81" w15:restartNumberingAfterBreak="0">
+    <w:nsid w:val="7D4E61C6"/>
+    <w:multiLevelType w:val="hybridMultilevel"/>
+    <w:tmpl w:val="701E8FA2"/>
+    <w:lvl w:ilvl="0" w:tplc="0C0A0001">
+      <w:start w:val="1"/>
+      <w:numFmt w:val="bullet"/>
+      <w:lvlText w:val=""/>
+      <w:lvlJc w:val="left"/>
+      <w:pPr>
+        <w:ind w:left="720" w:hanging="360"/>
+      </w:pPr>
+      <w:rPr>
+        <w:rFonts w:ascii="Symbol" w:hAnsi="Symbol" w:hint="default"/>
+      </w:rPr>
+    </w:lvl>
+    <w:lvl w:ilvl="1" w:tplc="0C0A0003" w:tentative="1">
+      <w:start w:val="1"/>
+      <w:numFmt w:val="bullet"/>
+      <w:lvlText w:val="o"/>
+      <w:lvlJc w:val="left"/>
+      <w:pPr>
+        <w:ind w:left="1440" w:hanging="360"/>
+      </w:pPr>
+      <w:rPr>
+        <w:rFonts w:ascii="Courier New" w:hAnsi="Courier New" w:cs="Courier New" w:hint="default"/>
+      </w:rPr>
+    </w:lvl>
+    <w:lvl w:ilvl="2" w:tplc="0C0A0005" w:tentative="1">
+      <w:start w:val="1"/>
+      <w:numFmt w:val="bullet"/>
+      <w:lvlText w:val=""/>
+      <w:lvlJc w:val="left"/>
+      <w:pPr>
+        <w:ind w:left="2160" w:hanging="360"/>
+      </w:pPr>
+      <w:rPr>
+        <w:rFonts w:ascii="Wingdings" w:hAnsi="Wingdings" w:hint="default"/>
+      </w:rPr>
+    </w:lvl>
+    <w:lvl w:ilvl="3" w:tplc="0C0A0001" w:tentative="1">
+      <w:start w:val="1"/>
+      <w:numFmt w:val="bullet"/>
+      <w:lvlText w:val=""/>
+      <w:lvlJc w:val="left"/>
+      <w:pPr>
+        <w:ind w:left="2880" w:hanging="360"/>
+      </w:pPr>
+      <w:rPr>
+        <w:rFonts w:ascii="Symbol" w:hAnsi="Symbol" w:hint="default"/>
+      </w:rPr>
+    </w:lvl>
+    <w:lvl w:ilvl="4" w:tplc="0C0A0003" w:tentative="1">
+      <w:start w:val="1"/>
+      <w:numFmt w:val="bullet"/>
+      <w:lvlText w:val="o"/>
+      <w:lvlJc w:val="left"/>
+      <w:pPr>
+        <w:ind w:left="3600" w:hanging="360"/>
+      </w:pPr>
+      <w:rPr>
+        <w:rFonts w:ascii="Courier New" w:hAnsi="Courier New" w:cs="Courier New" w:hint="default"/>
+      </w:rPr>
+    </w:lvl>
+    <w:lvl w:ilvl="5" w:tplc="0C0A0005" w:tentative="1">
+      <w:start w:val="1"/>
+      <w:numFmt w:val="bullet"/>
+      <w:lvlText w:val=""/>
+      <w:lvlJc w:val="left"/>
+      <w:pPr>
+        <w:ind w:left="4320" w:hanging="360"/>
+      </w:pPr>
+      <w:rPr>
+        <w:rFonts w:ascii="Wingdings" w:hAnsi="Wingdings" w:hint="default"/>
+      </w:rPr>
+    </w:lvl>
+    <w:lvl w:ilvl="6" w:tplc="0C0A0001" w:tentative="1">
+      <w:start w:val="1"/>
+      <w:numFmt w:val="bullet"/>
+      <w:lvlText w:val=""/>
+      <w:lvlJc w:val="left"/>
+      <w:pPr>
+        <w:ind w:left="5040" w:hanging="360"/>
+      </w:pPr>
+      <w:rPr>
+        <w:rFonts w:ascii="Symbol" w:hAnsi="Symbol" w:hint="default"/>
+      </w:rPr>
+    </w:lvl>
+    <w:lvl w:ilvl="7" w:tplc="0C0A0003" w:tentative="1">
+      <w:start w:val="1"/>
+      <w:numFmt w:val="bullet"/>
+      <w:lvlText w:val="o"/>
+      <w:lvlJc w:val="left"/>
+      <w:pPr>
+        <w:ind w:left="5760" w:hanging="360"/>
+      </w:pPr>
+      <w:rPr>
+        <w:rFonts w:ascii="Courier New" w:hAnsi="Courier New" w:cs="Courier New" w:hint="default"/>
+      </w:rPr>
+    </w:lvl>
+    <w:lvl w:ilvl="8" w:tplc="0C0A0005" w:tentative="1">
+      <w:start w:val="1"/>
+      <w:numFmt w:val="bullet"/>
+      <w:lvlText w:val=""/>
+      <w:lvlJc w:val="left"/>
+      <w:pPr>
+        <w:ind w:left="6480" w:hanging="360"/>
+      </w:pPr>
+      <w:rPr>
+        <w:rFonts w:ascii="Wingdings" w:hAnsi="Wingdings" w:hint="default"/>
+      </w:rPr>
+    </w:lvl>
+  </w:abstractNum>
+  <w:abstractNum w:abstractNumId="82" w15:restartNumberingAfterBreak="0">
     <w:nsid w:val="7DF73F3C"/>
     <w:multiLevelType w:val="multilevel"/>
     <w:tmpl w:val="5546B382"/>
@@ -34183,7 +36040,7 @@
       </w:rPr>
     </w:lvl>
   </w:abstractNum>
-  <w:abstractNum w:abstractNumId="75" w15:restartNumberingAfterBreak="0">
+  <w:abstractNum w:abstractNumId="83" w15:restartNumberingAfterBreak="0">
     <w:nsid w:val="7E026290"/>
     <w:multiLevelType w:val="hybridMultilevel"/>
     <w:tmpl w:val="080ADEE4"/>
@@ -34269,7 +36126,7 @@
       </w:pPr>
     </w:lvl>
   </w:abstractNum>
-  <w:abstractNum w:abstractNumId="76" w15:restartNumberingAfterBreak="0">
+  <w:abstractNum w:abstractNumId="84" w15:restartNumberingAfterBreak="0">
     <w:nsid w:val="7E792D74"/>
     <w:multiLevelType w:val="hybridMultilevel"/>
     <w:tmpl w:val="D89ED490"/>
@@ -34356,235 +36213,259 @@
     </w:lvl>
   </w:abstractNum>
   <w:num w:numId="1" w16cid:durableId="284893168">
-    <w:abstractNumId w:val="60"/>
+    <w:abstractNumId w:val="66"/>
   </w:num>
   <w:num w:numId="2" w16cid:durableId="1883396370">
-    <w:abstractNumId w:val="47"/>
+    <w:abstractNumId w:val="53"/>
   </w:num>
   <w:num w:numId="3" w16cid:durableId="1850754046">
-    <w:abstractNumId w:val="15"/>
+    <w:abstractNumId w:val="20"/>
   </w:num>
   <w:num w:numId="4" w16cid:durableId="2085491035">
-    <w:abstractNumId w:val="63"/>
+    <w:abstractNumId w:val="69"/>
   </w:num>
   <w:num w:numId="5" w16cid:durableId="1500384816">
+    <w:abstractNumId w:val="79"/>
+  </w:num>
+  <w:num w:numId="6" w16cid:durableId="692266442">
+    <w:abstractNumId w:val="70"/>
+  </w:num>
+  <w:num w:numId="7" w16cid:durableId="1383098506">
+    <w:abstractNumId w:val="36"/>
+  </w:num>
+  <w:num w:numId="8" w16cid:durableId="182675960">
+    <w:abstractNumId w:val="9"/>
+  </w:num>
+  <w:num w:numId="9" w16cid:durableId="536165091">
+    <w:abstractNumId w:val="59"/>
+  </w:num>
+  <w:num w:numId="10" w16cid:durableId="1253080275">
+    <w:abstractNumId w:val="10"/>
+  </w:num>
+  <w:num w:numId="11" w16cid:durableId="510949111">
+    <w:abstractNumId w:val="34"/>
+  </w:num>
+  <w:num w:numId="12" w16cid:durableId="1580669849">
     <w:abstractNumId w:val="72"/>
   </w:num>
-  <w:num w:numId="6" w16cid:durableId="692266442">
-    <w:abstractNumId w:val="64"/>
-  </w:num>
-  <w:num w:numId="7" w16cid:durableId="1383098506">
-    <w:abstractNumId w:val="30"/>
-  </w:num>
-  <w:num w:numId="8" w16cid:durableId="182675960">
-    <w:abstractNumId w:val="5"/>
-  </w:num>
-  <w:num w:numId="9" w16cid:durableId="536165091">
-    <w:abstractNumId w:val="53"/>
-  </w:num>
-  <w:num w:numId="10" w16cid:durableId="1253080275">
-    <w:abstractNumId w:val="6"/>
-  </w:num>
-  <w:num w:numId="11" w16cid:durableId="510949111">
-    <w:abstractNumId w:val="29"/>
-  </w:num>
-  <w:num w:numId="12" w16cid:durableId="1580669849">
-    <w:abstractNumId w:val="66"/>
-  </w:num>
   <w:num w:numId="13" w16cid:durableId="1523938879">
-    <w:abstractNumId w:val="18"/>
+    <w:abstractNumId w:val="23"/>
   </w:num>
   <w:num w:numId="14" w16cid:durableId="2029257043">
     <w:abstractNumId w:val="3"/>
   </w:num>
   <w:num w:numId="15" w16cid:durableId="1142506067">
-    <w:abstractNumId w:val="20"/>
+    <w:abstractNumId w:val="25"/>
   </w:num>
   <w:num w:numId="16" w16cid:durableId="697584477">
-    <w:abstractNumId w:val="68"/>
+    <w:abstractNumId w:val="74"/>
   </w:num>
   <w:num w:numId="17" w16cid:durableId="544676619">
-    <w:abstractNumId w:val="36"/>
+    <w:abstractNumId w:val="42"/>
   </w:num>
   <w:num w:numId="18" w16cid:durableId="1858620065">
-    <w:abstractNumId w:val="39"/>
+    <w:abstractNumId w:val="45"/>
   </w:num>
   <w:num w:numId="19" w16cid:durableId="135538407">
-    <w:abstractNumId w:val="13"/>
+    <w:abstractNumId w:val="18"/>
   </w:num>
   <w:num w:numId="20" w16cid:durableId="285282953">
+    <w:abstractNumId w:val="33"/>
+  </w:num>
+  <w:num w:numId="21" w16cid:durableId="854224602">
+    <w:abstractNumId w:val="65"/>
+  </w:num>
+  <w:num w:numId="22" w16cid:durableId="469173252">
     <w:abstractNumId w:val="28"/>
   </w:num>
-  <w:num w:numId="21" w16cid:durableId="854224602">
-    <w:abstractNumId w:val="59"/>
-  </w:num>
-  <w:num w:numId="22" w16cid:durableId="469173252">
-    <w:abstractNumId w:val="23"/>
-  </w:num>
   <w:num w:numId="23" w16cid:durableId="913708716">
-    <w:abstractNumId w:val="58"/>
+    <w:abstractNumId w:val="64"/>
   </w:num>
   <w:num w:numId="24" w16cid:durableId="1116486413">
-    <w:abstractNumId w:val="24"/>
+    <w:abstractNumId w:val="29"/>
   </w:num>
   <w:num w:numId="25" w16cid:durableId="1377582511">
+    <w:abstractNumId w:val="57"/>
+  </w:num>
+  <w:num w:numId="26" w16cid:durableId="1363245272">
     <w:abstractNumId w:val="51"/>
   </w:num>
-  <w:num w:numId="26" w16cid:durableId="1363245272">
-    <w:abstractNumId w:val="45"/>
-  </w:num>
   <w:num w:numId="27" w16cid:durableId="532618931">
-    <w:abstractNumId w:val="75"/>
+    <w:abstractNumId w:val="83"/>
   </w:num>
   <w:num w:numId="28" w16cid:durableId="781652127">
-    <w:abstractNumId w:val="57"/>
+    <w:abstractNumId w:val="63"/>
   </w:num>
   <w:num w:numId="29" w16cid:durableId="1196895038">
+    <w:abstractNumId w:val="32"/>
+  </w:num>
+  <w:num w:numId="30" w16cid:durableId="625626544">
     <w:abstractNumId w:val="27"/>
   </w:num>
-  <w:num w:numId="30" w16cid:durableId="625626544">
-    <w:abstractNumId w:val="22"/>
-  </w:num>
   <w:num w:numId="31" w16cid:durableId="676659970">
-    <w:abstractNumId w:val="4"/>
+    <w:abstractNumId w:val="6"/>
   </w:num>
   <w:num w:numId="32" w16cid:durableId="679699527">
-    <w:abstractNumId w:val="32"/>
+    <w:abstractNumId w:val="38"/>
   </w:num>
   <w:num w:numId="33" w16cid:durableId="450824920">
-    <w:abstractNumId w:val="37"/>
+    <w:abstractNumId w:val="43"/>
   </w:num>
   <w:num w:numId="34" w16cid:durableId="1135217725">
-    <w:abstractNumId w:val="71"/>
+    <w:abstractNumId w:val="78"/>
   </w:num>
   <w:num w:numId="35" w16cid:durableId="2019233774">
-    <w:abstractNumId w:val="50"/>
+    <w:abstractNumId w:val="56"/>
   </w:num>
   <w:num w:numId="36" w16cid:durableId="1698120688">
-    <w:abstractNumId w:val="10"/>
+    <w:abstractNumId w:val="14"/>
   </w:num>
   <w:num w:numId="37" w16cid:durableId="249970821">
-    <w:abstractNumId w:val="11"/>
+    <w:abstractNumId w:val="15"/>
   </w:num>
   <w:num w:numId="38" w16cid:durableId="386533145">
     <w:abstractNumId w:val="2"/>
   </w:num>
   <w:num w:numId="39" w16cid:durableId="945575678">
-    <w:abstractNumId w:val="8"/>
+    <w:abstractNumId w:val="12"/>
   </w:num>
   <w:num w:numId="40" w16cid:durableId="2078353755">
-    <w:abstractNumId w:val="49"/>
+    <w:abstractNumId w:val="55"/>
   </w:num>
   <w:num w:numId="41" w16cid:durableId="1615794865">
-    <w:abstractNumId w:val="17"/>
+    <w:abstractNumId w:val="22"/>
   </w:num>
   <w:num w:numId="42" w16cid:durableId="1696492534">
-    <w:abstractNumId w:val="70"/>
+    <w:abstractNumId w:val="76"/>
   </w:num>
   <w:num w:numId="43" w16cid:durableId="368846967">
-    <w:abstractNumId w:val="33"/>
+    <w:abstractNumId w:val="39"/>
   </w:num>
   <w:num w:numId="44" w16cid:durableId="656495104">
-    <w:abstractNumId w:val="7"/>
+    <w:abstractNumId w:val="11"/>
   </w:num>
   <w:num w:numId="45" w16cid:durableId="1657800624">
-    <w:abstractNumId w:val="52"/>
+    <w:abstractNumId w:val="58"/>
   </w:num>
   <w:num w:numId="46" w16cid:durableId="1474101742">
-    <w:abstractNumId w:val="34"/>
+    <w:abstractNumId w:val="40"/>
   </w:num>
   <w:num w:numId="47" w16cid:durableId="1133332628">
-    <w:abstractNumId w:val="41"/>
+    <w:abstractNumId w:val="47"/>
   </w:num>
   <w:num w:numId="48" w16cid:durableId="1330867518">
-    <w:abstractNumId w:val="25"/>
+    <w:abstractNumId w:val="30"/>
   </w:num>
   <w:num w:numId="49" w16cid:durableId="1444496544">
-    <w:abstractNumId w:val="54"/>
+    <w:abstractNumId w:val="60"/>
   </w:num>
   <w:num w:numId="50" w16cid:durableId="628248543">
-    <w:abstractNumId w:val="26"/>
+    <w:abstractNumId w:val="31"/>
   </w:num>
   <w:num w:numId="51" w16cid:durableId="1801919055">
-    <w:abstractNumId w:val="73"/>
+    <w:abstractNumId w:val="80"/>
   </w:num>
   <w:num w:numId="52" w16cid:durableId="1695110748">
     <w:abstractNumId w:val="1"/>
   </w:num>
   <w:num w:numId="53" w16cid:durableId="545916103">
-    <w:abstractNumId w:val="67"/>
+    <w:abstractNumId w:val="73"/>
   </w:num>
   <w:num w:numId="54" w16cid:durableId="643314909">
-    <w:abstractNumId w:val="16"/>
+    <w:abstractNumId w:val="21"/>
   </w:num>
   <w:num w:numId="55" w16cid:durableId="261426477">
+    <w:abstractNumId w:val="50"/>
+  </w:num>
+  <w:num w:numId="56" w16cid:durableId="1876579377">
+    <w:abstractNumId w:val="24"/>
+  </w:num>
+  <w:num w:numId="57" w16cid:durableId="503469858">
+    <w:abstractNumId w:val="71"/>
+  </w:num>
+  <w:num w:numId="58" w16cid:durableId="1252281013">
     <w:abstractNumId w:val="44"/>
   </w:num>
-  <w:num w:numId="56" w16cid:durableId="1876579377">
-    <w:abstractNumId w:val="19"/>
-  </w:num>
-  <w:num w:numId="57" w16cid:durableId="503469858">
-    <w:abstractNumId w:val="65"/>
-  </w:num>
-  <w:num w:numId="58" w16cid:durableId="1252281013">
-    <w:abstractNumId w:val="38"/>
-  </w:num>
   <w:num w:numId="59" w16cid:durableId="862983691">
-    <w:abstractNumId w:val="43"/>
+    <w:abstractNumId w:val="49"/>
   </w:num>
   <w:num w:numId="60" w16cid:durableId="1984652007">
-    <w:abstractNumId w:val="69"/>
+    <w:abstractNumId w:val="75"/>
   </w:num>
   <w:num w:numId="61" w16cid:durableId="1867676020">
-    <w:abstractNumId w:val="14"/>
+    <w:abstractNumId w:val="19"/>
   </w:num>
   <w:num w:numId="62" w16cid:durableId="532696368">
     <w:abstractNumId w:val="0"/>
   </w:num>
   <w:num w:numId="63" w16cid:durableId="1343359590">
-    <w:abstractNumId w:val="9"/>
+    <w:abstractNumId w:val="13"/>
   </w:num>
   <w:num w:numId="64" w16cid:durableId="1763647959">
-    <w:abstractNumId w:val="76"/>
+    <w:abstractNumId w:val="84"/>
   </w:num>
   <w:num w:numId="65" w16cid:durableId="216861214">
-    <w:abstractNumId w:val="42"/>
+    <w:abstractNumId w:val="48"/>
   </w:num>
   <w:num w:numId="66" w16cid:durableId="650792396">
+    <w:abstractNumId w:val="68"/>
+  </w:num>
+  <w:num w:numId="67" w16cid:durableId="1327398720">
+    <w:abstractNumId w:val="17"/>
+  </w:num>
+  <w:num w:numId="68" w16cid:durableId="408498968">
+    <w:abstractNumId w:val="67"/>
+  </w:num>
+  <w:num w:numId="69" w16cid:durableId="118768518">
+    <w:abstractNumId w:val="41"/>
+  </w:num>
+  <w:num w:numId="70" w16cid:durableId="6366646">
+    <w:abstractNumId w:val="82"/>
+  </w:num>
+  <w:num w:numId="71" w16cid:durableId="1154224794">
+    <w:abstractNumId w:val="52"/>
+  </w:num>
+  <w:num w:numId="72" w16cid:durableId="1213421570">
     <w:abstractNumId w:val="62"/>
   </w:num>
-  <w:num w:numId="67" w16cid:durableId="1327398720">
-    <w:abstractNumId w:val="12"/>
+  <w:num w:numId="73" w16cid:durableId="1607611269">
+    <w:abstractNumId w:val="37"/>
   </w:num>
-  <w:num w:numId="68" w16cid:durableId="408498968">
+  <w:num w:numId="74" w16cid:durableId="562058092">
     <w:abstractNumId w:val="61"/>
   </w:num>
-  <w:num w:numId="69" w16cid:durableId="118768518">
-    <w:abstractNumId w:val="35"/>
+  <w:num w:numId="75" w16cid:durableId="1831561448">
+    <w:abstractNumId w:val="54"/>
   </w:num>
-  <w:num w:numId="70" w16cid:durableId="6366646">
-    <w:abstractNumId w:val="74"/>
-  </w:num>
-  <w:num w:numId="71" w16cid:durableId="1154224794">
+  <w:num w:numId="76" w16cid:durableId="874655194">
     <w:abstractNumId w:val="46"/>
   </w:num>
-  <w:num w:numId="72" w16cid:durableId="1213421570">
-    <w:abstractNumId w:val="56"/>
+  <w:num w:numId="77" w16cid:durableId="1035929163">
+    <w:abstractNumId w:val="26"/>
   </w:num>
-  <w:num w:numId="73" w16cid:durableId="1607611269">
-    <w:abstractNumId w:val="31"/>
+  <w:num w:numId="78" w16cid:durableId="1187139552">
+    <w:abstractNumId w:val="16"/>
   </w:num>
-  <w:num w:numId="74" w16cid:durableId="562058092">
-    <w:abstractNumId w:val="55"/>
+  <w:num w:numId="79" w16cid:durableId="367797743">
+    <w:abstractNumId w:val="81"/>
   </w:num>
-  <w:num w:numId="75" w16cid:durableId="1831561448">
-    <w:abstractNumId w:val="48"/>
+  <w:num w:numId="80" w16cid:durableId="1139229747">
+    <w:abstractNumId w:val="7"/>
   </w:num>
-  <w:num w:numId="76" w16cid:durableId="874655194">
-    <w:abstractNumId w:val="40"/>
+  <w:num w:numId="81" w16cid:durableId="931624290">
+    <w:abstractNumId w:val="8"/>
   </w:num>
-  <w:num w:numId="77" w16cid:durableId="1035929163">
-    <w:abstractNumId w:val="21"/>
+  <w:num w:numId="82" w16cid:durableId="273026665">
+    <w:abstractNumId w:val="77"/>
+  </w:num>
+  <w:num w:numId="83" w16cid:durableId="1128746435">
+    <w:abstractNumId w:val="5"/>
+  </w:num>
+  <w:num w:numId="84" w16cid:durableId="1722097732">
+    <w:abstractNumId w:val="4"/>
+  </w:num>
+  <w:num w:numId="85" w16cid:durableId="1581793722">
+    <w:abstractNumId w:val="35"/>
   </w:num>
   <w:numIdMacAtCleanup w:val="42"/>
 </w:numbering>

</xml_diff>

<commit_message>
finalizar el apartado de desarrollo donde se explica el preprocesamiento analisis y generacion de los datasets
</commit_message>
<xml_diff>
--- a/AnaIsabelGonzalezSahagun_TFG_INSO.docx
+++ b/AnaIsabelGonzalezSahagun_TFG_INSO.docx
@@ -8386,12 +8386,31 @@
           <w:bCs/>
         </w:rPr>
       </w:pPr>
-      <w:r>
+    </w:p>
+    <w:p>
+      <w:pPr>
         <w:rPr>
           <w:rFonts w:cs="Times New Roman"/>
           <w:b/>
           <w:bCs/>
         </w:rPr>
+      </w:pPr>
+    </w:p>
+    <w:p>
+      <w:pPr>
+        <w:rPr>
+          <w:rFonts w:cs="Times New Roman"/>
+          <w:b/>
+          <w:bCs/>
+        </w:rPr>
+      </w:pPr>
+      <w:r>
+        <w:rPr>
+          <w:rFonts w:cs="Times New Roman"/>
+          <w:b/>
+          <w:bCs/>
+        </w:rPr>
+        <w:lastRenderedPageBreak/>
         <w:t>Aprendizaje no supervisado</w:t>
       </w:r>
     </w:p>
@@ -8405,7 +8424,6 @@
         <w:rPr>
           <w:rFonts w:cs="Times New Roman"/>
         </w:rPr>
-        <w:lastRenderedPageBreak/>
         <w:t>En el aprendizaje no supervisado, el modelo se entrena con datos que no están etiquetados, es decir, que no hay una salida específica asignada a cada entrada. En lugar de predecir valores específicos</w:t>
       </w:r>
       <w:r>
@@ -8823,21 +8841,23 @@
           <w:bCs/>
         </w:rPr>
       </w:pPr>
-      <w:r>
+    </w:p>
+    <w:p>
+      <w:pPr>
         <w:rPr>
           <w:rFonts w:cs="Times New Roman"/>
           <w:b/>
           <w:bCs/>
         </w:rPr>
-        <w:t xml:space="preserve">Función de </w:t>
-      </w:r>
+      </w:pPr>
       <w:r>
         <w:rPr>
           <w:rFonts w:cs="Times New Roman"/>
           <w:b/>
           <w:bCs/>
         </w:rPr>
-        <w:t>P</w:t>
+        <w:lastRenderedPageBreak/>
+        <w:t xml:space="preserve">Función de </w:t>
       </w:r>
       <w:r>
         <w:rPr>
@@ -8845,6 +8865,14 @@
           <w:b/>
           <w:bCs/>
         </w:rPr>
+        <w:t>P</w:t>
+      </w:r>
+      <w:r>
+        <w:rPr>
+          <w:rFonts w:cs="Times New Roman"/>
+          <w:b/>
+          <w:bCs/>
+        </w:rPr>
         <w:t>érdida</w:t>
       </w:r>
     </w:p>
@@ -8858,7 +8886,6 @@
         <w:rPr>
           <w:rFonts w:cs="Times New Roman"/>
         </w:rPr>
-        <w:lastRenderedPageBreak/>
         <w:t>El objetivo</w:t>
       </w:r>
       <w:r>
@@ -10298,6 +10325,7 @@
           <w:b/>
           <w:bCs/>
         </w:rPr>
+        <w:lastRenderedPageBreak/>
         <w:t>Hinge Loss</w:t>
       </w:r>
       <w:r>
@@ -10341,7 +10369,6 @@
         <w:rPr>
           <w:rFonts w:cs="Times New Roman"/>
         </w:rPr>
-        <w:lastRenderedPageBreak/>
         <w:t xml:space="preserve">Para modelos de </w:t>
       </w:r>
       <w:r>
@@ -10772,6 +10799,7 @@
           <w:b/>
           <w:bCs/>
         </w:rPr>
+        <w:lastRenderedPageBreak/>
         <w:t xml:space="preserve">Variantes del Descenso de Gradiente: </w:t>
       </w:r>
       <w:r>
@@ -10811,7 +10839,6 @@
         </w:numPr>
       </w:pPr>
       <w:r>
-        <w:lastRenderedPageBreak/>
         <w:t>Descenso de Gradiente Estocástico (SGD - Stochastic Gradient Descent):</w:t>
       </w:r>
       <w:r>
@@ -11149,6 +11176,7 @@
         </w:numPr>
       </w:pPr>
       <w:r>
+        <w:lastRenderedPageBreak/>
         <w:t>Aumentar la complejidad del modelo (ej., más capas en redes neuronales).</w:t>
       </w:r>
     </w:p>
@@ -11197,7 +11225,6 @@
           <w:b/>
           <w:bCs/>
         </w:rPr>
-        <w:lastRenderedPageBreak/>
         <w:t>Hiperparámetros</w:t>
       </w:r>
     </w:p>
@@ -11403,6 +11430,7 @@
     </w:p>
     <w:p>
       <w:r>
+        <w:lastRenderedPageBreak/>
         <w:t xml:space="preserve">Consiste en elegir las variables </w:t>
       </w:r>
       <w:r>
@@ -11432,7 +11460,6 @@
         </w:numPr>
       </w:pPr>
       <w:r>
-        <w:lastRenderedPageBreak/>
         <w:t>Métodos de filtro: Aplican medidas estadísticas para evaluar la relevancia de cada variable.</w:t>
       </w:r>
     </w:p>
@@ -11655,6 +11682,7 @@
           <w:b/>
           <w:bCs/>
         </w:rPr>
+        <w:lastRenderedPageBreak/>
         <w:t xml:space="preserve">División de los datos de entrenamiento: </w:t>
       </w:r>
       <w:r>
@@ -11703,7 +11731,6 @@
         </w:numPr>
       </w:pPr>
       <w:r>
-        <w:lastRenderedPageBreak/>
         <w:t>Prueba (Test set): Conjunto de datos separado que evalúa el desempeño final del modelo en datos no vistos.</w:t>
       </w:r>
     </w:p>
@@ -12036,6 +12063,7 @@
         </w:numPr>
       </w:pPr>
       <w:r>
+        <w:lastRenderedPageBreak/>
         <w:t>Importante cuando los falsos positivos son costosos (ej., detección de fraudes)</w:t>
       </w:r>
     </w:p>
@@ -12107,7 +12135,6 @@
           <w:i/>
           <w:iCs/>
         </w:rPr>
-        <w:lastRenderedPageBreak/>
         <w:t>Recall</w:t>
       </w:r>
       <w:r>
@@ -12479,6 +12506,7 @@
     </w:p>
     <w:p>
       <w:r>
+        <w:lastRenderedPageBreak/>
         <w:t>Para corregir el desbalance, se pueden aplicar diferentes estrategias:</w:t>
       </w:r>
     </w:p>
@@ -12506,11 +12534,7 @@
         <w:t>incluye</w:t>
       </w:r>
       <w:r>
-        <w:t xml:space="preserve"> la eliminación de instancias de la </w:t>
-      </w:r>
-      <w:r>
-        <w:lastRenderedPageBreak/>
-        <w:t>clase mayoritaria de manera aleato</w:t>
+        <w:t xml:space="preserve"> la eliminación de instancias de la clase mayoritaria de manera aleato</w:t>
       </w:r>
       <w:r>
         <w:t>ria</w:t>
@@ -12782,6 +12806,7 @@
           <w:b/>
           <w:bCs/>
         </w:rPr>
+        <w:lastRenderedPageBreak/>
         <w:t xml:space="preserve">Evaluación de Modelos de </w:t>
       </w:r>
       <w:r>
@@ -12823,7 +12848,6 @@
           <w:i/>
           <w:iCs/>
         </w:rPr>
-        <w:lastRenderedPageBreak/>
         <w:t>MSE</w:t>
       </w:r>
       <w:r>
@@ -14025,6 +14049,7 @@
         <w:rPr>
           <w:rFonts w:cs="Times New Roman"/>
         </w:rPr>
+        <w:lastRenderedPageBreak/>
         <w:tab/>
       </w:r>
       <m:oMath>
@@ -14209,7 +14234,6 @@
         <w:rPr>
           <w:rFonts w:cs="Times New Roman"/>
         </w:rPr>
-        <w:lastRenderedPageBreak/>
         <w:t xml:space="preserve">Con esta función sigmoide, el valor de la salida se mantiene en el rango (0,1) interpretándose como una probabilidad. </w:t>
       </w:r>
     </w:p>
@@ -14569,7 +14593,14 @@
         <w:rPr>
           <w:rFonts w:cs="Times New Roman"/>
         </w:rPr>
-        <w:t xml:space="preserve"> en el conjunto de datos. En la práctica, ambos términos se confunden porque muchos algoritmos de optimización aplican la misma lógica tanto para una muestra como para el conjunto completo. </w:t>
+        <w:t xml:space="preserve"> en el conjunto </w:t>
+      </w:r>
+      <w:r>
+        <w:rPr>
+          <w:rFonts w:cs="Times New Roman"/>
+        </w:rPr>
+        <w:lastRenderedPageBreak/>
+        <w:t xml:space="preserve">de datos. En la práctica, ambos términos se confunden porque muchos algoritmos de optimización aplican la misma lógica tanto para una muestra como para el conjunto completo. </w:t>
       </w:r>
     </w:p>
     <w:p>
@@ -14593,7 +14624,6 @@
           <w:b/>
           <w:bCs/>
         </w:rPr>
-        <w:lastRenderedPageBreak/>
         <w:t>Entrenamiento</w:t>
       </w:r>
     </w:p>
@@ -15657,6 +15687,7 @@
       </w:pPr>
       <w:bookmarkStart w:id="25" w:name="_Toc193474904"/>
       <w:r>
+        <w:lastRenderedPageBreak/>
         <w:t>2.3.</w:t>
       </w:r>
       <w:r>
@@ -15698,14 +15729,7 @@
         <w:rPr>
           <w:rFonts w:cs="Times New Roman"/>
         </w:rPr>
-        <w:t xml:space="preserve">diante una combinación lineal de las variables independientes. Estos modelos son útiles cuando los datos presentan patrones entre variables </w:t>
-      </w:r>
-      <w:r>
-        <w:rPr>
-          <w:rFonts w:cs="Times New Roman"/>
-        </w:rPr>
-        <w:lastRenderedPageBreak/>
-        <w:t>que no siguen u</w:t>
+        <w:t>diante una combinación lineal de las variables independientes. Estos modelos son útiles cuando los datos presentan patrones entre variables que no siguen u</w:t>
       </w:r>
       <w:r>
         <w:rPr>
@@ -16615,14 +16639,7 @@
         <w:rPr>
           <w:rFonts w:cs="Times New Roman"/>
         </w:rPr>
-        <w:t xml:space="preserve"> para clasificación como para regresión. La estructura de un árbol de decisión consiste en nodos internos que representan </w:t>
-      </w:r>
-      <w:r>
-        <w:rPr>
-          <w:rFonts w:cs="Times New Roman"/>
-        </w:rPr>
-        <w:lastRenderedPageBreak/>
-        <w:t>condiciones o preguntas sobre los atributos de entrada, ramas que representan el resultado de estas condiciones, y hojas que representan las predicciones finales (clase o valor).</w:t>
+        <w:t xml:space="preserve"> para clasificación como para regresión. La estructura de un árbol de decisión consiste en nodos internos que representan condiciones o preguntas sobre los atributos de entrada, ramas que representan el resultado de estas condiciones, y hojas que representan las predicciones finales (clase o valor).</w:t>
       </w:r>
     </w:p>
     <w:p>
@@ -17222,6 +17239,7 @@
         <w:rPr>
           <w:rFonts w:cs="Times New Roman"/>
         </w:rPr>
+        <w:lastRenderedPageBreak/>
         <w:t xml:space="preserve">El Random Forest es un modelo de </w:t>
       </w:r>
       <w:r>
@@ -17264,7 +17282,6 @@
         </w:rPr>
       </w:pPr>
       <w:r>
-        <w:lastRenderedPageBreak/>
         <w:t>El Random Forest crea una "colección" o "bosque" de árboles de decisión, cada uno entrenado en una muestra aleatoria del conjunto de datos original (con reemplazo).</w:t>
       </w:r>
     </w:p>
@@ -17715,6 +17732,7 @@
         <w:rPr>
           <w:rFonts w:cs="Times New Roman"/>
         </w:rPr>
+        <w:lastRenderedPageBreak/>
         <w:tab/>
       </w:r>
       <m:oMath>
@@ -18204,7 +18222,6 @@
       </w:pPr>
       <w:bookmarkStart w:id="26" w:name="_Toc193474905"/>
       <w:r>
-        <w:lastRenderedPageBreak/>
         <w:t>2.3.</w:t>
       </w:r>
       <w:r>
@@ -21974,6 +21991,9 @@
       <w:r>
         <w:t>: Se explicará cómo se obtuvieron los datos necesarios para el desarrollo del modelo, las técnicas empleadas para su limpieza y estructuración, y los criterios utilizados para garantizar la calidad del dataset.</w:t>
       </w:r>
+      <w:r>
+        <w:t xml:space="preserve"> </w:t>
+      </w:r>
     </w:p>
     <w:p>
       <w:pPr>
@@ -21991,7 +22011,10 @@
         <w:t>Desarrollo del modelo:</w:t>
       </w:r>
       <w:r>
-        <w:t xml:space="preserve"> Se describirá la implementación de los distintos modelos de Machine Learning, desde las técnicas más básicas hasta las más avanzadas, así como las herramientas utilizadas para la gestión de experimentos y métricas.</w:t>
+        <w:t xml:space="preserve"> </w:t>
+      </w:r>
+      <w:r>
+        <w:t>Se explicarán las diferentes técnicas de Machine Learning utilizadas para la predicción de resultados, así como los resultados obtenidos del rendimiento de cada modelo.</w:t>
       </w:r>
     </w:p>
     <w:p>
@@ -22141,7 +22164,7 @@
         </w:numPr>
       </w:pPr>
       <w:r>
-        <w:t>Recopilación y combinación de datos: Se descargaron múltiples archivos CSV con información de diversas temporadas y se consolidaron en un solo dataset.</w:t>
+        <w:t>Recopilación y combinación de datos</w:t>
       </w:r>
     </w:p>
     <w:p>
@@ -22153,7 +22176,7 @@
         </w:numPr>
       </w:pPr>
       <w:r>
-        <w:t>Exploración de los datos: Se analizaron las características de las variables disponibles, identificando posibles problemas como valores nulos, inconsistencias o redundancias.</w:t>
+        <w:t>Exploración de los datos</w:t>
       </w:r>
     </w:p>
     <w:p>
@@ -22165,7 +22188,7 @@
         </w:numPr>
       </w:pPr>
       <w:r>
-        <w:t>Limpieza y transformación: Se eliminaron valores irrelevantes, se imputaron datos faltantes y se crearon nuevas variables a partir de las existentes.</w:t>
+        <w:t>Limpieza y transformación</w:t>
       </w:r>
     </w:p>
     <w:p>
@@ -22177,8 +22200,7 @@
         </w:numPr>
       </w:pPr>
       <w:r>
-        <w:lastRenderedPageBreak/>
-        <w:t>Generación de datasets específicos: Se crearon datasets centrados en cuatro equipos concretos, filtrando la información relevante para cada uno de ellos.</w:t>
+        <w:t>Generación de datasets específicos</w:t>
       </w:r>
       <w:r>
         <w:t xml:space="preserve"> </w:t>
@@ -22193,10 +22215,7 @@
         </w:numPr>
       </w:pPr>
       <w:r>
-        <w:t xml:space="preserve">Análisis exploratorio de los datasets específicos: </w:t>
-      </w:r>
-      <w:r>
-        <w:t>Se examinaron los datasets generados para evaluar su coherencia, distribución y utilidad en el desarrollo del modelo.</w:t>
+        <w:t>Análisis exploratorio de los datasets específicos</w:t>
       </w:r>
     </w:p>
     <w:p>
@@ -22226,7 +22245,8 @@
           <w:b/>
           <w:bCs/>
         </w:rPr>
-        <w:t>Notebooks utilizados en esta fase</w:t>
+        <w:lastRenderedPageBreak/>
+        <w:t>Notebooks utilizados</w:t>
       </w:r>
     </w:p>
     <w:p>
@@ -22479,7 +22499,6 @@
           <w:b/>
           <w:bCs/>
         </w:rPr>
-        <w:lastRenderedPageBreak/>
         <w:t>Información básica del partido</w:t>
       </w:r>
       <w:r>
@@ -22560,6 +22579,7 @@
         </w:numPr>
       </w:pPr>
       <w:r>
+        <w:lastRenderedPageBreak/>
         <w:t>AwayTeam: Equipo visitante</w:t>
       </w:r>
     </w:p>
@@ -23010,7 +23030,6 @@
         <w:rPr>
           <w:rFonts w:cs="Times New Roman"/>
         </w:rPr>
-        <w:lastRenderedPageBreak/>
         <w:t>Hándicap asiático</w:t>
       </w:r>
       <w:r>
@@ -23080,10 +23099,18 @@
           <w:rFonts w:cs="Times New Roman"/>
         </w:rPr>
       </w:pPr>
-      <w:r>
-        <w:rPr>
-          <w:rFonts w:cs="Times New Roman"/>
-        </w:rPr>
+    </w:p>
+    <w:p>
+      <w:pPr>
+        <w:rPr>
+          <w:rFonts w:cs="Times New Roman"/>
+        </w:rPr>
+      </w:pPr>
+      <w:r>
+        <w:rPr>
+          <w:rFonts w:cs="Times New Roman"/>
+        </w:rPr>
+        <w:lastRenderedPageBreak/>
         <w:t xml:space="preserve">Además, existen otras cuotas de diferentes casas de apuestas como </w:t>
       </w:r>
       <w:r>
@@ -23283,7 +23310,7 @@
         </w:numPr>
       </w:pPr>
       <w:r>
-        <w:t>Se eliminaron las variables que contenían información sobre el resultado al descanso (HTHG, HTAG, HTR), ya que la intención del proyecto es predecir el resultado del partido antes de que comience. Estas variables proporcionaban información que solo se conoce una vez iniciado el partido, por lo que no eran adecuadas para la fase de predicción.</w:t>
+        <w:t xml:space="preserve">Se eliminaron las variables que contenían información sobre el resultado al descanso (HTHG, HTAG, HTR), ya que la intención del proyecto es predecir el resultado del partido antes de que comience. </w:t>
       </w:r>
     </w:p>
     <w:p>
@@ -23298,17 +23325,19 @@
         <w:t xml:space="preserve">Promedio de cuotas de apuestas: </w:t>
       </w:r>
       <w:r>
-        <w:t>Se calcularon valores promedio (AvgH, AvgD, AvgA) a partir de distintas casas de apuestas, ya que algunos partidos tenían cuotas de ciertas casas y otros de otras, lo que generaba datos incompletos.</w:t>
-      </w:r>
-    </w:p>
-    <w:p>
-      <w:pPr>
-        <w:pStyle w:val="Prrafodelista"/>
-        <w:ind w:left="720"/>
-      </w:pPr>
-      <w:r>
-        <w:lastRenderedPageBreak/>
-        <w:t>Además, se tomó la decisión de incluir solo las cuotas promedio (AvgH, AvgD, AvgA, AvgAHH, AvgAHA) y no todas las cuotas individuales de cada casa de apuestas. Esto se hizo para evitar una sobrecarga de variables en el dataset, reducir la dimensionalidad y enfocarse en las cuotas representativas del mercado en lugar de valores individuales de cada operador.</w:t>
+        <w:t xml:space="preserve">Dado que en muchos partidos no estaban disponibles todas las casas de apuestas, </w:t>
+      </w:r>
+      <w:r>
+        <w:t xml:space="preserve">se calcularon los promedios de las cuotas </w:t>
+      </w:r>
+      <w:r>
+        <w:t xml:space="preserve">disponibles para cada partido </w:t>
+      </w:r>
+      <w:r>
+        <w:t xml:space="preserve">(AvgH, AvgD, AvgA, AvgAHH, AvgAHA). </w:t>
+      </w:r>
+      <w:r>
+        <w:t>Esta decisión permitió reducir el número de variables, evitar problemas con datos incompletos y centrarse en una medida más representativa del mercado, sin necesidad de incluir las cuotas individuales de cada operador.</w:t>
       </w:r>
     </w:p>
     <w:p>
@@ -23323,7 +23352,11 @@
         <w:t xml:space="preserve">Uso de datos de BetBrain: </w:t>
       </w:r>
       <w:r>
-        <w:t>Para algunos partidos, no se contaba con información de todas las casas de apuestas, sino solo con los valores proporcionados por BetBrain, una plataforma de comparación de cuotas que calcula valores promedio basados en múltiples operadores. En estos casos, se usaron los datos de BetBrain para rellenar los valores faltantes.</w:t>
+        <w:t xml:space="preserve">Para algunos partidos, no se contaba con información de todas las casas de apuestas, sino solo con los valores proporcionados por BetBrain, una plataforma de comparación de cuotas que calcula valores promedio basados en </w:t>
+      </w:r>
+      <w:r>
+        <w:lastRenderedPageBreak/>
+        <w:t>múltiples operadores. En estos casos, se usaron los datos de BetBrain para rellenar los valores faltantes.</w:t>
       </w:r>
       <w:r>
         <w:t xml:space="preserve"> </w:t>
@@ -23511,11 +23544,7 @@
         <w:t>41 equipos</w:t>
       </w:r>
       <w:r>
-        <w:t xml:space="preserve"> en LaLiga, aunque algunos han tenido una presencia más estable que otros. Equipos como Real Madrid, Barcelona, Atlético de </w:t>
-      </w:r>
-      <w:r>
-        <w:lastRenderedPageBreak/>
-        <w:t>Bilbao y Valencia han disputado todas las temporadas incluidas en el análisis, mientras que otros como Albacete, Xerez o Córdoba han tenido participaciones más limitadas debido a ascensos y descensos.</w:t>
+        <w:t xml:space="preserve"> en LaLiga, aunque algunos han tenido una presencia más estable que otros. Equipos como Real Madrid, Barcelona, Atlético de Bilbao y Valencia han disputado todas las temporadas incluidas en el análisis, mientras que otros como Albacete, Xerez o Córdoba han tenido participaciones más limitadas debido a ascensos y descensos.</w:t>
       </w:r>
     </w:p>
     <w:p/>
@@ -23536,69 +23565,32 @@
     </w:p>
     <w:p>
       <w:r>
-        <w:t>Para enriquecer el análisis y mejorar la capacidad predictiva del modelo, se ha generado un dataset con la clasificación final de cada equipo en cada temporada. Esta información permite conocer la posición relativa de los equipos en la competición y puede ser útil para detectar patrones de rendimiento a lo largo del tiempo.</w:t>
-      </w:r>
-      <w:r>
-        <w:t xml:space="preserve"> </w:t>
-      </w:r>
-      <w:r>
-        <w:t>El conocimiento de la posición final de los equipos en temporadas anteriores puede ser un factor clave para la predicción de resultados, ya que refleja la fortaleza histórica de un equipo y su desempeño en la liga.</w:t>
+        <w:t>Para mejorar el análisis y la capacidad predictiva del modelo</w:t>
+      </w:r>
+      <w:r>
+        <w:t xml:space="preserve">, se ha generado un dataset con la clasificación final de cada equipo en cada temporada. </w:t>
+      </w:r>
+      <w:r>
+        <w:t xml:space="preserve">Esta información permite identificar </w:t>
+      </w:r>
+      <w:r>
+        <w:lastRenderedPageBreak/>
+        <w:t>patrones de rendimiento histórico y aporta contexto sobre la fortaleza relativa de cada equipo, lo que puede ser clave en la predicción de resultados.</w:t>
       </w:r>
     </w:p>
     <w:p/>
     <w:p>
-      <w:pPr>
+      <w:r>
         <w:rPr>
           <w:b/>
           <w:bCs/>
         </w:rPr>
-      </w:pPr>
-      <w:r>
-        <w:rPr>
-          <w:b/>
-          <w:bCs/>
-        </w:rPr>
-        <w:t>Análisis de los datos mediante visualizaciones</w:t>
-      </w:r>
-    </w:p>
-    <w:p>
-      <w:r>
-        <w:t>A continuación, se presentan los gráficos generados en el análisis exploratorio</w:t>
-      </w:r>
-    </w:p>
-    <w:p>
-      <w:r>
-        <w:rPr>
-          <w:b/>
-          <w:bCs/>
-        </w:rPr>
         <w:t>Distribución de goles por partido</w:t>
       </w:r>
-      <w:r>
-        <w:t>: E</w:t>
-      </w:r>
-      <w:r>
-        <w:t>l análisis de los goles anotados en los partidos permite comprender la dinámica de los encuentros en LaLiga.</w:t>
-      </w:r>
-    </w:p>
-    <w:p>
-      <w:r>
-        <w:t>Est</w:t>
-      </w:r>
-      <w:r>
-        <w:t>os</w:t>
-      </w:r>
-      <w:r>
-        <w:t xml:space="preserve"> gráfico</w:t>
-      </w:r>
-      <w:r>
-        <w:t>s</w:t>
-      </w:r>
-      <w:r>
-        <w:t xml:space="preserve"> muestran</w:t>
-      </w:r>
-      <w:r>
-        <w:t xml:space="preserve"> la frecuencia de los diferentes resultados en términos de goles anotados en un partido. Se observa que la mayoría de los encuentros terminan con entre 1 y 3 goles, siendo los partidos con 0 goles relativamente poco frecuentes.</w:t>
+    </w:p>
+    <w:p>
+      <w:r>
+        <w:t>Se observa que la mayoría de los encuentros terminan con entre 1 y 3 goles, siendo los partidos con 0 goles relativamente poco frecuentes.</w:t>
       </w:r>
       <w:r>
         <w:t xml:space="preserve"> E</w:t>
@@ -23607,7 +23599,6 @@
         <w:t>l boxplot permite visualizar la dispersión de los goles y la presencia de valores atípicos. Se observan algunos partidos con marcadores inusuales (más de 8 goles), pero en general, la mayoría de los encuentros se mantiene en un rango de 1 a 4 goles.</w:t>
       </w:r>
     </w:p>
-    <w:p/>
     <w:p>
       <w:pPr>
         <w:jc w:val="center"/>
@@ -23617,9 +23608,9 @@
           <w:noProof/>
         </w:rPr>
         <w:drawing>
-          <wp:inline distT="0" distB="0" distL="0" distR="0" wp14:anchorId="14D9CEE7" wp14:editId="7B1211C4">
-            <wp:extent cx="2666673" cy="1701209"/>
-            <wp:effectExtent l="0" t="0" r="635" b="0"/>
+          <wp:inline distT="0" distB="0" distL="0" distR="0" wp14:anchorId="14D9CEE7" wp14:editId="04441F87">
+            <wp:extent cx="2866651" cy="1828785"/>
+            <wp:effectExtent l="0" t="0" r="0" b="635"/>
             <wp:docPr id="382171820" name="Imagen 1" descr="Gráfico, Histograma&#10;&#10;El contenido generado por IA puede ser incorrecto."/>
             <wp:cNvGraphicFramePr>
               <a:graphicFrameLocks xmlns:a="http://schemas.openxmlformats.org/drawingml/2006/main" noChangeAspect="1"/>
@@ -23640,7 +23631,7 @@
                   <pic:spPr>
                     <a:xfrm>
                       <a:off x="0" y="0"/>
-                      <a:ext cx="2700466" cy="1722767"/>
+                      <a:ext cx="2914674" cy="1859421"/>
                     </a:xfrm>
                     <a:prstGeom prst="rect">
                       <a:avLst/>
@@ -23657,9 +23648,9 @@
           <w:noProof/>
         </w:rPr>
         <w:drawing>
-          <wp:inline distT="0" distB="0" distL="0" distR="0" wp14:anchorId="74B0DE7D" wp14:editId="2E074751">
-            <wp:extent cx="2231201" cy="1717218"/>
-            <wp:effectExtent l="0" t="0" r="0" b="0"/>
+          <wp:inline distT="0" distB="0" distL="0" distR="0" wp14:anchorId="74B0DE7D" wp14:editId="37D90A95">
+            <wp:extent cx="2375793" cy="1828503"/>
+            <wp:effectExtent l="0" t="0" r="5715" b="635"/>
             <wp:docPr id="2133646054" name="Imagen 1" descr="Gráfico, Gráfico de cajas y bigotes&#10;&#10;El contenido generado por IA puede ser incorrecto."/>
             <wp:cNvGraphicFramePr>
               <a:graphicFrameLocks xmlns:a="http://schemas.openxmlformats.org/drawingml/2006/main" noChangeAspect="1"/>
@@ -23680,7 +23671,7 @@
                   <pic:spPr>
                     <a:xfrm>
                       <a:off x="0" y="0"/>
-                      <a:ext cx="2247692" cy="1729910"/>
+                      <a:ext cx="2407849" cy="1853175"/>
                     </a:xfrm>
                     <a:prstGeom prst="rect">
                       <a:avLst/>
@@ -23709,95 +23700,13 @@
         <w:t xml:space="preserve"> – Distribución de goles por partido</w:t>
       </w:r>
     </w:p>
-    <w:p/>
-    <w:p>
-      <w:r>
+    <w:p>
+      <w:pPr>
         <w:rPr>
           <w:b/>
           <w:bCs/>
         </w:rPr>
-        <w:lastRenderedPageBreak/>
-        <w:t>Relación entre goles a favor y goles en contra:</w:t>
-      </w:r>
-      <w:r>
-        <w:t xml:space="preserve"> </w:t>
-      </w:r>
-      <w:r>
-        <w:t>El rendimiento ofensivo y defensivo de los equipos a lo largo de las temporadas permite identificar patrones de juego.</w:t>
-      </w:r>
-    </w:p>
-    <w:p>
-      <w:pPr>
-        <w:spacing w:before="0" w:after="160"/>
-      </w:pPr>
-      <w:r>
-        <w:t>Este gráfico muestra la relación entre los goles marcados y los goles recibidos por equipo. Se observa que equipos como Real Madrid y Barcelona tienen un alto número de goles a favor, mientras que equipos más débiles tienden a recibir más goles de los que marcan.</w:t>
-      </w:r>
-    </w:p>
-    <w:p>
-      <w:pPr>
-        <w:spacing w:before="0" w:after="160"/>
-        <w:jc w:val="center"/>
-      </w:pPr>
-      <w:r>
-        <w:rPr>
-          <w:noProof/>
-        </w:rPr>
-        <w:drawing>
-          <wp:inline distT="0" distB="0" distL="0" distR="0" wp14:anchorId="4F518DBB" wp14:editId="60993E9C">
-            <wp:extent cx="4461667" cy="2759783"/>
-            <wp:effectExtent l="0" t="0" r="0" b="2540"/>
-            <wp:docPr id="1738143859" name="Imagen 1" descr="Gráfico, Gráfico de dispersión&#10;&#10;El contenido generado por IA puede ser incorrecto."/>
-            <wp:cNvGraphicFramePr>
-              <a:graphicFrameLocks xmlns:a="http://schemas.openxmlformats.org/drawingml/2006/main" noChangeAspect="1"/>
-            </wp:cNvGraphicFramePr>
-            <a:graphic xmlns:a="http://schemas.openxmlformats.org/drawingml/2006/main">
-              <a:graphicData uri="http://schemas.openxmlformats.org/drawingml/2006/picture">
-                <pic:pic xmlns:pic="http://schemas.openxmlformats.org/drawingml/2006/picture">
-                  <pic:nvPicPr>
-                    <pic:cNvPr id="1738143859" name="Imagen 1" descr="Gráfico, Gráfico de dispersión&#10;&#10;El contenido generado por IA puede ser incorrecto."/>
-                    <pic:cNvPicPr/>
-                  </pic:nvPicPr>
-                  <pic:blipFill>
-                    <a:blip r:embed="rId31"/>
-                    <a:stretch>
-                      <a:fillRect/>
-                    </a:stretch>
-                  </pic:blipFill>
-                  <pic:spPr>
-                    <a:xfrm>
-                      <a:off x="0" y="0"/>
-                      <a:ext cx="4497218" cy="2781773"/>
-                    </a:xfrm>
-                    <a:prstGeom prst="rect">
-                      <a:avLst/>
-                    </a:prstGeom>
-                  </pic:spPr>
-                </pic:pic>
-              </a:graphicData>
-            </a:graphic>
-          </wp:inline>
-        </w:drawing>
-      </w:r>
-    </w:p>
-    <w:p>
-      <w:pPr>
-        <w:jc w:val="center"/>
-      </w:pPr>
-      <w:hyperlink w:anchor="_6.2_Índices_de" w:history="1">
-        <w:r>
-          <w:rPr>
-            <w:rStyle w:val="Hipervnculo"/>
-          </w:rPr>
-          <w:t>Imagen 10</w:t>
-        </w:r>
-      </w:hyperlink>
-      <w:r>
-        <w:t xml:space="preserve"> – </w:t>
-      </w:r>
-      <w:r>
-        <w:t>Relación entre goles a favor y goles en contra</w:t>
-      </w:r>
+      </w:pPr>
     </w:p>
     <w:p>
       <w:pPr>
@@ -23806,8 +23715,6 @@
           <w:bCs/>
         </w:rPr>
       </w:pPr>
-    </w:p>
-    <w:p>
       <w:r>
         <w:rPr>
           <w:b/>
@@ -23815,20 +23722,16 @@
         </w:rPr>
         <w:t>Rendimiento en casa vs. fuera</w:t>
       </w:r>
-      <w:r>
-        <w:rPr>
-          <w:b/>
-          <w:bCs/>
-        </w:rPr>
-        <w:t xml:space="preserve">: </w:t>
-      </w:r>
-      <w:r>
-        <w:t>El análisis de los partidos jugados en casa y fuera permite evaluar la influencia del factor local en los resultados.</w:t>
-      </w:r>
-    </w:p>
-    <w:p>
-      <w:r>
-        <w:t>Para evaluar la influencia del factor local, se analizaron varias métricas clave. Un gráfico de barras apiladas muestra que los equipos ganan más partidos cuando juegan en casa en comparación con los encuentros como visitantes. Esto sugiere que el factor local puede ser determinante en los resultados de los partidos. Además, un gráfico de comparación de goles en casa vs. fuera revela que la mayoría de los equipos marcan más goles en casa que fuera, aunque algunos equipos presentan un rendimiento equilibrado en ambos escenarios. Por último, un diagrama de dispersión analiza la relación entre la cantidad de victorias en casa y las victorias fuera. Se observa que, si bien algunos equipos son sólidos en ambos escenarios, otros dependen más del rendimiento en su estadio. Estos hallazgos refuerzan la importancia de considerar la localía en la construcción del modelo.</w:t>
+    </w:p>
+    <w:p>
+      <w:r>
+        <w:t xml:space="preserve">El análisis del rendimiento en casa y fuera muestra que la mayoría de los equipos obtienen mejores resultados cuando juegan como locales. No solo ganan más partidos, sino que también marcan más goles y reciben menos en comparación con los encuentros disputados fuera de casa. Esta tendencia es especialmente evidente en equipos de menor regularidad, que dependen más del apoyo local. Aunque equipos como Real Madrid o Barcelona mantienen un rendimiento sólido en ambos escenarios, se observa que para muchos otros el contexto del partido puede marcar una diferencia significativa. Por tanto, la localía se consolida como una variable relevante </w:t>
+      </w:r>
+      <w:r>
+        <w:t>para</w:t>
+      </w:r>
+      <w:r>
+        <w:t xml:space="preserve"> tener en cuenta en la predicción de resultados.</w:t>
       </w:r>
     </w:p>
     <w:p>
@@ -23841,9 +23744,9 @@
         </w:rPr>
         <w:lastRenderedPageBreak/>
         <w:drawing>
-          <wp:inline distT="0" distB="0" distL="0" distR="0" wp14:anchorId="1F7D9399" wp14:editId="2F852857">
-            <wp:extent cx="2455099" cy="1911128"/>
-            <wp:effectExtent l="0" t="0" r="2540" b="0"/>
+          <wp:inline distT="0" distB="0" distL="0" distR="0" wp14:anchorId="1F7D9399" wp14:editId="5191B99C">
+            <wp:extent cx="2160948" cy="1682151"/>
+            <wp:effectExtent l="0" t="0" r="0" b="0"/>
             <wp:docPr id="426451007" name="Imagen 1" descr="Gráfico, Gráfico de barras&#10;&#10;El contenido generado por IA puede ser incorrecto."/>
             <wp:cNvGraphicFramePr>
               <a:graphicFrameLocks xmlns:a="http://schemas.openxmlformats.org/drawingml/2006/main" noChangeAspect="1"/>
@@ -23856,7 +23759,7 @@
                     <pic:cNvPicPr/>
                   </pic:nvPicPr>
                   <pic:blipFill>
-                    <a:blip r:embed="rId32"/>
+                    <a:blip r:embed="rId31"/>
                     <a:stretch>
                       <a:fillRect/>
                     </a:stretch>
@@ -23864,7 +23767,7 @@
                   <pic:spPr>
                     <a:xfrm>
                       <a:off x="0" y="0"/>
-                      <a:ext cx="2515313" cy="1958000"/>
+                      <a:ext cx="2217464" cy="1726145"/>
                     </a:xfrm>
                     <a:prstGeom prst="rect">
                       <a:avLst/>
@@ -23881,9 +23784,9 @@
           <w:noProof/>
         </w:rPr>
         <w:drawing>
-          <wp:inline distT="0" distB="0" distL="0" distR="0" wp14:anchorId="52E608D7" wp14:editId="5A67A636">
-            <wp:extent cx="2604977" cy="1979784"/>
-            <wp:effectExtent l="0" t="0" r="5080" b="1905"/>
+          <wp:inline distT="0" distB="0" distL="0" distR="0" wp14:anchorId="52E608D7" wp14:editId="07EC8E6E">
+            <wp:extent cx="2304158" cy="1751162"/>
+            <wp:effectExtent l="0" t="0" r="1270" b="1905"/>
             <wp:docPr id="77109586" name="Imagen 1" descr="Gráfico, Gráfico de dispersión&#10;&#10;El contenido generado por IA puede ser incorrecto."/>
             <wp:cNvGraphicFramePr>
               <a:graphicFrameLocks xmlns:a="http://schemas.openxmlformats.org/drawingml/2006/main" noChangeAspect="1"/>
@@ -23896,7 +23799,7 @@
                     <pic:cNvPicPr/>
                   </pic:nvPicPr>
                   <pic:blipFill>
-                    <a:blip r:embed="rId33"/>
+                    <a:blip r:embed="rId32"/>
                     <a:stretch>
                       <a:fillRect/>
                     </a:stretch>
@@ -23904,7 +23807,7 @@
                   <pic:spPr>
                     <a:xfrm>
                       <a:off x="0" y="0"/>
-                      <a:ext cx="2672003" cy="2030724"/>
+                      <a:ext cx="2368291" cy="1799903"/>
                     </a:xfrm>
                     <a:prstGeom prst="rect">
                       <a:avLst/>
@@ -23926,9 +23829,9 @@
           <w:noProof/>
         </w:rPr>
         <w:drawing>
-          <wp:inline distT="0" distB="0" distL="0" distR="0" wp14:anchorId="2F44E4B9" wp14:editId="378A0CE9">
-            <wp:extent cx="3438098" cy="2115879"/>
-            <wp:effectExtent l="0" t="0" r="0" b="0"/>
+          <wp:inline distT="0" distB="0" distL="0" distR="0" wp14:anchorId="2F44E4B9" wp14:editId="46003AC1">
+            <wp:extent cx="2544792" cy="1566119"/>
+            <wp:effectExtent l="0" t="0" r="8255" b="0"/>
             <wp:docPr id="510172879" name="Imagen 1" descr="Gráfico, Gráfico de barras, Histograma&#10;&#10;El contenido generado por IA puede ser incorrecto."/>
             <wp:cNvGraphicFramePr>
               <a:graphicFrameLocks xmlns:a="http://schemas.openxmlformats.org/drawingml/2006/main" noChangeAspect="1"/>
@@ -23941,7 +23844,7 @@
                     <pic:cNvPicPr/>
                   </pic:nvPicPr>
                   <pic:blipFill>
-                    <a:blip r:embed="rId34"/>
+                    <a:blip r:embed="rId33"/>
                     <a:stretch>
                       <a:fillRect/>
                     </a:stretch>
@@ -23949,7 +23852,7 @@
                   <pic:spPr>
                     <a:xfrm>
                       <a:off x="0" y="0"/>
-                      <a:ext cx="3468354" cy="2134499"/>
+                      <a:ext cx="2573108" cy="1583545"/>
                     </a:xfrm>
                     <a:prstGeom prst="rect">
                       <a:avLst/>
@@ -23971,7 +23874,13 @@
           <w:rPr>
             <w:rStyle w:val="Hipervnculo"/>
           </w:rPr>
-          <w:t>Imagen 11</w:t>
+          <w:t xml:space="preserve">Imagen </w:t>
+        </w:r>
+        <w:r>
+          <w:rPr>
+            <w:rStyle w:val="Hipervnculo"/>
+          </w:rPr>
+          <w:t>10</w:t>
         </w:r>
       </w:hyperlink>
       <w:r>
@@ -23997,21 +23906,23 @@
         </w:rPr>
         <w:t>ariabilidad del rendimiento entre temporadas</w:t>
       </w:r>
-      <w:r>
-        <w:rPr>
-          <w:b/>
-          <w:bCs/>
-        </w:rPr>
-        <w:t xml:space="preserve">: </w:t>
-      </w:r>
-      <w:r>
-        <w:t>El rendimiento de los equipos varía con el tiempo, ya sea por cambios en la plantilla, estrategias o rendimiento general en la liga.</w:t>
-      </w:r>
     </w:p>
     <w:p>
       <w:r>
         <w:t>Este gráfico muestra la cantidad de equipos que han cambiado de posición en la clasificación de una temporada a otra. Se observa que la mayoría de los equipos cambian en promedio 3.32 posiciones por temporada, lo que indica un nivel moderado de estabilidad en LaLiga.</w:t>
       </w:r>
+      <w:r>
+        <w:t xml:space="preserve"> </w:t>
+      </w:r>
+      <w:r>
+        <w:t xml:space="preserve">Este comportamiento sugiere que la posición final de la temporada anterior podría ser un factor influyente </w:t>
+      </w:r>
+      <w:r>
+        <w:t>para</w:t>
+      </w:r>
+      <w:r>
+        <w:t xml:space="preserve"> tener en cuenta en los modelos de predicción.</w:t>
+      </w:r>
     </w:p>
     <w:p>
       <w:pPr>
@@ -24022,9 +23933,9 @@
           <w:noProof/>
         </w:rPr>
         <w:drawing>
-          <wp:inline distT="0" distB="0" distL="0" distR="0" wp14:anchorId="1795D093" wp14:editId="4A19845E">
-            <wp:extent cx="2633737" cy="2094614"/>
-            <wp:effectExtent l="0" t="0" r="0" b="1270"/>
+          <wp:inline distT="0" distB="0" distL="0" distR="0" wp14:anchorId="1795D093" wp14:editId="610C6BA7">
+            <wp:extent cx="3275713" cy="2605178"/>
+            <wp:effectExtent l="0" t="0" r="1270" b="5080"/>
             <wp:docPr id="1194804721" name="Imagen 1" descr="Gráfico, Histograma&#10;&#10;El contenido generado por IA puede ser incorrecto."/>
             <wp:cNvGraphicFramePr>
               <a:graphicFrameLocks xmlns:a="http://schemas.openxmlformats.org/drawingml/2006/main" noChangeAspect="1"/>
@@ -24037,7 +23948,7 @@
                     <pic:cNvPicPr/>
                   </pic:nvPicPr>
                   <pic:blipFill>
-                    <a:blip r:embed="rId35"/>
+                    <a:blip r:embed="rId34"/>
                     <a:stretch>
                       <a:fillRect/>
                     </a:stretch>
@@ -24045,7 +23956,7 @@
                   <pic:spPr>
                     <a:xfrm>
                       <a:off x="0" y="0"/>
-                      <a:ext cx="2672703" cy="2125604"/>
+                      <a:ext cx="3342162" cy="2658025"/>
                     </a:xfrm>
                     <a:prstGeom prst="rect">
                       <a:avLst/>
@@ -24067,7 +23978,13 @@
           <w:rPr>
             <w:rStyle w:val="Hipervnculo"/>
           </w:rPr>
-          <w:t>Imagen 12</w:t>
+          <w:t>Imagen 1</w:t>
+        </w:r>
+        <w:r>
+          <w:rPr>
+            <w:rStyle w:val="Hipervnculo"/>
+          </w:rPr>
+          <w:t>1</w:t>
         </w:r>
       </w:hyperlink>
       <w:r>
@@ -24257,19 +24174,7 @@
         <w:rPr>
           <w:rFonts w:cs="Times New Roman"/>
         </w:rPr>
-        <w:t>: C</w:t>
-      </w:r>
-      <w:r>
-        <w:rPr>
-          <w:rFonts w:cs="Times New Roman"/>
-        </w:rPr>
-        <w:t>ontexto general del partido y de los equipos</w:t>
-      </w:r>
-      <w:r>
-        <w:rPr>
-          <w:rFonts w:cs="Times New Roman"/>
-        </w:rPr>
-        <w:t>:</w:t>
+        <w:t>: Contexto general del partido y de los equipos:</w:t>
       </w:r>
     </w:p>
     <w:p>
@@ -24375,33 +24280,13 @@
           <w:b/>
           <w:bCs/>
         </w:rPr>
-        <w:t>Rendimiento reciente del equipo analizado</w:t>
-      </w:r>
-      <w:r>
-        <w:rPr>
-          <w:rFonts w:cs="Times New Roman"/>
-          <w:b/>
-          <w:bCs/>
-        </w:rPr>
-        <w:t>:</w:t>
-      </w:r>
-      <w:r>
-        <w:rPr>
-          <w:rFonts w:cs="Times New Roman"/>
-        </w:rPr>
-        <w:t xml:space="preserve"> R</w:t>
-      </w:r>
-      <w:r>
-        <w:rPr>
-          <w:rFonts w:cs="Times New Roman"/>
-        </w:rPr>
-        <w:t xml:space="preserve">endimiento del equipo analizado en </w:t>
-      </w:r>
-      <w:r>
-        <w:rPr>
-          <w:rFonts w:cs="Times New Roman"/>
-        </w:rPr>
-        <w:t>los últimos 10 partidos de la temporada:</w:t>
+        <w:t>Rendimiento reciente del equipo analizado:</w:t>
+      </w:r>
+      <w:r>
+        <w:rPr>
+          <w:rFonts w:cs="Times New Roman"/>
+        </w:rPr>
+        <w:t xml:space="preserve"> Rendimiento del equipo analizado en los últimos 10 partidos de la temporada:</w:t>
       </w:r>
     </w:p>
     <w:p>
@@ -24472,45 +24357,13 @@
           <w:b/>
           <w:bCs/>
         </w:rPr>
-        <w:t>Rendimiento reciente del equipo rival</w:t>
-      </w:r>
-      <w:r>
-        <w:rPr>
-          <w:rFonts w:cs="Times New Roman"/>
-          <w:b/>
-          <w:bCs/>
-        </w:rPr>
-        <w:t>:</w:t>
-      </w:r>
-      <w:r>
-        <w:rPr>
-          <w:rFonts w:cs="Times New Roman"/>
-        </w:rPr>
-        <w:t xml:space="preserve"> R</w:t>
-      </w:r>
-      <w:r>
-        <w:rPr>
-          <w:rFonts w:cs="Times New Roman"/>
-        </w:rPr>
-        <w:t xml:space="preserve">endimiento del equipo rival en sus últimos </w:t>
-      </w:r>
-      <w:r>
-        <w:rPr>
-          <w:rFonts w:cs="Times New Roman"/>
-        </w:rPr>
-        <w:t xml:space="preserve">10 </w:t>
-      </w:r>
-      <w:r>
-        <w:rPr>
-          <w:rFonts w:cs="Times New Roman"/>
-        </w:rPr>
-        <w:t>partidos de la temporada</w:t>
-      </w:r>
-      <w:r>
-        <w:rPr>
-          <w:rFonts w:cs="Times New Roman"/>
-        </w:rPr>
-        <w:t>:</w:t>
+        <w:t>Rendimiento reciente del equipo rival:</w:t>
+      </w:r>
+      <w:r>
+        <w:rPr>
+          <w:rFonts w:cs="Times New Roman"/>
+        </w:rPr>
+        <w:t xml:space="preserve"> Rendimiento del equipo rival en sus últimos 10 partidos de la temporada:</w:t>
       </w:r>
     </w:p>
     <w:p>
@@ -24582,45 +24435,13 @@
           <w:b/>
           <w:bCs/>
         </w:rPr>
-        <w:t>Historial entre ambos equipos</w:t>
-      </w:r>
-      <w:r>
-        <w:rPr>
-          <w:rFonts w:cs="Times New Roman"/>
-          <w:b/>
-          <w:bCs/>
-        </w:rPr>
-        <w:t>:</w:t>
-      </w:r>
-      <w:r>
-        <w:rPr>
-          <w:rFonts w:cs="Times New Roman"/>
-        </w:rPr>
-        <w:t xml:space="preserve"> R</w:t>
-      </w:r>
-      <w:r>
-        <w:rPr>
-          <w:rFonts w:cs="Times New Roman"/>
-        </w:rPr>
-        <w:t xml:space="preserve">endimiento del equipo analizado frente al rival </w:t>
-      </w:r>
-      <w:r>
-        <w:rPr>
-          <w:rFonts w:cs="Times New Roman"/>
-        </w:rPr>
-        <w:t xml:space="preserve">en los </w:t>
-      </w:r>
-      <w:r>
-        <w:rPr>
-          <w:rFonts w:cs="Times New Roman"/>
-        </w:rPr>
-        <w:t>últimos 5 enfrentamientos directos</w:t>
-      </w:r>
-      <w:r>
-        <w:rPr>
-          <w:rFonts w:cs="Times New Roman"/>
-        </w:rPr>
-        <w:t>:</w:t>
+        <w:t>Historial entre ambos equipos:</w:t>
+      </w:r>
+      <w:r>
+        <w:rPr>
+          <w:rFonts w:cs="Times New Roman"/>
+        </w:rPr>
+        <w:t xml:space="preserve"> Rendimiento del equipo analizado frente al rival en los últimos 5 enfrentamientos directos:</w:t>
       </w:r>
     </w:p>
     <w:p>
@@ -24690,33 +24511,13 @@
           <w:b/>
           <w:bCs/>
         </w:rPr>
-        <w:t>Cuotas de apuestas</w:t>
-      </w:r>
-      <w:r>
-        <w:rPr>
-          <w:rFonts w:cs="Times New Roman"/>
-          <w:b/>
-          <w:bCs/>
-        </w:rPr>
-        <w:t>:</w:t>
-      </w:r>
-      <w:r>
-        <w:rPr>
-          <w:rFonts w:cs="Times New Roman"/>
-        </w:rPr>
-        <w:t xml:space="preserve"> P</w:t>
-      </w:r>
-      <w:r>
-        <w:rPr>
-          <w:rFonts w:cs="Times New Roman"/>
-        </w:rPr>
-        <w:t>robabilidad implícita de los resultados según el mercado de apuestas</w:t>
-      </w:r>
-      <w:r>
-        <w:rPr>
-          <w:rFonts w:cs="Times New Roman"/>
-        </w:rPr>
-        <w:t>:</w:t>
+        <w:t>Cuotas de apuestas:</w:t>
+      </w:r>
+      <w:r>
+        <w:rPr>
+          <w:rFonts w:cs="Times New Roman"/>
+        </w:rPr>
+        <w:t xml:space="preserve"> Probabilidad implícita de los resultados según el mercado de apuestas:</w:t>
       </w:r>
     </w:p>
     <w:p>
@@ -24798,31 +24599,7 @@
         <w:rPr>
           <w:rFonts w:cs="Times New Roman"/>
         </w:rPr>
-        <w:t>:</w:t>
-      </w:r>
-      <w:r>
-        <w:rPr>
-          <w:rFonts w:cs="Times New Roman"/>
-        </w:rPr>
-        <w:t xml:space="preserve"> </w:t>
-      </w:r>
-      <w:r>
-        <w:rPr>
-          <w:rFonts w:cs="Times New Roman"/>
-        </w:rPr>
-        <w:t>R</w:t>
-      </w:r>
-      <w:r>
-        <w:rPr>
-          <w:rFonts w:cs="Times New Roman"/>
-        </w:rPr>
-        <w:t>esultado del partido desde la perspectiva del equipo analizado</w:t>
-      </w:r>
-      <w:r>
-        <w:rPr>
-          <w:rFonts w:cs="Times New Roman"/>
-        </w:rPr>
-        <w:t>:</w:t>
+        <w:t>: Resultado del partido desde la perspectiva del equipo analizado:</w:t>
       </w:r>
     </w:p>
     <w:p>
@@ -24932,10 +24709,7 @@
         </w:numPr>
       </w:pPr>
       <w:r>
-        <w:t>F</w:t>
-      </w:r>
-      <w:r>
-        <w:t>iltrado de partidos</w:t>
+        <w:t>Filtrado de partidos</w:t>
       </w:r>
     </w:p>
     <w:p>
@@ -25174,21 +24948,522 @@
         <w:t xml:space="preserve"> de Datasets por Equipos</w:t>
       </w:r>
     </w:p>
+    <w:p>
+      <w:r>
+        <w:t xml:space="preserve">Una vez generados los datasets individuales para cada equipo, se procedió a su análisis con el objetivo de identificar patrones y características relevantes que puedan influir en los resultados de los partidos. Este análisis exploratorio también permite evaluar si las variables creadas aportan información útil y diferenciadora que pueda mejorar el rendimiento de los modelos de predicción. </w:t>
+      </w:r>
+    </w:p>
     <w:p/>
     <w:p>
       <w:pPr>
-        <w:spacing w:before="0" w:after="160"/>
-        <w:jc w:val="center"/>
-        <w:rPr>
-          <w:rFonts w:eastAsiaTheme="majorEastAsia" w:cs="Times New Roman"/>
+        <w:rPr>
           <w:b/>
           <w:bCs/>
-          <w:smallCaps/>
-          <w:spacing w:val="5"/>
-          <w:sz w:val="32"/>
-          <w:szCs w:val="28"/>
-        </w:rPr>
-      </w:pPr>
+        </w:rPr>
+      </w:pPr>
+      <w:r>
+        <w:rPr>
+          <w:b/>
+          <w:bCs/>
+        </w:rPr>
+        <w:t>Evolución del rendimiento a lo largo del tiempo</w:t>
+      </w:r>
+    </w:p>
+    <w:p>
+      <w:r>
+        <w:t>Se puede observar cómo equipos como Barcelona y Real Madrid mantienen una consistencia alta en ambas métricas, con ligeras fluctuaciones. En cambio, Athletic y Valencia presentan curvas más irregulares, con temporadas fuertes seguidas de otras más débiles.</w:t>
+      </w:r>
+    </w:p>
+    <w:p>
+      <w:r>
+        <w:t>Estos análisis permiten detectar ciclos de rendimiento y cambios en la competitividad de los equipos a lo largo del tiempo, lo cual puede ser clave para ajustar los modelos predictivos al contexto de cada temporada. Además, es posible que los equipos con un rendimiento más estable a lo largo de los años faciliten la identificación de patrones y, por tanto, obtengan mejores resultados en los modelos de predicción.</w:t>
+      </w:r>
+    </w:p>
+    <w:p>
+      <w:pPr>
+        <w:jc w:val="center"/>
+        <w:rPr>
+          <w:noProof/>
+        </w:rPr>
+      </w:pPr>
+      <w:r>
+        <w:rPr>
+          <w:noProof/>
+        </w:rPr>
+        <w:lastRenderedPageBreak/>
+        <w:drawing>
+          <wp:inline distT="0" distB="0" distL="0" distR="0" wp14:anchorId="7FA13D34" wp14:editId="5590997E">
+            <wp:extent cx="4455042" cy="5042249"/>
+            <wp:effectExtent l="0" t="0" r="3175" b="6350"/>
+            <wp:docPr id="1009413647" name="Imagen 1" descr="Gráfico&#10;&#10;El contenido generado por IA puede ser incorrecto."/>
+            <wp:cNvGraphicFramePr>
+              <a:graphicFrameLocks xmlns:a="http://schemas.openxmlformats.org/drawingml/2006/main" noChangeAspect="1"/>
+            </wp:cNvGraphicFramePr>
+            <a:graphic xmlns:a="http://schemas.openxmlformats.org/drawingml/2006/main">
+              <a:graphicData uri="http://schemas.openxmlformats.org/drawingml/2006/picture">
+                <pic:pic xmlns:pic="http://schemas.openxmlformats.org/drawingml/2006/picture">
+                  <pic:nvPicPr>
+                    <pic:cNvPr id="1009413647" name="Imagen 1" descr="Gráfico&#10;&#10;El contenido generado por IA puede ser incorrecto."/>
+                    <pic:cNvPicPr/>
+                  </pic:nvPicPr>
+                  <pic:blipFill>
+                    <a:blip r:embed="rId35"/>
+                    <a:stretch>
+                      <a:fillRect/>
+                    </a:stretch>
+                  </pic:blipFill>
+                  <pic:spPr>
+                    <a:xfrm>
+                      <a:off x="0" y="0"/>
+                      <a:ext cx="4458313" cy="5045952"/>
+                    </a:xfrm>
+                    <a:prstGeom prst="rect">
+                      <a:avLst/>
+                    </a:prstGeom>
+                  </pic:spPr>
+                </pic:pic>
+              </a:graphicData>
+            </a:graphic>
+          </wp:inline>
+        </w:drawing>
+      </w:r>
+    </w:p>
+    <w:p>
+      <w:pPr>
+        <w:jc w:val="center"/>
+        <w:rPr>
+          <w:noProof/>
+        </w:rPr>
+      </w:pPr>
+      <w:hyperlink w:anchor="_6.2_Índices_de" w:history="1">
+        <w:r>
+          <w:rPr>
+            <w:rStyle w:val="Hipervnculo"/>
+            <w:noProof/>
+          </w:rPr>
+          <w:t>Imagen 1</w:t>
+        </w:r>
+        <w:r>
+          <w:rPr>
+            <w:rStyle w:val="Hipervnculo"/>
+            <w:noProof/>
+          </w:rPr>
+          <w:t>2</w:t>
+        </w:r>
+      </w:hyperlink>
+      <w:r>
+        <w:rPr>
+          <w:noProof/>
+        </w:rPr>
+        <w:t xml:space="preserve"> – Evolución de</w:t>
+      </w:r>
+      <w:r>
+        <w:rPr>
+          <w:noProof/>
+        </w:rPr>
+        <w:t xml:space="preserve">l Rendimiento por </w:t>
+      </w:r>
+      <w:r>
+        <w:rPr>
+          <w:noProof/>
+        </w:rPr>
+        <w:t>T</w:t>
+      </w:r>
+      <w:r>
+        <w:rPr>
+          <w:noProof/>
+        </w:rPr>
+        <w:t>emporadas</w:t>
+      </w:r>
+    </w:p>
+    <w:p>
+      <w:pPr>
+        <w:jc w:val="center"/>
+        <w:rPr>
+          <w:noProof/>
+        </w:rPr>
+      </w:pPr>
+    </w:p>
+    <w:p>
+      <w:pPr>
+        <w:rPr>
+          <w:b/>
+          <w:bCs/>
+        </w:rPr>
+      </w:pPr>
+      <w:r>
+        <w:rPr>
+          <w:b/>
+          <w:bCs/>
+        </w:rPr>
+        <w:t>Producción y comportamiento ofensivo-defensivo de los equipos</w:t>
+      </w:r>
+    </w:p>
+    <w:p>
+      <w:r>
+        <w:t>Para evaluar el equilibrio entre ataque y defensa de cada equipo, se analizó la distribución de la diferencia de goles por partido. Esta métrica representa la resta entre los goles anotados y los goles recibidos, y permite resumir el rendimiento global del equipo en un único valor.</w:t>
+      </w:r>
+    </w:p>
+    <w:p>
+      <w:r>
+        <w:t>El gráfico muestra que Real Madrid y Barcelona mantienen una diferencia de goles consistentemente alta y positiva, lo que refleja su dominio tanto ofensivo como defensivo a lo largo de las temporadas. En cambio, Valencia y especialmente el Athletic Club presentan una mayor dispersión, con valores que se reparten de forma más amplia alrededor del cero. Esto indica que tienen temporadas más variables, con alternancia entre buenos y malos resultados.</w:t>
+      </w:r>
+    </w:p>
+    <w:p>
+      <w:r>
+        <w:lastRenderedPageBreak/>
+        <w:t>Esta diferencia de goles es una métrica especialmente útil para los modelos predictivos, ya que proporciona una visión general de la competitividad del equipo en el conjunto de sus partidos, más allá del número de victorias o derrotas.</w:t>
+      </w:r>
+    </w:p>
+    <w:p>
+      <w:pPr>
+        <w:jc w:val="center"/>
+      </w:pPr>
+      <w:r>
+        <w:drawing>
+          <wp:inline distT="0" distB="0" distL="0" distR="0" wp14:anchorId="2A177B7D" wp14:editId="607A439E">
+            <wp:extent cx="2810638" cy="4462818"/>
+            <wp:effectExtent l="0" t="0" r="8890" b="0"/>
+            <wp:docPr id="1097708782" name="Imagen 1" descr="Gráfico&#10;&#10;El contenido generado por IA puede ser incorrecto."/>
+            <wp:cNvGraphicFramePr>
+              <a:graphicFrameLocks xmlns:a="http://schemas.openxmlformats.org/drawingml/2006/main" noChangeAspect="1"/>
+            </wp:cNvGraphicFramePr>
+            <a:graphic xmlns:a="http://schemas.openxmlformats.org/drawingml/2006/main">
+              <a:graphicData uri="http://schemas.openxmlformats.org/drawingml/2006/picture">
+                <pic:pic xmlns:pic="http://schemas.openxmlformats.org/drawingml/2006/picture">
+                  <pic:nvPicPr>
+                    <pic:cNvPr id="1097708782" name="Imagen 1" descr="Gráfico&#10;&#10;El contenido generado por IA puede ser incorrecto."/>
+                    <pic:cNvPicPr/>
+                  </pic:nvPicPr>
+                  <pic:blipFill>
+                    <a:blip r:embed="rId36"/>
+                    <a:stretch>
+                      <a:fillRect/>
+                    </a:stretch>
+                  </pic:blipFill>
+                  <pic:spPr>
+                    <a:xfrm>
+                      <a:off x="0" y="0"/>
+                      <a:ext cx="2819115" cy="4476279"/>
+                    </a:xfrm>
+                    <a:prstGeom prst="rect">
+                      <a:avLst/>
+                    </a:prstGeom>
+                  </pic:spPr>
+                </pic:pic>
+              </a:graphicData>
+            </a:graphic>
+          </wp:inline>
+        </w:drawing>
+      </w:r>
+    </w:p>
+    <w:p>
+      <w:pPr>
+        <w:jc w:val="center"/>
+      </w:pPr>
+      <w:hyperlink w:anchor="_6.2_Índices_de" w:history="1">
+        <w:r>
+          <w:rPr>
+            <w:rStyle w:val="Hipervnculo"/>
+          </w:rPr>
+          <w:t>Imagen 1</w:t>
+        </w:r>
+        <w:r>
+          <w:rPr>
+            <w:rStyle w:val="Hipervnculo"/>
+          </w:rPr>
+          <w:t>3</w:t>
+        </w:r>
+      </w:hyperlink>
+      <w:r>
+        <w:t xml:space="preserve"> – Distribución de la Diferencia de Goles por Equipo</w:t>
+      </w:r>
+    </w:p>
+    <w:p/>
+    <w:p>
+      <w:pPr>
+        <w:rPr>
+          <w:b/>
+          <w:bCs/>
+        </w:rPr>
+      </w:pPr>
+      <w:r>
+        <w:rPr>
+          <w:b/>
+          <w:bCs/>
+        </w:rPr>
+        <w:t>Comparativa entre rendimiento en casa y fuera</w:t>
+      </w:r>
+    </w:p>
+    <w:p>
+      <w:r>
+        <w:t>El gráfico muestra cómo el porcentaje de victorias varía según si los equipos juegan en casa o como visitantes. En los cuatro casos analizados, se observa una ventaja clara al jugar como local. Esta diferencia es más marcada en equipos como el Athletic Club y el Valencia, donde el rendimiento fuera de casa cae notablemente. En cambio, equipos como Barcelona y Real Madrid mantienen una buena proporción de victorias incluso como visitantes, aunque siguen mostrando mejores resultados en su estadio. Estos datos refuerzan la importancia de tener en cuenta la variable de localía en el desarrollo de modelos predictivos.</w:t>
+      </w:r>
+    </w:p>
+    <w:p/>
+    <w:p>
+      <w:pPr>
+        <w:jc w:val="center"/>
+      </w:pPr>
+      <w:r>
+        <w:lastRenderedPageBreak/>
+        <w:drawing>
+          <wp:inline distT="0" distB="0" distL="0" distR="0" wp14:anchorId="1B7FAF40" wp14:editId="5D2DFA65">
+            <wp:extent cx="3424687" cy="2042846"/>
+            <wp:effectExtent l="0" t="0" r="4445" b="0"/>
+            <wp:docPr id="654286632" name="Imagen 1" descr="Gráfico, Gráfico de barras&#10;&#10;El contenido generado por IA puede ser incorrecto."/>
+            <wp:cNvGraphicFramePr>
+              <a:graphicFrameLocks xmlns:a="http://schemas.openxmlformats.org/drawingml/2006/main" noChangeAspect="1"/>
+            </wp:cNvGraphicFramePr>
+            <a:graphic xmlns:a="http://schemas.openxmlformats.org/drawingml/2006/main">
+              <a:graphicData uri="http://schemas.openxmlformats.org/drawingml/2006/picture">
+                <pic:pic xmlns:pic="http://schemas.openxmlformats.org/drawingml/2006/picture">
+                  <pic:nvPicPr>
+                    <pic:cNvPr id="654286632" name="Imagen 1" descr="Gráfico, Gráfico de barras&#10;&#10;El contenido generado por IA puede ser incorrecto."/>
+                    <pic:cNvPicPr/>
+                  </pic:nvPicPr>
+                  <pic:blipFill>
+                    <a:blip r:embed="rId37"/>
+                    <a:stretch>
+                      <a:fillRect/>
+                    </a:stretch>
+                  </pic:blipFill>
+                  <pic:spPr>
+                    <a:xfrm>
+                      <a:off x="0" y="0"/>
+                      <a:ext cx="3433128" cy="2047881"/>
+                    </a:xfrm>
+                    <a:prstGeom prst="rect">
+                      <a:avLst/>
+                    </a:prstGeom>
+                  </pic:spPr>
+                </pic:pic>
+              </a:graphicData>
+            </a:graphic>
+          </wp:inline>
+        </w:drawing>
+      </w:r>
+    </w:p>
+    <w:p>
+      <w:pPr>
+        <w:jc w:val="center"/>
+      </w:pPr>
+      <w:hyperlink w:anchor="_6.2_Índices_de" w:history="1">
+        <w:r>
+          <w:rPr>
+            <w:rStyle w:val="Hipervnculo"/>
+          </w:rPr>
+          <w:t>Imagen 1</w:t>
+        </w:r>
+        <w:r>
+          <w:rPr>
+            <w:rStyle w:val="Hipervnculo"/>
+          </w:rPr>
+          <w:t>4</w:t>
+        </w:r>
+      </w:hyperlink>
+      <w:r>
+        <w:t xml:space="preserve"> – </w:t>
+      </w:r>
+      <w:r>
+        <w:t>Porcentaje de Victorias en Casa y Fuera por Equipo</w:t>
+      </w:r>
+    </w:p>
+    <w:p/>
+    <w:p>
+      <w:pPr>
+        <w:rPr>
+          <w:b/>
+          <w:bCs/>
+        </w:rPr>
+      </w:pPr>
+      <w:r>
+        <w:rPr>
+          <w:b/>
+          <w:bCs/>
+        </w:rPr>
+        <w:t>Relación entre cuotas de apuestas y resultados</w:t>
+      </w:r>
+    </w:p>
+    <w:p>
+      <w:r>
+        <w:t>Se analizó la relación entre las cuotas de apuestas y los resultados reales de los partidos, encontrando una asociación consistente que refuerza su utilidad como variable predictiva. En general, los equipos tienden a ganar con mayor frecuencia cuando las cuotas asignadas a su victoria son bajas. Esto se refleja en los scatter plots, donde las victorias se agrupan en las zonas con menores cuotas, y también en los boxplots, que muestran una clara diferencia entre las medias de cuotas en partidos ganados y perdidos. Estos patrones sugieren que el mercado de apuestas, en muchos casos, refleja adecuadamente la probabilidad de victoria.</w:t>
+      </w:r>
+    </w:p>
+    <w:p>
+      <w:r>
+        <w:t>Para cuantificar esta relación, se calculó la correlación entre la cuota de victoria (AvgWin) y el resultado del partido (result). Los coeficientes obtenidos para cada equipo son los siguientes:</w:t>
+      </w:r>
+    </w:p>
+    <w:p>
+      <w:pPr>
+        <w:pStyle w:val="Prrafodelista"/>
+        <w:numPr>
+          <w:ilvl w:val="0"/>
+          <w:numId w:val="88"/>
+        </w:numPr>
+      </w:pPr>
+      <w:r>
+        <w:t>0.35 en Athletic</w:t>
+      </w:r>
+    </w:p>
+    <w:p>
+      <w:pPr>
+        <w:pStyle w:val="Prrafodelista"/>
+        <w:numPr>
+          <w:ilvl w:val="0"/>
+          <w:numId w:val="88"/>
+        </w:numPr>
+      </w:pPr>
+      <w:r>
+        <w:t>-0.31 en Valencia</w:t>
+      </w:r>
+    </w:p>
+    <w:p>
+      <w:pPr>
+        <w:pStyle w:val="Prrafodelista"/>
+        <w:numPr>
+          <w:ilvl w:val="0"/>
+          <w:numId w:val="88"/>
+        </w:numPr>
+      </w:pPr>
+      <w:r>
+        <w:t>-0.21 en Barcelona</w:t>
+      </w:r>
+    </w:p>
+    <w:p>
+      <w:pPr>
+        <w:pStyle w:val="Prrafodelista"/>
+        <w:numPr>
+          <w:ilvl w:val="0"/>
+          <w:numId w:val="88"/>
+        </w:numPr>
+      </w:pPr>
+      <w:r>
+        <w:t>-</w:t>
+      </w:r>
+      <w:r>
+        <w:t>0.18 en Real Madrid</w:t>
+      </w:r>
+    </w:p>
+    <w:p>
+      <w:r>
+        <w:t>En todos los casos, la correlación es negativa, lo que indica que, a medida que aumenta la cuota, disminuye la probabilidad real de que el equipo gane. Aunque esta relación es más débil en equipos como Barcelona y Real Madrid, que suelen ganar incluso con cuotas no tan bajas, el patrón general valida las cuotas como un buen estimador del rendimiento esperado.</w:t>
+      </w:r>
+    </w:p>
+    <w:p>
+      <w:pPr>
+        <w:jc w:val="center"/>
+      </w:pPr>
+      <w:r>
+        <w:lastRenderedPageBreak/>
+        <w:drawing>
+          <wp:inline distT="0" distB="0" distL="0" distR="0" wp14:anchorId="36279583" wp14:editId="1B98DCC5">
+            <wp:extent cx="2322328" cy="3691383"/>
+            <wp:effectExtent l="0" t="0" r="1905" b="4445"/>
+            <wp:docPr id="531497679" name="Imagen 1" descr="Interfaz de usuario gráfica, Gráfico, Gráfico de dispersión&#10;&#10;El contenido generado por IA puede ser incorrecto."/>
+            <wp:cNvGraphicFramePr>
+              <a:graphicFrameLocks xmlns:a="http://schemas.openxmlformats.org/drawingml/2006/main" noChangeAspect="1"/>
+            </wp:cNvGraphicFramePr>
+            <a:graphic xmlns:a="http://schemas.openxmlformats.org/drawingml/2006/main">
+              <a:graphicData uri="http://schemas.openxmlformats.org/drawingml/2006/picture">
+                <pic:pic xmlns:pic="http://schemas.openxmlformats.org/drawingml/2006/picture">
+                  <pic:nvPicPr>
+                    <pic:cNvPr id="531497679" name="Imagen 1" descr="Interfaz de usuario gráfica, Gráfico, Gráfico de dispersión&#10;&#10;El contenido generado por IA puede ser incorrecto."/>
+                    <pic:cNvPicPr/>
+                  </pic:nvPicPr>
+                  <pic:blipFill>
+                    <a:blip r:embed="rId38"/>
+                    <a:stretch>
+                      <a:fillRect/>
+                    </a:stretch>
+                  </pic:blipFill>
+                  <pic:spPr>
+                    <a:xfrm>
+                      <a:off x="0" y="0"/>
+                      <a:ext cx="2340282" cy="3719921"/>
+                    </a:xfrm>
+                    <a:prstGeom prst="rect">
+                      <a:avLst/>
+                    </a:prstGeom>
+                  </pic:spPr>
+                </pic:pic>
+              </a:graphicData>
+            </a:graphic>
+          </wp:inline>
+        </w:drawing>
+      </w:r>
+      <w:r>
+        <w:drawing>
+          <wp:inline distT="0" distB="0" distL="0" distR="0" wp14:anchorId="6D692E06" wp14:editId="21554B67">
+            <wp:extent cx="2321780" cy="3690511"/>
+            <wp:effectExtent l="0" t="0" r="1905" b="0"/>
+            <wp:docPr id="931071459" name="Imagen 1" descr="Gráfico, Gráfico de cajas y bigotes&#10;&#10;El contenido generado por IA puede ser incorrecto."/>
+            <wp:cNvGraphicFramePr>
+              <a:graphicFrameLocks xmlns:a="http://schemas.openxmlformats.org/drawingml/2006/main" noChangeAspect="1"/>
+            </wp:cNvGraphicFramePr>
+            <a:graphic xmlns:a="http://schemas.openxmlformats.org/drawingml/2006/main">
+              <a:graphicData uri="http://schemas.openxmlformats.org/drawingml/2006/picture">
+                <pic:pic xmlns:pic="http://schemas.openxmlformats.org/drawingml/2006/picture">
+                  <pic:nvPicPr>
+                    <pic:cNvPr id="931071459" name="Imagen 1" descr="Gráfico, Gráfico de cajas y bigotes&#10;&#10;El contenido generado por IA puede ser incorrecto."/>
+                    <pic:cNvPicPr/>
+                  </pic:nvPicPr>
+                  <pic:blipFill>
+                    <a:blip r:embed="rId39"/>
+                    <a:stretch>
+                      <a:fillRect/>
+                    </a:stretch>
+                  </pic:blipFill>
+                  <pic:spPr>
+                    <a:xfrm>
+                      <a:off x="0" y="0"/>
+                      <a:ext cx="2321780" cy="3690511"/>
+                    </a:xfrm>
+                    <a:prstGeom prst="rect">
+                      <a:avLst/>
+                    </a:prstGeom>
+                  </pic:spPr>
+                </pic:pic>
+              </a:graphicData>
+            </a:graphic>
+          </wp:inline>
+        </w:drawing>
+      </w:r>
+    </w:p>
+    <w:p>
+      <w:pPr>
+        <w:jc w:val="center"/>
+      </w:pPr>
+      <w:hyperlink w:anchor="_6.2_Índices_de" w:history="1">
+        <w:r>
+          <w:rPr>
+            <w:rStyle w:val="Hipervnculo"/>
+          </w:rPr>
+          <w:t>Imagen 1</w:t>
+        </w:r>
+        <w:r>
+          <w:rPr>
+            <w:rStyle w:val="Hipervnculo"/>
+          </w:rPr>
+          <w:t>5</w:t>
+        </w:r>
+      </w:hyperlink>
+      <w:r>
+        <w:t xml:space="preserve"> – Relación entre Cuotas y Resultados</w:t>
+      </w:r>
+    </w:p>
+    <w:p/>
+    <w:p>
+      <w:pPr>
+        <w:pStyle w:val="Ttulo2"/>
+      </w:pPr>
+      <w:r>
+        <w:t>4.</w:t>
+      </w:r>
+      <w:r>
+        <w:t>2 Desarrollo del modelo</w:t>
+      </w:r>
       <w:r>
         <w:br w:type="page"/>
       </w:r>
@@ -25632,7 +25907,6 @@
         <w:t>Martínez Arias, L. M., &amp; Marulanda Vélez, S. (2023). Modelo de clasificación multiclases para la predicción de apuestas deportivas [Trabajo de grado especialización, Universidad de Antioquia]. Repositorio Institucional Universidad de Antioquia.</w:t>
       </w:r>
     </w:p>
-    <w:p/>
     <w:p>
       <w:pPr>
         <w:pStyle w:val="Ttulo2"/>
@@ -25640,6 +25914,7 @@
       </w:pPr>
       <w:bookmarkStart w:id="49" w:name="_Toc193474925"/>
       <w:r>
+        <w:lastRenderedPageBreak/>
         <w:t>6.</w:t>
       </w:r>
       <w:r>
@@ -25982,6 +26257,7 @@
       <w:bookmarkStart w:id="51" w:name="_Toc193474926"/>
       <w:bookmarkEnd w:id="50"/>
       <w:r>
+        <w:lastRenderedPageBreak/>
         <w:t>6.</w:t>
       </w:r>
       <w:r>
@@ -26245,7 +26521,7 @@
         </w:rPr>
         <w:t xml:space="preserve">Qamar, R., &amp; Zardari, B. A. (2023). Artificial Neural Networks: An Overview. Mesopotamian Journal of Computer Science, 2023. </w:t>
       </w:r>
-      <w:hyperlink r:id="rId36" w:history="1">
+      <w:hyperlink r:id="rId40" w:history="1">
         <w:r>
           <w:rPr>
             <w:rStyle w:val="Hipervnculo"/>
@@ -26279,171 +26555,6 @@
       <w:r>
         <w:t xml:space="preserve">Repositorio: </w:t>
       </w:r>
-      <w:hyperlink r:id="rId37" w:history="1">
-        <w:r>
-          <w:rPr>
-            <w:rStyle w:val="Hipervnculo"/>
-            <w:color w:val="auto"/>
-            <w:u w:val="none"/>
-          </w:rPr>
-          <w:t>https://github.com/anaigs/tfg_inso_github</w:t>
-        </w:r>
-      </w:hyperlink>
-    </w:p>
-    <w:p>
-      <w:pPr>
-        <w:ind w:left="720"/>
-      </w:pPr>
-      <w:r>
-        <w:t>Ruta:</w:t>
-      </w:r>
-      <w:r>
-        <w:t xml:space="preserve"> </w:t>
-      </w:r>
-      <w:r>
-        <w:t>code/data_cleaning/2-analisis_exploratorio.ipynb</w:t>
-      </w:r>
-    </w:p>
-    <w:p>
-      <w:r>
-        <w:rPr>
-          <w:color w:val="000000" w:themeColor="text1"/>
-          <w:szCs w:val="22"/>
-        </w:rPr>
-        <w:t xml:space="preserve">[9] </w:t>
-      </w:r>
-      <w:r>
-        <w:t>Distribución de goles por partido. Generado en:</w:t>
-      </w:r>
-    </w:p>
-    <w:p>
-      <w:pPr>
-        <w:ind w:firstLine="720"/>
-      </w:pPr>
-      <w:r>
-        <w:t xml:space="preserve">Repositorio: </w:t>
-      </w:r>
-      <w:hyperlink r:id="rId38" w:history="1">
-        <w:r>
-          <w:rPr>
-            <w:rStyle w:val="Hipervnculo"/>
-            <w:color w:val="auto"/>
-            <w:u w:val="none"/>
-          </w:rPr>
-          <w:t>https://github.com/anaigs/tfg_inso_github</w:t>
-        </w:r>
-      </w:hyperlink>
-    </w:p>
-    <w:p>
-      <w:pPr>
-        <w:ind w:left="720"/>
-      </w:pPr>
-      <w:r>
-        <w:t xml:space="preserve">Ruta: </w:t>
-      </w:r>
-      <w:r>
-        <w:t>code/data_cleaning/2-analisis_exploratorio.ipynb</w:t>
-      </w:r>
-    </w:p>
-    <w:p>
-      <w:r>
-        <w:t xml:space="preserve">[10] </w:t>
-      </w:r>
-      <w:r>
-        <w:t>Relación entre goles a favor y goles en contra</w:t>
-      </w:r>
-      <w:r>
-        <w:t>. Generado en:</w:t>
-      </w:r>
-    </w:p>
-    <w:p>
-      <w:pPr>
-        <w:ind w:firstLine="720"/>
-      </w:pPr>
-      <w:r>
-        <w:t xml:space="preserve">Repositorio: </w:t>
-      </w:r>
-      <w:hyperlink r:id="rId39" w:history="1">
-        <w:r>
-          <w:rPr>
-            <w:rStyle w:val="Hipervnculo"/>
-            <w:color w:val="auto"/>
-            <w:u w:val="none"/>
-          </w:rPr>
-          <w:t>https://github.com/anaigs/tfg_inso_github</w:t>
-        </w:r>
-      </w:hyperlink>
-    </w:p>
-    <w:p>
-      <w:pPr>
-        <w:ind w:left="720"/>
-      </w:pPr>
-      <w:r>
-        <w:t xml:space="preserve">Ruta: </w:t>
-      </w:r>
-      <w:r>
-        <w:t>code/data_cleaning/2-analisis_exploratorio.ipynb</w:t>
-      </w:r>
-    </w:p>
-    <w:p>
-      <w:r>
-        <w:t xml:space="preserve">[11] </w:t>
-      </w:r>
-      <w:r>
-        <w:t>Rendimiento en casa vs. fuera</w:t>
-      </w:r>
-      <w:r>
-        <w:t xml:space="preserve"> . Generado en:</w:t>
-      </w:r>
-    </w:p>
-    <w:p>
-      <w:pPr>
-        <w:ind w:firstLine="720"/>
-      </w:pPr>
-      <w:r>
-        <w:t xml:space="preserve">Repositorio: </w:t>
-      </w:r>
-      <w:hyperlink r:id="rId40" w:history="1">
-        <w:r>
-          <w:rPr>
-            <w:rStyle w:val="Hipervnculo"/>
-            <w:color w:val="auto"/>
-            <w:u w:val="none"/>
-          </w:rPr>
-          <w:t>https://github.com/anaigs/tfg_inso_github</w:t>
-        </w:r>
-      </w:hyperlink>
-    </w:p>
-    <w:p>
-      <w:pPr>
-        <w:ind w:left="720"/>
-      </w:pPr>
-      <w:r>
-        <w:t xml:space="preserve">Ruta: </w:t>
-      </w:r>
-      <w:r>
-        <w:t>code/data_cleaning/2-analisis_exploratorio.ipynb</w:t>
-      </w:r>
-    </w:p>
-    <w:p>
-      <w:r>
-        <w:t xml:space="preserve">[12] </w:t>
-      </w:r>
-      <w:r>
-        <w:t>Distribución de cambios de posición entre temporadas en LaLiga</w:t>
-      </w:r>
-      <w:r>
-        <w:t>. Generado en:</w:t>
-      </w:r>
-    </w:p>
-    <w:p>
-      <w:pPr>
-        <w:ind w:firstLine="720"/>
-      </w:pPr>
-      <w:r>
-        <w:lastRenderedPageBreak/>
-        <w:t xml:space="preserve">Repositorio: </w:t>
-      </w:r>
       <w:hyperlink r:id="rId41" w:history="1">
         <w:r>
           <w:rPr>
@@ -26460,12 +26571,390 @@
         <w:ind w:left="720"/>
       </w:pPr>
       <w:r>
+        <w:t>Ruta:</w:t>
+      </w:r>
+      <w:r>
+        <w:t xml:space="preserve"> </w:t>
+      </w:r>
+      <w:r>
+        <w:t>code/data_cleaning/2-analisis_exploratorio.ipynb</w:t>
+      </w:r>
+    </w:p>
+    <w:p>
+      <w:r>
+        <w:rPr>
+          <w:color w:val="000000" w:themeColor="text1"/>
+          <w:szCs w:val="22"/>
+        </w:rPr>
+        <w:t xml:space="preserve">[9] </w:t>
+      </w:r>
+      <w:r>
+        <w:t>Distribución de goles por partido. Generado en:</w:t>
+      </w:r>
+    </w:p>
+    <w:p>
+      <w:pPr>
+        <w:ind w:firstLine="720"/>
+      </w:pPr>
+      <w:r>
+        <w:t xml:space="preserve">Repositorio: </w:t>
+      </w:r>
+      <w:hyperlink r:id="rId42" w:history="1">
+        <w:r>
+          <w:rPr>
+            <w:rStyle w:val="Hipervnculo"/>
+            <w:color w:val="auto"/>
+            <w:u w:val="none"/>
+          </w:rPr>
+          <w:t>https://github.com/anaigs/tfg_inso_github</w:t>
+        </w:r>
+      </w:hyperlink>
+    </w:p>
+    <w:p>
+      <w:pPr>
+        <w:ind w:left="720"/>
+      </w:pPr>
+      <w:r>
         <w:t xml:space="preserve">Ruta: </w:t>
       </w:r>
       <w:r>
         <w:t>code/data_cleaning/2-analisis_exploratorio.ipynb</w:t>
       </w:r>
     </w:p>
+    <w:p>
+      <w:r>
+        <w:t>[1</w:t>
+      </w:r>
+      <w:r>
+        <w:t>0</w:t>
+      </w:r>
+      <w:r>
+        <w:t xml:space="preserve">] </w:t>
+      </w:r>
+      <w:r>
+        <w:t>Rendimiento en casa vs. fuera</w:t>
+      </w:r>
+      <w:r>
+        <w:t xml:space="preserve"> . Generado en:</w:t>
+      </w:r>
+    </w:p>
+    <w:p>
+      <w:pPr>
+        <w:ind w:firstLine="720"/>
+      </w:pPr>
+      <w:r>
+        <w:t xml:space="preserve">Repositorio: </w:t>
+      </w:r>
+      <w:hyperlink r:id="rId43" w:history="1">
+        <w:r>
+          <w:rPr>
+            <w:rStyle w:val="Hipervnculo"/>
+            <w:color w:val="auto"/>
+            <w:u w:val="none"/>
+          </w:rPr>
+          <w:t>https://github.com/anaigs/tfg_inso_github</w:t>
+        </w:r>
+      </w:hyperlink>
+    </w:p>
+    <w:p>
+      <w:pPr>
+        <w:ind w:left="720"/>
+      </w:pPr>
+      <w:r>
+        <w:t xml:space="preserve">Ruta: </w:t>
+      </w:r>
+      <w:r>
+        <w:t>code/data_cleaning/2-analisis_exploratorio.ipynb</w:t>
+      </w:r>
+    </w:p>
+    <w:p>
+      <w:r>
+        <w:t>[1</w:t>
+      </w:r>
+      <w:r>
+        <w:t>1</w:t>
+      </w:r>
+      <w:r>
+        <w:t xml:space="preserve">] </w:t>
+      </w:r>
+      <w:r>
+        <w:t>Distribución de cambios de posición entre temporadas en LaLiga</w:t>
+      </w:r>
+      <w:r>
+        <w:t>. Generado en:</w:t>
+      </w:r>
+    </w:p>
+    <w:p>
+      <w:pPr>
+        <w:ind w:firstLine="720"/>
+      </w:pPr>
+      <w:r>
+        <w:t xml:space="preserve">Repositorio: </w:t>
+      </w:r>
+      <w:hyperlink r:id="rId44" w:history="1">
+        <w:r>
+          <w:rPr>
+            <w:rStyle w:val="Hipervnculo"/>
+            <w:color w:val="auto"/>
+            <w:u w:val="none"/>
+          </w:rPr>
+          <w:t>https://github.com/anaigs/tfg_inso_github</w:t>
+        </w:r>
+      </w:hyperlink>
+    </w:p>
+    <w:p>
+      <w:pPr>
+        <w:ind w:left="720"/>
+      </w:pPr>
+      <w:r>
+        <w:t xml:space="preserve">Ruta: </w:t>
+      </w:r>
+      <w:r>
+        <w:t>code/data_cleaning/2-analisis_exploratorio.ipynb</w:t>
+      </w:r>
+    </w:p>
+    <w:p>
+      <w:pPr>
+        <w:rPr>
+          <w:noProof/>
+        </w:rPr>
+      </w:pPr>
+      <w:r>
+        <w:t>[1</w:t>
+      </w:r>
+      <w:r>
+        <w:t>2</w:t>
+      </w:r>
+      <w:r>
+        <w:t>]</w:t>
+      </w:r>
+      <w:r>
+        <w:t xml:space="preserve"> </w:t>
+      </w:r>
+      <w:r>
+        <w:rPr>
+          <w:noProof/>
+        </w:rPr>
+        <w:t>Evolución del Rendimiento por Temporadas</w:t>
+      </w:r>
+      <w:r>
+        <w:t>. Generado en:</w:t>
+      </w:r>
+    </w:p>
+    <w:p>
+      <w:pPr>
+        <w:ind w:firstLine="720"/>
+      </w:pPr>
+      <w:r>
+        <w:t xml:space="preserve">Repositorio: </w:t>
+      </w:r>
+      <w:hyperlink r:id="rId45" w:history="1">
+        <w:r>
+          <w:rPr>
+            <w:rStyle w:val="Hipervnculo"/>
+            <w:color w:val="auto"/>
+            <w:u w:val="none"/>
+          </w:rPr>
+          <w:t>https://github.com/anaigs/tfg_inso_github</w:t>
+        </w:r>
+      </w:hyperlink>
+    </w:p>
+    <w:p>
+      <w:pPr>
+        <w:ind w:left="720"/>
+      </w:pPr>
+      <w:r>
+        <w:lastRenderedPageBreak/>
+        <w:t xml:space="preserve">Ruta: </w:t>
+      </w:r>
+      <w:r>
+        <w:t>code/data_cleaning/</w:t>
+      </w:r>
+      <w:r>
+        <w:t>4</w:t>
+      </w:r>
+      <w:r>
+        <w:t>-</w:t>
+      </w:r>
+      <w:r>
+        <w:t>analisis_datasets</w:t>
+      </w:r>
+      <w:r>
+        <w:t>.ipynb</w:t>
+      </w:r>
+    </w:p>
+    <w:p>
+      <w:pPr>
+        <w:rPr>
+          <w:noProof/>
+        </w:rPr>
+      </w:pPr>
+      <w:r>
+        <w:t>[1</w:t>
+      </w:r>
+      <w:r>
+        <w:t>3</w:t>
+      </w:r>
+      <w:r>
+        <w:t>] Distribución de la Diferencia de Goles por Equipo. Generado en:</w:t>
+      </w:r>
+    </w:p>
+    <w:p>
+      <w:pPr>
+        <w:ind w:firstLine="720"/>
+      </w:pPr>
+      <w:r>
+        <w:t xml:space="preserve">Repositorio: </w:t>
+      </w:r>
+      <w:hyperlink r:id="rId46" w:history="1">
+        <w:r>
+          <w:rPr>
+            <w:rStyle w:val="Hipervnculo"/>
+            <w:color w:val="auto"/>
+            <w:u w:val="none"/>
+          </w:rPr>
+          <w:t>https://github.com/anaigs/tfg_inso_github</w:t>
+        </w:r>
+      </w:hyperlink>
+    </w:p>
+    <w:p>
+      <w:pPr>
+        <w:ind w:left="720"/>
+      </w:pPr>
+      <w:r>
+        <w:t xml:space="preserve">Ruta: </w:t>
+      </w:r>
+      <w:r>
+        <w:t>code/data_cleaning/</w:t>
+      </w:r>
+      <w:r>
+        <w:t>4</w:t>
+      </w:r>
+      <w:r>
+        <w:t>-</w:t>
+      </w:r>
+      <w:r>
+        <w:t>analisis_datasets</w:t>
+      </w:r>
+      <w:r>
+        <w:t>.ipynb</w:t>
+      </w:r>
+    </w:p>
+    <w:p>
+      <w:pPr>
+        <w:rPr>
+          <w:noProof/>
+        </w:rPr>
+      </w:pPr>
+      <w:r>
+        <w:t>[1</w:t>
+      </w:r>
+      <w:r>
+        <w:t>4</w:t>
+      </w:r>
+      <w:r>
+        <w:t>] Porcentaje de Victorias en Casa y Fuera por Equipo. Generado en:</w:t>
+      </w:r>
+    </w:p>
+    <w:p>
+      <w:pPr>
+        <w:ind w:firstLine="720"/>
+      </w:pPr>
+      <w:r>
+        <w:t xml:space="preserve">Repositorio: </w:t>
+      </w:r>
+      <w:hyperlink r:id="rId47" w:history="1">
+        <w:r>
+          <w:rPr>
+            <w:rStyle w:val="Hipervnculo"/>
+            <w:color w:val="auto"/>
+            <w:u w:val="none"/>
+          </w:rPr>
+          <w:t>https://github.com/anaigs/tfg_inso_github</w:t>
+        </w:r>
+      </w:hyperlink>
+    </w:p>
+    <w:p>
+      <w:pPr>
+        <w:ind w:left="720"/>
+      </w:pPr>
+      <w:r>
+        <w:t xml:space="preserve">Ruta: </w:t>
+      </w:r>
+      <w:r>
+        <w:t>code/data_cleaning/</w:t>
+      </w:r>
+      <w:r>
+        <w:t>4</w:t>
+      </w:r>
+      <w:r>
+        <w:t>-</w:t>
+      </w:r>
+      <w:r>
+        <w:t>analisis_datasets</w:t>
+      </w:r>
+      <w:r>
+        <w:t>.ipynb</w:t>
+      </w:r>
+    </w:p>
+    <w:p>
+      <w:pPr>
+        <w:rPr>
+          <w:noProof/>
+        </w:rPr>
+      </w:pPr>
+      <w:r>
+        <w:t>[1</w:t>
+      </w:r>
+      <w:r>
+        <w:t>5</w:t>
+      </w:r>
+      <w:r>
+        <w:t>] Relación entre Cuotas y Resultados. Generado en:</w:t>
+      </w:r>
+    </w:p>
+    <w:p>
+      <w:pPr>
+        <w:ind w:firstLine="720"/>
+      </w:pPr>
+      <w:r>
+        <w:t xml:space="preserve">Repositorio: </w:t>
+      </w:r>
+      <w:hyperlink r:id="rId48" w:history="1">
+        <w:r>
+          <w:rPr>
+            <w:rStyle w:val="Hipervnculo"/>
+            <w:color w:val="auto"/>
+            <w:u w:val="none"/>
+          </w:rPr>
+          <w:t>https://github.com/anaigs/tfg_inso_github</w:t>
+        </w:r>
+      </w:hyperlink>
+    </w:p>
+    <w:p>
+      <w:pPr>
+        <w:ind w:left="720"/>
+      </w:pPr>
+      <w:r>
+        <w:t xml:space="preserve">Ruta: </w:t>
+      </w:r>
+      <w:r>
+        <w:t>code/data_cleaning/</w:t>
+      </w:r>
+      <w:r>
+        <w:t>4</w:t>
+      </w:r>
+      <w:r>
+        <w:t>-</w:t>
+      </w:r>
+      <w:r>
+        <w:t>analisis_datasets</w:t>
+      </w:r>
+      <w:r>
+        <w:t>.ipynb</w:t>
+      </w:r>
+    </w:p>
+    <w:p/>
     <w:p/>
     <w:p/>
     <w:p>
@@ -27752,6 +28241,119 @@
     </w:lvl>
   </w:abstractNum>
   <w:abstractNum w:abstractNumId="8" w15:restartNumberingAfterBreak="0">
+    <w:nsid w:val="097740F5"/>
+    <w:multiLevelType w:val="hybridMultilevel"/>
+    <w:tmpl w:val="733EADDC"/>
+    <w:lvl w:ilvl="0" w:tplc="0C0A0001">
+      <w:start w:val="1"/>
+      <w:numFmt w:val="bullet"/>
+      <w:lvlText w:val=""/>
+      <w:lvlJc w:val="left"/>
+      <w:pPr>
+        <w:ind w:left="720" w:hanging="360"/>
+      </w:pPr>
+      <w:rPr>
+        <w:rFonts w:ascii="Symbol" w:hAnsi="Symbol" w:hint="default"/>
+      </w:rPr>
+    </w:lvl>
+    <w:lvl w:ilvl="1" w:tplc="0C0A0003" w:tentative="1">
+      <w:start w:val="1"/>
+      <w:numFmt w:val="bullet"/>
+      <w:lvlText w:val="o"/>
+      <w:lvlJc w:val="left"/>
+      <w:pPr>
+        <w:ind w:left="1440" w:hanging="360"/>
+      </w:pPr>
+      <w:rPr>
+        <w:rFonts w:ascii="Courier New" w:hAnsi="Courier New" w:cs="Courier New" w:hint="default"/>
+      </w:rPr>
+    </w:lvl>
+    <w:lvl w:ilvl="2" w:tplc="0C0A0005" w:tentative="1">
+      <w:start w:val="1"/>
+      <w:numFmt w:val="bullet"/>
+      <w:lvlText w:val=""/>
+      <w:lvlJc w:val="left"/>
+      <w:pPr>
+        <w:ind w:left="2160" w:hanging="360"/>
+      </w:pPr>
+      <w:rPr>
+        <w:rFonts w:ascii="Wingdings" w:hAnsi="Wingdings" w:hint="default"/>
+      </w:rPr>
+    </w:lvl>
+    <w:lvl w:ilvl="3" w:tplc="0C0A0001" w:tentative="1">
+      <w:start w:val="1"/>
+      <w:numFmt w:val="bullet"/>
+      <w:lvlText w:val=""/>
+      <w:lvlJc w:val="left"/>
+      <w:pPr>
+        <w:ind w:left="2880" w:hanging="360"/>
+      </w:pPr>
+      <w:rPr>
+        <w:rFonts w:ascii="Symbol" w:hAnsi="Symbol" w:hint="default"/>
+      </w:rPr>
+    </w:lvl>
+    <w:lvl w:ilvl="4" w:tplc="0C0A0003" w:tentative="1">
+      <w:start w:val="1"/>
+      <w:numFmt w:val="bullet"/>
+      <w:lvlText w:val="o"/>
+      <w:lvlJc w:val="left"/>
+      <w:pPr>
+        <w:ind w:left="3600" w:hanging="360"/>
+      </w:pPr>
+      <w:rPr>
+        <w:rFonts w:ascii="Courier New" w:hAnsi="Courier New" w:cs="Courier New" w:hint="default"/>
+      </w:rPr>
+    </w:lvl>
+    <w:lvl w:ilvl="5" w:tplc="0C0A0005" w:tentative="1">
+      <w:start w:val="1"/>
+      <w:numFmt w:val="bullet"/>
+      <w:lvlText w:val=""/>
+      <w:lvlJc w:val="left"/>
+      <w:pPr>
+        <w:ind w:left="4320" w:hanging="360"/>
+      </w:pPr>
+      <w:rPr>
+        <w:rFonts w:ascii="Wingdings" w:hAnsi="Wingdings" w:hint="default"/>
+      </w:rPr>
+    </w:lvl>
+    <w:lvl w:ilvl="6" w:tplc="0C0A0001" w:tentative="1">
+      <w:start w:val="1"/>
+      <w:numFmt w:val="bullet"/>
+      <w:lvlText w:val=""/>
+      <w:lvlJc w:val="left"/>
+      <w:pPr>
+        <w:ind w:left="5040" w:hanging="360"/>
+      </w:pPr>
+      <w:rPr>
+        <w:rFonts w:ascii="Symbol" w:hAnsi="Symbol" w:hint="default"/>
+      </w:rPr>
+    </w:lvl>
+    <w:lvl w:ilvl="7" w:tplc="0C0A0003" w:tentative="1">
+      <w:start w:val="1"/>
+      <w:numFmt w:val="bullet"/>
+      <w:lvlText w:val="o"/>
+      <w:lvlJc w:val="left"/>
+      <w:pPr>
+        <w:ind w:left="5760" w:hanging="360"/>
+      </w:pPr>
+      <w:rPr>
+        <w:rFonts w:ascii="Courier New" w:hAnsi="Courier New" w:cs="Courier New" w:hint="default"/>
+      </w:rPr>
+    </w:lvl>
+    <w:lvl w:ilvl="8" w:tplc="0C0A0005" w:tentative="1">
+      <w:start w:val="1"/>
+      <w:numFmt w:val="bullet"/>
+      <w:lvlText w:val=""/>
+      <w:lvlJc w:val="left"/>
+      <w:pPr>
+        <w:ind w:left="6480" w:hanging="360"/>
+      </w:pPr>
+      <w:rPr>
+        <w:rFonts w:ascii="Wingdings" w:hAnsi="Wingdings" w:hint="default"/>
+      </w:rPr>
+    </w:lvl>
+  </w:abstractNum>
+  <w:abstractNum w:abstractNumId="9" w15:restartNumberingAfterBreak="0">
     <w:nsid w:val="0AED6841"/>
     <w:multiLevelType w:val="hybridMultilevel"/>
     <w:tmpl w:val="B8B6C660"/>
@@ -27864,7 +28466,7 @@
       </w:rPr>
     </w:lvl>
   </w:abstractNum>
-  <w:abstractNum w:abstractNumId="9" w15:restartNumberingAfterBreak="0">
+  <w:abstractNum w:abstractNumId="10" w15:restartNumberingAfterBreak="0">
     <w:nsid w:val="0C3A384E"/>
     <w:multiLevelType w:val="hybridMultilevel"/>
     <w:tmpl w:val="8FB20976"/>
@@ -27977,7 +28579,7 @@
       </w:rPr>
     </w:lvl>
   </w:abstractNum>
-  <w:abstractNum w:abstractNumId="10" w15:restartNumberingAfterBreak="0">
+  <w:abstractNum w:abstractNumId="11" w15:restartNumberingAfterBreak="0">
     <w:nsid w:val="0CC64B63"/>
     <w:multiLevelType w:val="hybridMultilevel"/>
     <w:tmpl w:val="B92662E8"/>
@@ -28090,7 +28692,7 @@
       </w:rPr>
     </w:lvl>
   </w:abstractNum>
-  <w:abstractNum w:abstractNumId="11" w15:restartNumberingAfterBreak="0">
+  <w:abstractNum w:abstractNumId="12" w15:restartNumberingAfterBreak="0">
     <w:nsid w:val="0F9A28FC"/>
     <w:multiLevelType w:val="multilevel"/>
     <w:tmpl w:val="2C0AEEFE"/>
@@ -28203,7 +28805,7 @@
       </w:pPr>
     </w:lvl>
   </w:abstractNum>
-  <w:abstractNum w:abstractNumId="12" w15:restartNumberingAfterBreak="0">
+  <w:abstractNum w:abstractNumId="13" w15:restartNumberingAfterBreak="0">
     <w:nsid w:val="10D86D19"/>
     <w:multiLevelType w:val="multilevel"/>
     <w:tmpl w:val="F782DF14"/>
@@ -28343,7 +28945,7 @@
       </w:rPr>
     </w:lvl>
   </w:abstractNum>
-  <w:abstractNum w:abstractNumId="13" w15:restartNumberingAfterBreak="0">
+  <w:abstractNum w:abstractNumId="14" w15:restartNumberingAfterBreak="0">
     <w:nsid w:val="11CB49A6"/>
     <w:multiLevelType w:val="multilevel"/>
     <w:tmpl w:val="F782DF14"/>
@@ -28483,7 +29085,7 @@
       </w:rPr>
     </w:lvl>
   </w:abstractNum>
-  <w:abstractNum w:abstractNumId="14" w15:restartNumberingAfterBreak="0">
+  <w:abstractNum w:abstractNumId="15" w15:restartNumberingAfterBreak="0">
     <w:nsid w:val="13380F6B"/>
     <w:multiLevelType w:val="hybridMultilevel"/>
     <w:tmpl w:val="5D723260"/>
@@ -28596,7 +29198,7 @@
       </w:rPr>
     </w:lvl>
   </w:abstractNum>
-  <w:abstractNum w:abstractNumId="15" w15:restartNumberingAfterBreak="0">
+  <w:abstractNum w:abstractNumId="16" w15:restartNumberingAfterBreak="0">
     <w:nsid w:val="165907CA"/>
     <w:multiLevelType w:val="hybridMultilevel"/>
     <w:tmpl w:val="5EAA114C"/>
@@ -28682,7 +29284,7 @@
       </w:pPr>
     </w:lvl>
   </w:abstractNum>
-  <w:abstractNum w:abstractNumId="16" w15:restartNumberingAfterBreak="0">
+  <w:abstractNum w:abstractNumId="17" w15:restartNumberingAfterBreak="0">
     <w:nsid w:val="176F44AB"/>
     <w:multiLevelType w:val="hybridMultilevel"/>
     <w:tmpl w:val="087A8B2C"/>
@@ -28795,7 +29397,7 @@
       </w:rPr>
     </w:lvl>
   </w:abstractNum>
-  <w:abstractNum w:abstractNumId="17" w15:restartNumberingAfterBreak="0">
+  <w:abstractNum w:abstractNumId="18" w15:restartNumberingAfterBreak="0">
     <w:nsid w:val="17CE6C0E"/>
     <w:multiLevelType w:val="hybridMultilevel"/>
     <w:tmpl w:val="40348068"/>
@@ -28908,7 +29510,7 @@
       </w:rPr>
     </w:lvl>
   </w:abstractNum>
-  <w:abstractNum w:abstractNumId="18" w15:restartNumberingAfterBreak="0">
+  <w:abstractNum w:abstractNumId="19" w15:restartNumberingAfterBreak="0">
     <w:nsid w:val="18F1040D"/>
     <w:multiLevelType w:val="hybridMultilevel"/>
     <w:tmpl w:val="1B46BEA6"/>
@@ -29021,7 +29623,7 @@
       </w:rPr>
     </w:lvl>
   </w:abstractNum>
-  <w:abstractNum w:abstractNumId="19" w15:restartNumberingAfterBreak="0">
+  <w:abstractNum w:abstractNumId="20" w15:restartNumberingAfterBreak="0">
     <w:nsid w:val="1CDD07DB"/>
     <w:multiLevelType w:val="hybridMultilevel"/>
     <w:tmpl w:val="186EA898"/>
@@ -29134,7 +29736,7 @@
       </w:rPr>
     </w:lvl>
   </w:abstractNum>
-  <w:abstractNum w:abstractNumId="20" w15:restartNumberingAfterBreak="0">
+  <w:abstractNum w:abstractNumId="21" w15:restartNumberingAfterBreak="0">
     <w:nsid w:val="21A33262"/>
     <w:multiLevelType w:val="hybridMultilevel"/>
     <w:tmpl w:val="1002827C"/>
@@ -29247,7 +29849,7 @@
       </w:rPr>
     </w:lvl>
   </w:abstractNum>
-  <w:abstractNum w:abstractNumId="21" w15:restartNumberingAfterBreak="0">
+  <w:abstractNum w:abstractNumId="22" w15:restartNumberingAfterBreak="0">
     <w:nsid w:val="2443646C"/>
     <w:multiLevelType w:val="hybridMultilevel"/>
     <w:tmpl w:val="6C36E7FA"/>
@@ -29337,7 +29939,7 @@
       </w:pPr>
     </w:lvl>
   </w:abstractNum>
-  <w:abstractNum w:abstractNumId="22" w15:restartNumberingAfterBreak="0">
+  <w:abstractNum w:abstractNumId="23" w15:restartNumberingAfterBreak="0">
     <w:nsid w:val="24E64E28"/>
     <w:multiLevelType w:val="hybridMultilevel"/>
     <w:tmpl w:val="8B16452A"/>
@@ -29426,7 +30028,7 @@
       </w:pPr>
     </w:lvl>
   </w:abstractNum>
-  <w:abstractNum w:abstractNumId="23" w15:restartNumberingAfterBreak="0">
+  <w:abstractNum w:abstractNumId="24" w15:restartNumberingAfterBreak="0">
     <w:nsid w:val="26E276E7"/>
     <w:multiLevelType w:val="hybridMultilevel"/>
     <w:tmpl w:val="9650E6B6"/>
@@ -29539,7 +30141,7 @@
       </w:rPr>
     </w:lvl>
   </w:abstractNum>
-  <w:abstractNum w:abstractNumId="24" w15:restartNumberingAfterBreak="0">
+  <w:abstractNum w:abstractNumId="25" w15:restartNumberingAfterBreak="0">
     <w:nsid w:val="28115A8D"/>
     <w:multiLevelType w:val="hybridMultilevel"/>
     <w:tmpl w:val="4402553C"/>
@@ -29652,7 +30254,7 @@
       </w:rPr>
     </w:lvl>
   </w:abstractNum>
-  <w:abstractNum w:abstractNumId="25" w15:restartNumberingAfterBreak="0">
+  <w:abstractNum w:abstractNumId="26" w15:restartNumberingAfterBreak="0">
     <w:nsid w:val="28EC2677"/>
     <w:multiLevelType w:val="hybridMultilevel"/>
     <w:tmpl w:val="61A0BD5A"/>
@@ -29765,7 +30367,7 @@
       </w:rPr>
     </w:lvl>
   </w:abstractNum>
-  <w:abstractNum w:abstractNumId="26" w15:restartNumberingAfterBreak="0">
+  <w:abstractNum w:abstractNumId="27" w15:restartNumberingAfterBreak="0">
     <w:nsid w:val="2D0732FF"/>
     <w:multiLevelType w:val="hybridMultilevel"/>
     <w:tmpl w:val="D9C0522A"/>
@@ -29878,7 +30480,7 @@
       </w:rPr>
     </w:lvl>
   </w:abstractNum>
-  <w:abstractNum w:abstractNumId="27" w15:restartNumberingAfterBreak="0">
+  <w:abstractNum w:abstractNumId="28" w15:restartNumberingAfterBreak="0">
     <w:nsid w:val="30707547"/>
     <w:multiLevelType w:val="hybridMultilevel"/>
     <w:tmpl w:val="C8AABD88"/>
@@ -29991,7 +30593,7 @@
       </w:rPr>
     </w:lvl>
   </w:abstractNum>
-  <w:abstractNum w:abstractNumId="28" w15:restartNumberingAfterBreak="0">
+  <w:abstractNum w:abstractNumId="29" w15:restartNumberingAfterBreak="0">
     <w:nsid w:val="32215647"/>
     <w:multiLevelType w:val="hybridMultilevel"/>
     <w:tmpl w:val="44DC2616"/>
@@ -30077,7 +30679,7 @@
       </w:pPr>
     </w:lvl>
   </w:abstractNum>
-  <w:abstractNum w:abstractNumId="29" w15:restartNumberingAfterBreak="0">
+  <w:abstractNum w:abstractNumId="30" w15:restartNumberingAfterBreak="0">
     <w:nsid w:val="32982620"/>
     <w:multiLevelType w:val="hybridMultilevel"/>
     <w:tmpl w:val="5EAA114C"/>
@@ -30163,7 +30765,7 @@
       </w:pPr>
     </w:lvl>
   </w:abstractNum>
-  <w:abstractNum w:abstractNumId="30" w15:restartNumberingAfterBreak="0">
+  <w:abstractNum w:abstractNumId="31" w15:restartNumberingAfterBreak="0">
     <w:nsid w:val="32BE591F"/>
     <w:multiLevelType w:val="hybridMultilevel"/>
     <w:tmpl w:val="6288831A"/>
@@ -30276,7 +30878,7 @@
       </w:rPr>
     </w:lvl>
   </w:abstractNum>
-  <w:abstractNum w:abstractNumId="31" w15:restartNumberingAfterBreak="0">
+  <w:abstractNum w:abstractNumId="32" w15:restartNumberingAfterBreak="0">
     <w:nsid w:val="34073181"/>
     <w:multiLevelType w:val="hybridMultilevel"/>
     <w:tmpl w:val="D1EE2480"/>
@@ -30365,7 +30967,7 @@
       </w:pPr>
     </w:lvl>
   </w:abstractNum>
-  <w:abstractNum w:abstractNumId="32" w15:restartNumberingAfterBreak="0">
+  <w:abstractNum w:abstractNumId="33" w15:restartNumberingAfterBreak="0">
     <w:nsid w:val="34F0163D"/>
     <w:multiLevelType w:val="hybridMultilevel"/>
     <w:tmpl w:val="A7700284"/>
@@ -30451,7 +31053,7 @@
       </w:pPr>
     </w:lvl>
   </w:abstractNum>
-  <w:abstractNum w:abstractNumId="33" w15:restartNumberingAfterBreak="0">
+  <w:abstractNum w:abstractNumId="34" w15:restartNumberingAfterBreak="0">
     <w:nsid w:val="352801C4"/>
     <w:multiLevelType w:val="hybridMultilevel"/>
     <w:tmpl w:val="FC3E9064"/>
@@ -30564,7 +31166,7 @@
       </w:rPr>
     </w:lvl>
   </w:abstractNum>
-  <w:abstractNum w:abstractNumId="34" w15:restartNumberingAfterBreak="0">
+  <w:abstractNum w:abstractNumId="35" w15:restartNumberingAfterBreak="0">
     <w:nsid w:val="35665338"/>
     <w:multiLevelType w:val="hybridMultilevel"/>
     <w:tmpl w:val="A9CA253A"/>
@@ -30677,7 +31279,7 @@
       </w:rPr>
     </w:lvl>
   </w:abstractNum>
-  <w:abstractNum w:abstractNumId="35" w15:restartNumberingAfterBreak="0">
+  <w:abstractNum w:abstractNumId="36" w15:restartNumberingAfterBreak="0">
     <w:nsid w:val="35BD5B71"/>
     <w:multiLevelType w:val="hybridMultilevel"/>
     <w:tmpl w:val="7946F686"/>
@@ -30790,7 +31392,7 @@
       </w:rPr>
     </w:lvl>
   </w:abstractNum>
-  <w:abstractNum w:abstractNumId="36" w15:restartNumberingAfterBreak="0">
+  <w:abstractNum w:abstractNumId="37" w15:restartNumberingAfterBreak="0">
     <w:nsid w:val="364F32A8"/>
     <w:multiLevelType w:val="hybridMultilevel"/>
     <w:tmpl w:val="188C3AAE"/>
@@ -30903,7 +31505,7 @@
       </w:rPr>
     </w:lvl>
   </w:abstractNum>
-  <w:abstractNum w:abstractNumId="37" w15:restartNumberingAfterBreak="0">
+  <w:abstractNum w:abstractNumId="38" w15:restartNumberingAfterBreak="0">
     <w:nsid w:val="3A39696A"/>
     <w:multiLevelType w:val="hybridMultilevel"/>
     <w:tmpl w:val="C8980942"/>
@@ -31016,7 +31618,7 @@
       </w:rPr>
     </w:lvl>
   </w:abstractNum>
-  <w:abstractNum w:abstractNumId="38" w15:restartNumberingAfterBreak="0">
+  <w:abstractNum w:abstractNumId="39" w15:restartNumberingAfterBreak="0">
     <w:nsid w:val="3B2823EF"/>
     <w:multiLevelType w:val="hybridMultilevel"/>
     <w:tmpl w:val="6B0056BE"/>
@@ -31102,7 +31704,7 @@
       </w:pPr>
     </w:lvl>
   </w:abstractNum>
-  <w:abstractNum w:abstractNumId="39" w15:restartNumberingAfterBreak="0">
+  <w:abstractNum w:abstractNumId="40" w15:restartNumberingAfterBreak="0">
     <w:nsid w:val="3B6C4F75"/>
     <w:multiLevelType w:val="hybridMultilevel"/>
     <w:tmpl w:val="4A5C0FEC"/>
@@ -31191,7 +31793,7 @@
       </w:pPr>
     </w:lvl>
   </w:abstractNum>
-  <w:abstractNum w:abstractNumId="40" w15:restartNumberingAfterBreak="0">
+  <w:abstractNum w:abstractNumId="41" w15:restartNumberingAfterBreak="0">
     <w:nsid w:val="3B851587"/>
     <w:multiLevelType w:val="hybridMultilevel"/>
     <w:tmpl w:val="261A2438"/>
@@ -31304,7 +31906,7 @@
       </w:rPr>
     </w:lvl>
   </w:abstractNum>
-  <w:abstractNum w:abstractNumId="41" w15:restartNumberingAfterBreak="0">
+  <w:abstractNum w:abstractNumId="42" w15:restartNumberingAfterBreak="0">
     <w:nsid w:val="3D0D6886"/>
     <w:multiLevelType w:val="hybridMultilevel"/>
     <w:tmpl w:val="6708059E"/>
@@ -31417,7 +32019,7 @@
       </w:rPr>
     </w:lvl>
   </w:abstractNum>
-  <w:abstractNum w:abstractNumId="42" w15:restartNumberingAfterBreak="0">
+  <w:abstractNum w:abstractNumId="43" w15:restartNumberingAfterBreak="0">
     <w:nsid w:val="3DCF5ECD"/>
     <w:multiLevelType w:val="hybridMultilevel"/>
     <w:tmpl w:val="1C8EF1DA"/>
@@ -31530,7 +32132,7 @@
       </w:rPr>
     </w:lvl>
   </w:abstractNum>
-  <w:abstractNum w:abstractNumId="43" w15:restartNumberingAfterBreak="0">
+  <w:abstractNum w:abstractNumId="44" w15:restartNumberingAfterBreak="0">
     <w:nsid w:val="3F1D7083"/>
     <w:multiLevelType w:val="hybridMultilevel"/>
     <w:tmpl w:val="320EB010"/>
@@ -31616,7 +32218,7 @@
       </w:pPr>
     </w:lvl>
   </w:abstractNum>
-  <w:abstractNum w:abstractNumId="44" w15:restartNumberingAfterBreak="0">
+  <w:abstractNum w:abstractNumId="45" w15:restartNumberingAfterBreak="0">
     <w:nsid w:val="40B51880"/>
     <w:multiLevelType w:val="hybridMultilevel"/>
     <w:tmpl w:val="3542AEEE"/>
@@ -31729,7 +32331,7 @@
       </w:rPr>
     </w:lvl>
   </w:abstractNum>
-  <w:abstractNum w:abstractNumId="45" w15:restartNumberingAfterBreak="0">
+  <w:abstractNum w:abstractNumId="46" w15:restartNumberingAfterBreak="0">
     <w:nsid w:val="417D133B"/>
     <w:multiLevelType w:val="hybridMultilevel"/>
     <w:tmpl w:val="CB5CFBD6"/>
@@ -31842,7 +32444,7 @@
       </w:rPr>
     </w:lvl>
   </w:abstractNum>
-  <w:abstractNum w:abstractNumId="46" w15:restartNumberingAfterBreak="0">
+  <w:abstractNum w:abstractNumId="47" w15:restartNumberingAfterBreak="0">
     <w:nsid w:val="44C04029"/>
     <w:multiLevelType w:val="hybridMultilevel"/>
     <w:tmpl w:val="26B66C16"/>
@@ -31955,7 +32557,7 @@
       </w:rPr>
     </w:lvl>
   </w:abstractNum>
-  <w:abstractNum w:abstractNumId="47" w15:restartNumberingAfterBreak="0">
+  <w:abstractNum w:abstractNumId="48" w15:restartNumberingAfterBreak="0">
     <w:nsid w:val="45D842C1"/>
     <w:multiLevelType w:val="multilevel"/>
     <w:tmpl w:val="4E9650EA"/>
@@ -32104,7 +32706,7 @@
       </w:rPr>
     </w:lvl>
   </w:abstractNum>
-  <w:abstractNum w:abstractNumId="48" w15:restartNumberingAfterBreak="0">
+  <w:abstractNum w:abstractNumId="49" w15:restartNumberingAfterBreak="0">
     <w:nsid w:val="46305C8D"/>
     <w:multiLevelType w:val="hybridMultilevel"/>
     <w:tmpl w:val="CCF0C6BE"/>
@@ -32190,7 +32792,7 @@
       </w:pPr>
     </w:lvl>
   </w:abstractNum>
-  <w:abstractNum w:abstractNumId="49" w15:restartNumberingAfterBreak="0">
+  <w:abstractNum w:abstractNumId="50" w15:restartNumberingAfterBreak="0">
     <w:nsid w:val="46612B2D"/>
     <w:multiLevelType w:val="hybridMultilevel"/>
     <w:tmpl w:val="4AEEFD8E"/>
@@ -32303,7 +32905,156 @@
       </w:rPr>
     </w:lvl>
   </w:abstractNum>
-  <w:abstractNum w:abstractNumId="50" w15:restartNumberingAfterBreak="0">
+  <w:abstractNum w:abstractNumId="51" w15:restartNumberingAfterBreak="0">
+    <w:nsid w:val="470B479F"/>
+    <w:multiLevelType w:val="multilevel"/>
+    <w:tmpl w:val="CCEC0BDA"/>
+    <w:lvl w:ilvl="0">
+      <w:start w:val="1"/>
+      <w:numFmt w:val="bullet"/>
+      <w:lvlText w:val=""/>
+      <w:lvlJc w:val="left"/>
+      <w:pPr>
+        <w:tabs>
+          <w:tab w:val="num" w:pos="720"/>
+        </w:tabs>
+        <w:ind w:left="720" w:hanging="360"/>
+      </w:pPr>
+      <w:rPr>
+        <w:rFonts w:ascii="Symbol" w:hAnsi="Symbol" w:hint="default"/>
+        <w:sz w:val="20"/>
+      </w:rPr>
+    </w:lvl>
+    <w:lvl w:ilvl="1" w:tentative="1">
+      <w:start w:val="1"/>
+      <w:numFmt w:val="bullet"/>
+      <w:lvlText w:val="o"/>
+      <w:lvlJc w:val="left"/>
+      <w:pPr>
+        <w:tabs>
+          <w:tab w:val="num" w:pos="1440"/>
+        </w:tabs>
+        <w:ind w:left="1440" w:hanging="360"/>
+      </w:pPr>
+      <w:rPr>
+        <w:rFonts w:ascii="Courier New" w:hAnsi="Courier New" w:hint="default"/>
+        <w:sz w:val="20"/>
+      </w:rPr>
+    </w:lvl>
+    <w:lvl w:ilvl="2" w:tentative="1">
+      <w:start w:val="1"/>
+      <w:numFmt w:val="bullet"/>
+      <w:lvlText w:val=""/>
+      <w:lvlJc w:val="left"/>
+      <w:pPr>
+        <w:tabs>
+          <w:tab w:val="num" w:pos="2160"/>
+        </w:tabs>
+        <w:ind w:left="2160" w:hanging="360"/>
+      </w:pPr>
+      <w:rPr>
+        <w:rFonts w:ascii="Wingdings" w:hAnsi="Wingdings" w:hint="default"/>
+        <w:sz w:val="20"/>
+      </w:rPr>
+    </w:lvl>
+    <w:lvl w:ilvl="3" w:tentative="1">
+      <w:start w:val="1"/>
+      <w:numFmt w:val="bullet"/>
+      <w:lvlText w:val=""/>
+      <w:lvlJc w:val="left"/>
+      <w:pPr>
+        <w:tabs>
+          <w:tab w:val="num" w:pos="2880"/>
+        </w:tabs>
+        <w:ind w:left="2880" w:hanging="360"/>
+      </w:pPr>
+      <w:rPr>
+        <w:rFonts w:ascii="Wingdings" w:hAnsi="Wingdings" w:hint="default"/>
+        <w:sz w:val="20"/>
+      </w:rPr>
+    </w:lvl>
+    <w:lvl w:ilvl="4" w:tentative="1">
+      <w:start w:val="1"/>
+      <w:numFmt w:val="bullet"/>
+      <w:lvlText w:val=""/>
+      <w:lvlJc w:val="left"/>
+      <w:pPr>
+        <w:tabs>
+          <w:tab w:val="num" w:pos="3600"/>
+        </w:tabs>
+        <w:ind w:left="3600" w:hanging="360"/>
+      </w:pPr>
+      <w:rPr>
+        <w:rFonts w:ascii="Wingdings" w:hAnsi="Wingdings" w:hint="default"/>
+        <w:sz w:val="20"/>
+      </w:rPr>
+    </w:lvl>
+    <w:lvl w:ilvl="5" w:tentative="1">
+      <w:start w:val="1"/>
+      <w:numFmt w:val="bullet"/>
+      <w:lvlText w:val=""/>
+      <w:lvlJc w:val="left"/>
+      <w:pPr>
+        <w:tabs>
+          <w:tab w:val="num" w:pos="4320"/>
+        </w:tabs>
+        <w:ind w:left="4320" w:hanging="360"/>
+      </w:pPr>
+      <w:rPr>
+        <w:rFonts w:ascii="Wingdings" w:hAnsi="Wingdings" w:hint="default"/>
+        <w:sz w:val="20"/>
+      </w:rPr>
+    </w:lvl>
+    <w:lvl w:ilvl="6" w:tentative="1">
+      <w:start w:val="1"/>
+      <w:numFmt w:val="bullet"/>
+      <w:lvlText w:val=""/>
+      <w:lvlJc w:val="left"/>
+      <w:pPr>
+        <w:tabs>
+          <w:tab w:val="num" w:pos="5040"/>
+        </w:tabs>
+        <w:ind w:left="5040" w:hanging="360"/>
+      </w:pPr>
+      <w:rPr>
+        <w:rFonts w:ascii="Wingdings" w:hAnsi="Wingdings" w:hint="default"/>
+        <w:sz w:val="20"/>
+      </w:rPr>
+    </w:lvl>
+    <w:lvl w:ilvl="7" w:tentative="1">
+      <w:start w:val="1"/>
+      <w:numFmt w:val="bullet"/>
+      <w:lvlText w:val=""/>
+      <w:lvlJc w:val="left"/>
+      <w:pPr>
+        <w:tabs>
+          <w:tab w:val="num" w:pos="5760"/>
+        </w:tabs>
+        <w:ind w:left="5760" w:hanging="360"/>
+      </w:pPr>
+      <w:rPr>
+        <w:rFonts w:ascii="Wingdings" w:hAnsi="Wingdings" w:hint="default"/>
+        <w:sz w:val="20"/>
+      </w:rPr>
+    </w:lvl>
+    <w:lvl w:ilvl="8" w:tentative="1">
+      <w:start w:val="1"/>
+      <w:numFmt w:val="bullet"/>
+      <w:lvlText w:val=""/>
+      <w:lvlJc w:val="left"/>
+      <w:pPr>
+        <w:tabs>
+          <w:tab w:val="num" w:pos="6480"/>
+        </w:tabs>
+        <w:ind w:left="6480" w:hanging="360"/>
+      </w:pPr>
+      <w:rPr>
+        <w:rFonts w:ascii="Wingdings" w:hAnsi="Wingdings" w:hint="default"/>
+        <w:sz w:val="20"/>
+      </w:rPr>
+    </w:lvl>
+  </w:abstractNum>
+  <w:abstractNum w:abstractNumId="52" w15:restartNumberingAfterBreak="0">
     <w:nsid w:val="4725177C"/>
     <w:multiLevelType w:val="multilevel"/>
     <w:tmpl w:val="5DFAB690"/>
@@ -32452,7 +33203,7 @@
       </w:rPr>
     </w:lvl>
   </w:abstractNum>
-  <w:abstractNum w:abstractNumId="51" w15:restartNumberingAfterBreak="0">
+  <w:abstractNum w:abstractNumId="53" w15:restartNumberingAfterBreak="0">
     <w:nsid w:val="47DC0FEE"/>
     <w:multiLevelType w:val="hybridMultilevel"/>
     <w:tmpl w:val="87A08FA2"/>
@@ -32538,7 +33289,7 @@
       </w:pPr>
     </w:lvl>
   </w:abstractNum>
-  <w:abstractNum w:abstractNumId="52" w15:restartNumberingAfterBreak="0">
+  <w:abstractNum w:abstractNumId="54" w15:restartNumberingAfterBreak="0">
     <w:nsid w:val="4A3D5776"/>
     <w:multiLevelType w:val="hybridMultilevel"/>
     <w:tmpl w:val="03A8C22E"/>
@@ -32651,7 +33402,7 @@
       </w:rPr>
     </w:lvl>
   </w:abstractNum>
-  <w:abstractNum w:abstractNumId="53" w15:restartNumberingAfterBreak="0">
+  <w:abstractNum w:abstractNumId="55" w15:restartNumberingAfterBreak="0">
     <w:nsid w:val="4AC9440D"/>
     <w:multiLevelType w:val="hybridMultilevel"/>
     <w:tmpl w:val="92E61870"/>
@@ -32764,7 +33515,7 @@
       </w:rPr>
     </w:lvl>
   </w:abstractNum>
-  <w:abstractNum w:abstractNumId="54" w15:restartNumberingAfterBreak="0">
+  <w:abstractNum w:abstractNumId="56" w15:restartNumberingAfterBreak="0">
     <w:nsid w:val="4B135661"/>
     <w:multiLevelType w:val="hybridMultilevel"/>
     <w:tmpl w:val="30E2D0E8"/>
@@ -32877,7 +33628,7 @@
       </w:rPr>
     </w:lvl>
   </w:abstractNum>
-  <w:abstractNum w:abstractNumId="55" w15:restartNumberingAfterBreak="0">
+  <w:abstractNum w:abstractNumId="57" w15:restartNumberingAfterBreak="0">
     <w:nsid w:val="4BCB7C7F"/>
     <w:multiLevelType w:val="multilevel"/>
     <w:tmpl w:val="F782DF14"/>
@@ -33017,7 +33768,7 @@
       </w:rPr>
     </w:lvl>
   </w:abstractNum>
-  <w:abstractNum w:abstractNumId="56" w15:restartNumberingAfterBreak="0">
+  <w:abstractNum w:abstractNumId="58" w15:restartNumberingAfterBreak="0">
     <w:nsid w:val="4C826830"/>
     <w:multiLevelType w:val="hybridMultilevel"/>
     <w:tmpl w:val="67ACD062"/>
@@ -33130,7 +33881,7 @@
       </w:rPr>
     </w:lvl>
   </w:abstractNum>
-  <w:abstractNum w:abstractNumId="57" w15:restartNumberingAfterBreak="0">
+  <w:abstractNum w:abstractNumId="59" w15:restartNumberingAfterBreak="0">
     <w:nsid w:val="574257FA"/>
     <w:multiLevelType w:val="hybridMultilevel"/>
     <w:tmpl w:val="B170BE36"/>
@@ -33216,7 +33967,7 @@
       </w:pPr>
     </w:lvl>
   </w:abstractNum>
-  <w:abstractNum w:abstractNumId="58" w15:restartNumberingAfterBreak="0">
+  <w:abstractNum w:abstractNumId="60" w15:restartNumberingAfterBreak="0">
     <w:nsid w:val="58B84266"/>
     <w:multiLevelType w:val="hybridMultilevel"/>
     <w:tmpl w:val="300CA32E"/>
@@ -33305,7 +34056,7 @@
       </w:pPr>
     </w:lvl>
   </w:abstractNum>
-  <w:abstractNum w:abstractNumId="59" w15:restartNumberingAfterBreak="0">
+  <w:abstractNum w:abstractNumId="61" w15:restartNumberingAfterBreak="0">
     <w:nsid w:val="5A3B41E1"/>
     <w:multiLevelType w:val="hybridMultilevel"/>
     <w:tmpl w:val="35346DDC"/>
@@ -33418,7 +34169,7 @@
       </w:rPr>
     </w:lvl>
   </w:abstractNum>
-  <w:abstractNum w:abstractNumId="60" w15:restartNumberingAfterBreak="0">
+  <w:abstractNum w:abstractNumId="62" w15:restartNumberingAfterBreak="0">
     <w:nsid w:val="61D20D84"/>
     <w:multiLevelType w:val="hybridMultilevel"/>
     <w:tmpl w:val="CA581FA6"/>
@@ -33507,7 +34258,7 @@
       </w:pPr>
     </w:lvl>
   </w:abstractNum>
-  <w:abstractNum w:abstractNumId="61" w15:restartNumberingAfterBreak="0">
+  <w:abstractNum w:abstractNumId="63" w15:restartNumberingAfterBreak="0">
     <w:nsid w:val="625518CF"/>
     <w:multiLevelType w:val="multilevel"/>
     <w:tmpl w:val="FB5822D2"/>
@@ -33656,7 +34407,7 @@
       </w:rPr>
     </w:lvl>
   </w:abstractNum>
-  <w:abstractNum w:abstractNumId="62" w15:restartNumberingAfterBreak="0">
+  <w:abstractNum w:abstractNumId="64" w15:restartNumberingAfterBreak="0">
     <w:nsid w:val="63D40B03"/>
     <w:multiLevelType w:val="multilevel"/>
     <w:tmpl w:val="2B548DA6"/>
@@ -33805,7 +34556,7 @@
       </w:rPr>
     </w:lvl>
   </w:abstractNum>
-  <w:abstractNum w:abstractNumId="63" w15:restartNumberingAfterBreak="0">
+  <w:abstractNum w:abstractNumId="65" w15:restartNumberingAfterBreak="0">
     <w:nsid w:val="676C6B5A"/>
     <w:multiLevelType w:val="multilevel"/>
     <w:tmpl w:val="D5B4D928"/>
@@ -33923,7 +34674,7 @@
       </w:rPr>
     </w:lvl>
   </w:abstractNum>
-  <w:abstractNum w:abstractNumId="64" w15:restartNumberingAfterBreak="0">
+  <w:abstractNum w:abstractNumId="66" w15:restartNumberingAfterBreak="0">
     <w:nsid w:val="67FA202A"/>
     <w:multiLevelType w:val="hybridMultilevel"/>
     <w:tmpl w:val="2B3CF3FC"/>
@@ -34009,7 +34760,7 @@
       </w:pPr>
     </w:lvl>
   </w:abstractNum>
-  <w:abstractNum w:abstractNumId="65" w15:restartNumberingAfterBreak="0">
+  <w:abstractNum w:abstractNumId="67" w15:restartNumberingAfterBreak="0">
     <w:nsid w:val="68D21389"/>
     <w:multiLevelType w:val="hybridMultilevel"/>
     <w:tmpl w:val="6A189D7C"/>
@@ -34122,7 +34873,7 @@
       </w:rPr>
     </w:lvl>
   </w:abstractNum>
-  <w:abstractNum w:abstractNumId="66" w15:restartNumberingAfterBreak="0">
+  <w:abstractNum w:abstractNumId="68" w15:restartNumberingAfterBreak="0">
     <w:nsid w:val="6B795B37"/>
     <w:multiLevelType w:val="hybridMultilevel"/>
     <w:tmpl w:val="15641488"/>
@@ -34235,7 +34986,7 @@
       </w:rPr>
     </w:lvl>
   </w:abstractNum>
-  <w:abstractNum w:abstractNumId="67" w15:restartNumberingAfterBreak="0">
+  <w:abstractNum w:abstractNumId="69" w15:restartNumberingAfterBreak="0">
     <w:nsid w:val="6C356C54"/>
     <w:multiLevelType w:val="hybridMultilevel"/>
     <w:tmpl w:val="3E825406"/>
@@ -34348,7 +35099,7 @@
       </w:rPr>
     </w:lvl>
   </w:abstractNum>
-  <w:abstractNum w:abstractNumId="68" w15:restartNumberingAfterBreak="0">
+  <w:abstractNum w:abstractNumId="70" w15:restartNumberingAfterBreak="0">
     <w:nsid w:val="6EBC719F"/>
     <w:multiLevelType w:val="multilevel"/>
     <w:tmpl w:val="69289FD6"/>
@@ -34497,7 +35248,7 @@
       </w:rPr>
     </w:lvl>
   </w:abstractNum>
-  <w:abstractNum w:abstractNumId="69" w15:restartNumberingAfterBreak="0">
+  <w:abstractNum w:abstractNumId="71" w15:restartNumberingAfterBreak="0">
     <w:nsid w:val="72D7003E"/>
     <w:multiLevelType w:val="hybridMultilevel"/>
     <w:tmpl w:val="EFB0C0D4"/>
@@ -34586,7 +35337,7 @@
       </w:pPr>
     </w:lvl>
   </w:abstractNum>
-  <w:abstractNum w:abstractNumId="70" w15:restartNumberingAfterBreak="0">
+  <w:abstractNum w:abstractNumId="72" w15:restartNumberingAfterBreak="0">
     <w:nsid w:val="743F616F"/>
     <w:multiLevelType w:val="hybridMultilevel"/>
     <w:tmpl w:val="33546656"/>
@@ -34699,7 +35450,7 @@
       </w:rPr>
     </w:lvl>
   </w:abstractNum>
-  <w:abstractNum w:abstractNumId="71" w15:restartNumberingAfterBreak="0">
+  <w:abstractNum w:abstractNumId="73" w15:restartNumberingAfterBreak="0">
     <w:nsid w:val="74984037"/>
     <w:multiLevelType w:val="hybridMultilevel"/>
     <w:tmpl w:val="A14422E4"/>
@@ -34812,7 +35563,7 @@
       </w:rPr>
     </w:lvl>
   </w:abstractNum>
-  <w:abstractNum w:abstractNumId="72" w15:restartNumberingAfterBreak="0">
+  <w:abstractNum w:abstractNumId="74" w15:restartNumberingAfterBreak="0">
     <w:nsid w:val="74E71ED6"/>
     <w:multiLevelType w:val="hybridMultilevel"/>
     <w:tmpl w:val="4D366298"/>
@@ -34925,7 +35676,7 @@
       </w:rPr>
     </w:lvl>
   </w:abstractNum>
-  <w:abstractNum w:abstractNumId="73" w15:restartNumberingAfterBreak="0">
+  <w:abstractNum w:abstractNumId="75" w15:restartNumberingAfterBreak="0">
     <w:nsid w:val="75615B33"/>
     <w:multiLevelType w:val="hybridMultilevel"/>
     <w:tmpl w:val="DB168E64"/>
@@ -35038,7 +35789,7 @@
       </w:rPr>
     </w:lvl>
   </w:abstractNum>
-  <w:abstractNum w:abstractNumId="74" w15:restartNumberingAfterBreak="0">
+  <w:abstractNum w:abstractNumId="76" w15:restartNumberingAfterBreak="0">
     <w:nsid w:val="7625408C"/>
     <w:multiLevelType w:val="hybridMultilevel"/>
     <w:tmpl w:val="1AC0AA88"/>
@@ -35151,7 +35902,7 @@
       </w:rPr>
     </w:lvl>
   </w:abstractNum>
-  <w:abstractNum w:abstractNumId="75" w15:restartNumberingAfterBreak="0">
+  <w:abstractNum w:abstractNumId="77" w15:restartNumberingAfterBreak="0">
     <w:nsid w:val="769B6CAF"/>
     <w:multiLevelType w:val="hybridMultilevel"/>
     <w:tmpl w:val="83548DDE"/>
@@ -35264,7 +36015,7 @@
       </w:rPr>
     </w:lvl>
   </w:abstractNum>
-  <w:abstractNum w:abstractNumId="76" w15:restartNumberingAfterBreak="0">
+  <w:abstractNum w:abstractNumId="78" w15:restartNumberingAfterBreak="0">
     <w:nsid w:val="76BE1E33"/>
     <w:multiLevelType w:val="hybridMultilevel"/>
     <w:tmpl w:val="19F410D0"/>
@@ -35353,7 +36104,7 @@
       </w:pPr>
     </w:lvl>
   </w:abstractNum>
-  <w:abstractNum w:abstractNumId="77" w15:restartNumberingAfterBreak="0">
+  <w:abstractNum w:abstractNumId="79" w15:restartNumberingAfterBreak="0">
     <w:nsid w:val="784C57D2"/>
     <w:multiLevelType w:val="hybridMultilevel"/>
     <w:tmpl w:val="AB80E46C"/>
@@ -35466,7 +36217,7 @@
       </w:rPr>
     </w:lvl>
   </w:abstractNum>
-  <w:abstractNum w:abstractNumId="78" w15:restartNumberingAfterBreak="0">
+  <w:abstractNum w:abstractNumId="80" w15:restartNumberingAfterBreak="0">
     <w:nsid w:val="7AA67701"/>
     <w:multiLevelType w:val="hybridMultilevel"/>
     <w:tmpl w:val="320EB010"/>
@@ -35552,7 +36303,7 @@
       </w:pPr>
     </w:lvl>
   </w:abstractNum>
-  <w:abstractNum w:abstractNumId="79" w15:restartNumberingAfterBreak="0">
+  <w:abstractNum w:abstractNumId="81" w15:restartNumberingAfterBreak="0">
     <w:nsid w:val="7B361249"/>
     <w:multiLevelType w:val="hybridMultilevel"/>
     <w:tmpl w:val="E0A265C6"/>
@@ -35665,7 +36416,7 @@
       </w:rPr>
     </w:lvl>
   </w:abstractNum>
-  <w:abstractNum w:abstractNumId="80" w15:restartNumberingAfterBreak="0">
+  <w:abstractNum w:abstractNumId="82" w15:restartNumberingAfterBreak="0">
     <w:nsid w:val="7B542AB4"/>
     <w:multiLevelType w:val="hybridMultilevel"/>
     <w:tmpl w:val="069CEF56"/>
@@ -35778,7 +36529,7 @@
       </w:rPr>
     </w:lvl>
   </w:abstractNum>
-  <w:abstractNum w:abstractNumId="81" w15:restartNumberingAfterBreak="0">
+  <w:abstractNum w:abstractNumId="83" w15:restartNumberingAfterBreak="0">
     <w:nsid w:val="7D4E61C6"/>
     <w:multiLevelType w:val="hybridMultilevel"/>
     <w:tmpl w:val="701E8FA2"/>
@@ -35891,7 +36642,7 @@
       </w:rPr>
     </w:lvl>
   </w:abstractNum>
-  <w:abstractNum w:abstractNumId="82" w15:restartNumberingAfterBreak="0">
+  <w:abstractNum w:abstractNumId="84" w15:restartNumberingAfterBreak="0">
     <w:nsid w:val="7DF73F3C"/>
     <w:multiLevelType w:val="multilevel"/>
     <w:tmpl w:val="5546B382"/>
@@ -36040,7 +36791,7 @@
       </w:rPr>
     </w:lvl>
   </w:abstractNum>
-  <w:abstractNum w:abstractNumId="83" w15:restartNumberingAfterBreak="0">
+  <w:abstractNum w:abstractNumId="85" w15:restartNumberingAfterBreak="0">
     <w:nsid w:val="7E026290"/>
     <w:multiLevelType w:val="hybridMultilevel"/>
     <w:tmpl w:val="080ADEE4"/>
@@ -36126,7 +36877,7 @@
       </w:pPr>
     </w:lvl>
   </w:abstractNum>
-  <w:abstractNum w:abstractNumId="84" w15:restartNumberingAfterBreak="0">
+  <w:abstractNum w:abstractNumId="86" w15:restartNumberingAfterBreak="0">
     <w:nsid w:val="7E792D74"/>
     <w:multiLevelType w:val="hybridMultilevel"/>
     <w:tmpl w:val="D89ED490"/>
@@ -36212,251 +36963,400 @@
       </w:pPr>
     </w:lvl>
   </w:abstractNum>
+  <w:abstractNum w:abstractNumId="87" w15:restartNumberingAfterBreak="0">
+    <w:nsid w:val="7EF96DFE"/>
+    <w:multiLevelType w:val="multilevel"/>
+    <w:tmpl w:val="EDFC743A"/>
+    <w:lvl w:ilvl="0">
+      <w:start w:val="1"/>
+      <w:numFmt w:val="bullet"/>
+      <w:lvlText w:val=""/>
+      <w:lvlJc w:val="left"/>
+      <w:pPr>
+        <w:tabs>
+          <w:tab w:val="num" w:pos="720"/>
+        </w:tabs>
+        <w:ind w:left="720" w:hanging="360"/>
+      </w:pPr>
+      <w:rPr>
+        <w:rFonts w:ascii="Symbol" w:hAnsi="Symbol" w:hint="default"/>
+        <w:sz w:val="20"/>
+      </w:rPr>
+    </w:lvl>
+    <w:lvl w:ilvl="1" w:tentative="1">
+      <w:start w:val="1"/>
+      <w:numFmt w:val="bullet"/>
+      <w:lvlText w:val="o"/>
+      <w:lvlJc w:val="left"/>
+      <w:pPr>
+        <w:tabs>
+          <w:tab w:val="num" w:pos="1440"/>
+        </w:tabs>
+        <w:ind w:left="1440" w:hanging="360"/>
+      </w:pPr>
+      <w:rPr>
+        <w:rFonts w:ascii="Courier New" w:hAnsi="Courier New" w:hint="default"/>
+        <w:sz w:val="20"/>
+      </w:rPr>
+    </w:lvl>
+    <w:lvl w:ilvl="2" w:tentative="1">
+      <w:start w:val="1"/>
+      <w:numFmt w:val="bullet"/>
+      <w:lvlText w:val=""/>
+      <w:lvlJc w:val="left"/>
+      <w:pPr>
+        <w:tabs>
+          <w:tab w:val="num" w:pos="2160"/>
+        </w:tabs>
+        <w:ind w:left="2160" w:hanging="360"/>
+      </w:pPr>
+      <w:rPr>
+        <w:rFonts w:ascii="Wingdings" w:hAnsi="Wingdings" w:hint="default"/>
+        <w:sz w:val="20"/>
+      </w:rPr>
+    </w:lvl>
+    <w:lvl w:ilvl="3" w:tentative="1">
+      <w:start w:val="1"/>
+      <w:numFmt w:val="bullet"/>
+      <w:lvlText w:val=""/>
+      <w:lvlJc w:val="left"/>
+      <w:pPr>
+        <w:tabs>
+          <w:tab w:val="num" w:pos="2880"/>
+        </w:tabs>
+        <w:ind w:left="2880" w:hanging="360"/>
+      </w:pPr>
+      <w:rPr>
+        <w:rFonts w:ascii="Wingdings" w:hAnsi="Wingdings" w:hint="default"/>
+        <w:sz w:val="20"/>
+      </w:rPr>
+    </w:lvl>
+    <w:lvl w:ilvl="4" w:tentative="1">
+      <w:start w:val="1"/>
+      <w:numFmt w:val="bullet"/>
+      <w:lvlText w:val=""/>
+      <w:lvlJc w:val="left"/>
+      <w:pPr>
+        <w:tabs>
+          <w:tab w:val="num" w:pos="3600"/>
+        </w:tabs>
+        <w:ind w:left="3600" w:hanging="360"/>
+      </w:pPr>
+      <w:rPr>
+        <w:rFonts w:ascii="Wingdings" w:hAnsi="Wingdings" w:hint="default"/>
+        <w:sz w:val="20"/>
+      </w:rPr>
+    </w:lvl>
+    <w:lvl w:ilvl="5" w:tentative="1">
+      <w:start w:val="1"/>
+      <w:numFmt w:val="bullet"/>
+      <w:lvlText w:val=""/>
+      <w:lvlJc w:val="left"/>
+      <w:pPr>
+        <w:tabs>
+          <w:tab w:val="num" w:pos="4320"/>
+        </w:tabs>
+        <w:ind w:left="4320" w:hanging="360"/>
+      </w:pPr>
+      <w:rPr>
+        <w:rFonts w:ascii="Wingdings" w:hAnsi="Wingdings" w:hint="default"/>
+        <w:sz w:val="20"/>
+      </w:rPr>
+    </w:lvl>
+    <w:lvl w:ilvl="6" w:tentative="1">
+      <w:start w:val="1"/>
+      <w:numFmt w:val="bullet"/>
+      <w:lvlText w:val=""/>
+      <w:lvlJc w:val="left"/>
+      <w:pPr>
+        <w:tabs>
+          <w:tab w:val="num" w:pos="5040"/>
+        </w:tabs>
+        <w:ind w:left="5040" w:hanging="360"/>
+      </w:pPr>
+      <w:rPr>
+        <w:rFonts w:ascii="Wingdings" w:hAnsi="Wingdings" w:hint="default"/>
+        <w:sz w:val="20"/>
+      </w:rPr>
+    </w:lvl>
+    <w:lvl w:ilvl="7" w:tentative="1">
+      <w:start w:val="1"/>
+      <w:numFmt w:val="bullet"/>
+      <w:lvlText w:val=""/>
+      <w:lvlJc w:val="left"/>
+      <w:pPr>
+        <w:tabs>
+          <w:tab w:val="num" w:pos="5760"/>
+        </w:tabs>
+        <w:ind w:left="5760" w:hanging="360"/>
+      </w:pPr>
+      <w:rPr>
+        <w:rFonts w:ascii="Wingdings" w:hAnsi="Wingdings" w:hint="default"/>
+        <w:sz w:val="20"/>
+      </w:rPr>
+    </w:lvl>
+    <w:lvl w:ilvl="8" w:tentative="1">
+      <w:start w:val="1"/>
+      <w:numFmt w:val="bullet"/>
+      <w:lvlText w:val=""/>
+      <w:lvlJc w:val="left"/>
+      <w:pPr>
+        <w:tabs>
+          <w:tab w:val="num" w:pos="6480"/>
+        </w:tabs>
+        <w:ind w:left="6480" w:hanging="360"/>
+      </w:pPr>
+      <w:rPr>
+        <w:rFonts w:ascii="Wingdings" w:hAnsi="Wingdings" w:hint="default"/>
+        <w:sz w:val="20"/>
+      </w:rPr>
+    </w:lvl>
+  </w:abstractNum>
   <w:num w:numId="1" w16cid:durableId="284893168">
-    <w:abstractNumId w:val="66"/>
+    <w:abstractNumId w:val="68"/>
   </w:num>
   <w:num w:numId="2" w16cid:durableId="1883396370">
-    <w:abstractNumId w:val="53"/>
+    <w:abstractNumId w:val="55"/>
   </w:num>
   <w:num w:numId="3" w16cid:durableId="1850754046">
-    <w:abstractNumId w:val="20"/>
+    <w:abstractNumId w:val="21"/>
   </w:num>
   <w:num w:numId="4" w16cid:durableId="2085491035">
-    <w:abstractNumId w:val="69"/>
+    <w:abstractNumId w:val="71"/>
   </w:num>
   <w:num w:numId="5" w16cid:durableId="1500384816">
-    <w:abstractNumId w:val="79"/>
+    <w:abstractNumId w:val="81"/>
   </w:num>
   <w:num w:numId="6" w16cid:durableId="692266442">
-    <w:abstractNumId w:val="70"/>
+    <w:abstractNumId w:val="72"/>
   </w:num>
   <w:num w:numId="7" w16cid:durableId="1383098506">
-    <w:abstractNumId w:val="36"/>
+    <w:abstractNumId w:val="37"/>
   </w:num>
   <w:num w:numId="8" w16cid:durableId="182675960">
-    <w:abstractNumId w:val="9"/>
+    <w:abstractNumId w:val="10"/>
   </w:num>
   <w:num w:numId="9" w16cid:durableId="536165091">
-    <w:abstractNumId w:val="59"/>
+    <w:abstractNumId w:val="61"/>
   </w:num>
   <w:num w:numId="10" w16cid:durableId="1253080275">
-    <w:abstractNumId w:val="10"/>
+    <w:abstractNumId w:val="11"/>
   </w:num>
   <w:num w:numId="11" w16cid:durableId="510949111">
-    <w:abstractNumId w:val="34"/>
+    <w:abstractNumId w:val="35"/>
   </w:num>
   <w:num w:numId="12" w16cid:durableId="1580669849">
-    <w:abstractNumId w:val="72"/>
+    <w:abstractNumId w:val="74"/>
   </w:num>
   <w:num w:numId="13" w16cid:durableId="1523938879">
-    <w:abstractNumId w:val="23"/>
+    <w:abstractNumId w:val="24"/>
   </w:num>
   <w:num w:numId="14" w16cid:durableId="2029257043">
     <w:abstractNumId w:val="3"/>
   </w:num>
   <w:num w:numId="15" w16cid:durableId="1142506067">
-    <w:abstractNumId w:val="25"/>
+    <w:abstractNumId w:val="26"/>
   </w:num>
   <w:num w:numId="16" w16cid:durableId="697584477">
-    <w:abstractNumId w:val="74"/>
+    <w:abstractNumId w:val="76"/>
   </w:num>
   <w:num w:numId="17" w16cid:durableId="544676619">
-    <w:abstractNumId w:val="42"/>
+    <w:abstractNumId w:val="43"/>
   </w:num>
   <w:num w:numId="18" w16cid:durableId="1858620065">
-    <w:abstractNumId w:val="45"/>
+    <w:abstractNumId w:val="46"/>
   </w:num>
   <w:num w:numId="19" w16cid:durableId="135538407">
-    <w:abstractNumId w:val="18"/>
+    <w:abstractNumId w:val="19"/>
   </w:num>
   <w:num w:numId="20" w16cid:durableId="285282953">
+    <w:abstractNumId w:val="34"/>
+  </w:num>
+  <w:num w:numId="21" w16cid:durableId="854224602">
+    <w:abstractNumId w:val="67"/>
+  </w:num>
+  <w:num w:numId="22" w16cid:durableId="469173252">
+    <w:abstractNumId w:val="29"/>
+  </w:num>
+  <w:num w:numId="23" w16cid:durableId="913708716">
+    <w:abstractNumId w:val="66"/>
+  </w:num>
+  <w:num w:numId="24" w16cid:durableId="1116486413">
+    <w:abstractNumId w:val="30"/>
+  </w:num>
+  <w:num w:numId="25" w16cid:durableId="1377582511">
+    <w:abstractNumId w:val="59"/>
+  </w:num>
+  <w:num w:numId="26" w16cid:durableId="1363245272">
+    <w:abstractNumId w:val="53"/>
+  </w:num>
+  <w:num w:numId="27" w16cid:durableId="532618931">
+    <w:abstractNumId w:val="85"/>
+  </w:num>
+  <w:num w:numId="28" w16cid:durableId="781652127">
+    <w:abstractNumId w:val="65"/>
+  </w:num>
+  <w:num w:numId="29" w16cid:durableId="1196895038">
     <w:abstractNumId w:val="33"/>
   </w:num>
-  <w:num w:numId="21" w16cid:durableId="854224602">
-    <w:abstractNumId w:val="65"/>
-  </w:num>
-  <w:num w:numId="22" w16cid:durableId="469173252">
+  <w:num w:numId="30" w16cid:durableId="625626544">
     <w:abstractNumId w:val="28"/>
-  </w:num>
-  <w:num w:numId="23" w16cid:durableId="913708716">
-    <w:abstractNumId w:val="64"/>
-  </w:num>
-  <w:num w:numId="24" w16cid:durableId="1116486413">
-    <w:abstractNumId w:val="29"/>
-  </w:num>
-  <w:num w:numId="25" w16cid:durableId="1377582511">
-    <w:abstractNumId w:val="57"/>
-  </w:num>
-  <w:num w:numId="26" w16cid:durableId="1363245272">
-    <w:abstractNumId w:val="51"/>
-  </w:num>
-  <w:num w:numId="27" w16cid:durableId="532618931">
-    <w:abstractNumId w:val="83"/>
-  </w:num>
-  <w:num w:numId="28" w16cid:durableId="781652127">
-    <w:abstractNumId w:val="63"/>
-  </w:num>
-  <w:num w:numId="29" w16cid:durableId="1196895038">
-    <w:abstractNumId w:val="32"/>
-  </w:num>
-  <w:num w:numId="30" w16cid:durableId="625626544">
-    <w:abstractNumId w:val="27"/>
   </w:num>
   <w:num w:numId="31" w16cid:durableId="676659970">
     <w:abstractNumId w:val="6"/>
   </w:num>
   <w:num w:numId="32" w16cid:durableId="679699527">
-    <w:abstractNumId w:val="38"/>
+    <w:abstractNumId w:val="39"/>
   </w:num>
   <w:num w:numId="33" w16cid:durableId="450824920">
-    <w:abstractNumId w:val="43"/>
+    <w:abstractNumId w:val="44"/>
   </w:num>
   <w:num w:numId="34" w16cid:durableId="1135217725">
-    <w:abstractNumId w:val="78"/>
+    <w:abstractNumId w:val="80"/>
   </w:num>
   <w:num w:numId="35" w16cid:durableId="2019233774">
-    <w:abstractNumId w:val="56"/>
+    <w:abstractNumId w:val="58"/>
   </w:num>
   <w:num w:numId="36" w16cid:durableId="1698120688">
-    <w:abstractNumId w:val="14"/>
+    <w:abstractNumId w:val="15"/>
   </w:num>
   <w:num w:numId="37" w16cid:durableId="249970821">
-    <w:abstractNumId w:val="15"/>
+    <w:abstractNumId w:val="16"/>
   </w:num>
   <w:num w:numId="38" w16cid:durableId="386533145">
     <w:abstractNumId w:val="2"/>
   </w:num>
   <w:num w:numId="39" w16cid:durableId="945575678">
+    <w:abstractNumId w:val="13"/>
+  </w:num>
+  <w:num w:numId="40" w16cid:durableId="2078353755">
+    <w:abstractNumId w:val="57"/>
+  </w:num>
+  <w:num w:numId="41" w16cid:durableId="1615794865">
+    <w:abstractNumId w:val="23"/>
+  </w:num>
+  <w:num w:numId="42" w16cid:durableId="1696492534">
+    <w:abstractNumId w:val="78"/>
+  </w:num>
+  <w:num w:numId="43" w16cid:durableId="368846967">
+    <w:abstractNumId w:val="40"/>
+  </w:num>
+  <w:num w:numId="44" w16cid:durableId="656495104">
     <w:abstractNumId w:val="12"/>
   </w:num>
-  <w:num w:numId="40" w16cid:durableId="2078353755">
-    <w:abstractNumId w:val="55"/>
-  </w:num>
-  <w:num w:numId="41" w16cid:durableId="1615794865">
-    <w:abstractNumId w:val="22"/>
-  </w:num>
-  <w:num w:numId="42" w16cid:durableId="1696492534">
-    <w:abstractNumId w:val="76"/>
-  </w:num>
-  <w:num w:numId="43" w16cid:durableId="368846967">
-    <w:abstractNumId w:val="39"/>
-  </w:num>
-  <w:num w:numId="44" w16cid:durableId="656495104">
-    <w:abstractNumId w:val="11"/>
-  </w:num>
   <w:num w:numId="45" w16cid:durableId="1657800624">
-    <w:abstractNumId w:val="58"/>
+    <w:abstractNumId w:val="60"/>
   </w:num>
   <w:num w:numId="46" w16cid:durableId="1474101742">
-    <w:abstractNumId w:val="40"/>
+    <w:abstractNumId w:val="41"/>
   </w:num>
   <w:num w:numId="47" w16cid:durableId="1133332628">
-    <w:abstractNumId w:val="47"/>
+    <w:abstractNumId w:val="48"/>
   </w:num>
   <w:num w:numId="48" w16cid:durableId="1330867518">
-    <w:abstractNumId w:val="30"/>
+    <w:abstractNumId w:val="31"/>
   </w:num>
   <w:num w:numId="49" w16cid:durableId="1444496544">
-    <w:abstractNumId w:val="60"/>
+    <w:abstractNumId w:val="62"/>
   </w:num>
   <w:num w:numId="50" w16cid:durableId="628248543">
-    <w:abstractNumId w:val="31"/>
+    <w:abstractNumId w:val="32"/>
   </w:num>
   <w:num w:numId="51" w16cid:durableId="1801919055">
-    <w:abstractNumId w:val="80"/>
+    <w:abstractNumId w:val="82"/>
   </w:num>
   <w:num w:numId="52" w16cid:durableId="1695110748">
     <w:abstractNumId w:val="1"/>
   </w:num>
   <w:num w:numId="53" w16cid:durableId="545916103">
+    <w:abstractNumId w:val="75"/>
+  </w:num>
+  <w:num w:numId="54" w16cid:durableId="643314909">
+    <w:abstractNumId w:val="22"/>
+  </w:num>
+  <w:num w:numId="55" w16cid:durableId="261426477">
+    <w:abstractNumId w:val="52"/>
+  </w:num>
+  <w:num w:numId="56" w16cid:durableId="1876579377">
+    <w:abstractNumId w:val="25"/>
+  </w:num>
+  <w:num w:numId="57" w16cid:durableId="503469858">
     <w:abstractNumId w:val="73"/>
   </w:num>
-  <w:num w:numId="54" w16cid:durableId="643314909">
-    <w:abstractNumId w:val="21"/>
+  <w:num w:numId="58" w16cid:durableId="1252281013">
+    <w:abstractNumId w:val="45"/>
   </w:num>
-  <w:num w:numId="55" w16cid:durableId="261426477">
+  <w:num w:numId="59" w16cid:durableId="862983691">
     <w:abstractNumId w:val="50"/>
   </w:num>
-  <w:num w:numId="56" w16cid:durableId="1876579377">
-    <w:abstractNumId w:val="24"/>
-  </w:num>
-  <w:num w:numId="57" w16cid:durableId="503469858">
-    <w:abstractNumId w:val="71"/>
-  </w:num>
-  <w:num w:numId="58" w16cid:durableId="1252281013">
-    <w:abstractNumId w:val="44"/>
-  </w:num>
-  <w:num w:numId="59" w16cid:durableId="862983691">
-    <w:abstractNumId w:val="49"/>
-  </w:num>
   <w:num w:numId="60" w16cid:durableId="1984652007">
-    <w:abstractNumId w:val="75"/>
+    <w:abstractNumId w:val="77"/>
   </w:num>
   <w:num w:numId="61" w16cid:durableId="1867676020">
-    <w:abstractNumId w:val="19"/>
+    <w:abstractNumId w:val="20"/>
   </w:num>
   <w:num w:numId="62" w16cid:durableId="532696368">
     <w:abstractNumId w:val="0"/>
   </w:num>
   <w:num w:numId="63" w16cid:durableId="1343359590">
-    <w:abstractNumId w:val="13"/>
+    <w:abstractNumId w:val="14"/>
   </w:num>
   <w:num w:numId="64" w16cid:durableId="1763647959">
+    <w:abstractNumId w:val="86"/>
+  </w:num>
+  <w:num w:numId="65" w16cid:durableId="216861214">
+    <w:abstractNumId w:val="49"/>
+  </w:num>
+  <w:num w:numId="66" w16cid:durableId="650792396">
+    <w:abstractNumId w:val="70"/>
+  </w:num>
+  <w:num w:numId="67" w16cid:durableId="1327398720">
+    <w:abstractNumId w:val="18"/>
+  </w:num>
+  <w:num w:numId="68" w16cid:durableId="408498968">
+    <w:abstractNumId w:val="69"/>
+  </w:num>
+  <w:num w:numId="69" w16cid:durableId="118768518">
+    <w:abstractNumId w:val="42"/>
+  </w:num>
+  <w:num w:numId="70" w16cid:durableId="6366646">
     <w:abstractNumId w:val="84"/>
   </w:num>
-  <w:num w:numId="65" w16cid:durableId="216861214">
-    <w:abstractNumId w:val="48"/>
+  <w:num w:numId="71" w16cid:durableId="1154224794">
+    <w:abstractNumId w:val="54"/>
   </w:num>
-  <w:num w:numId="66" w16cid:durableId="650792396">
-    <w:abstractNumId w:val="68"/>
+  <w:num w:numId="72" w16cid:durableId="1213421570">
+    <w:abstractNumId w:val="64"/>
   </w:num>
-  <w:num w:numId="67" w16cid:durableId="1327398720">
+  <w:num w:numId="73" w16cid:durableId="1607611269">
+    <w:abstractNumId w:val="38"/>
+  </w:num>
+  <w:num w:numId="74" w16cid:durableId="562058092">
+    <w:abstractNumId w:val="63"/>
+  </w:num>
+  <w:num w:numId="75" w16cid:durableId="1831561448">
+    <w:abstractNumId w:val="56"/>
+  </w:num>
+  <w:num w:numId="76" w16cid:durableId="874655194">
+    <w:abstractNumId w:val="47"/>
+  </w:num>
+  <w:num w:numId="77" w16cid:durableId="1035929163">
+    <w:abstractNumId w:val="27"/>
+  </w:num>
+  <w:num w:numId="78" w16cid:durableId="1187139552">
     <w:abstractNumId w:val="17"/>
   </w:num>
-  <w:num w:numId="68" w16cid:durableId="408498968">
-    <w:abstractNumId w:val="67"/>
-  </w:num>
-  <w:num w:numId="69" w16cid:durableId="118768518">
-    <w:abstractNumId w:val="41"/>
-  </w:num>
-  <w:num w:numId="70" w16cid:durableId="6366646">
-    <w:abstractNumId w:val="82"/>
-  </w:num>
-  <w:num w:numId="71" w16cid:durableId="1154224794">
-    <w:abstractNumId w:val="52"/>
-  </w:num>
-  <w:num w:numId="72" w16cid:durableId="1213421570">
-    <w:abstractNumId w:val="62"/>
-  </w:num>
-  <w:num w:numId="73" w16cid:durableId="1607611269">
-    <w:abstractNumId w:val="37"/>
-  </w:num>
-  <w:num w:numId="74" w16cid:durableId="562058092">
-    <w:abstractNumId w:val="61"/>
-  </w:num>
-  <w:num w:numId="75" w16cid:durableId="1831561448">
-    <w:abstractNumId w:val="54"/>
-  </w:num>
-  <w:num w:numId="76" w16cid:durableId="874655194">
-    <w:abstractNumId w:val="46"/>
-  </w:num>
-  <w:num w:numId="77" w16cid:durableId="1035929163">
-    <w:abstractNumId w:val="26"/>
-  </w:num>
-  <w:num w:numId="78" w16cid:durableId="1187139552">
-    <w:abstractNumId w:val="16"/>
-  </w:num>
   <w:num w:numId="79" w16cid:durableId="367797743">
-    <w:abstractNumId w:val="81"/>
+    <w:abstractNumId w:val="83"/>
   </w:num>
   <w:num w:numId="80" w16cid:durableId="1139229747">
     <w:abstractNumId w:val="7"/>
   </w:num>
   <w:num w:numId="81" w16cid:durableId="931624290">
-    <w:abstractNumId w:val="8"/>
+    <w:abstractNumId w:val="9"/>
   </w:num>
   <w:num w:numId="82" w16cid:durableId="273026665">
-    <w:abstractNumId w:val="77"/>
+    <w:abstractNumId w:val="79"/>
   </w:num>
   <w:num w:numId="83" w16cid:durableId="1128746435">
     <w:abstractNumId w:val="5"/>
@@ -36465,7 +37365,16 @@
     <w:abstractNumId w:val="4"/>
   </w:num>
   <w:num w:numId="85" w16cid:durableId="1581793722">
-    <w:abstractNumId w:val="35"/>
+    <w:abstractNumId w:val="36"/>
+  </w:num>
+  <w:num w:numId="86" w16cid:durableId="243346249">
+    <w:abstractNumId w:val="51"/>
+  </w:num>
+  <w:num w:numId="87" w16cid:durableId="919217039">
+    <w:abstractNumId w:val="87"/>
+  </w:num>
+  <w:num w:numId="88" w16cid:durableId="600533909">
+    <w:abstractNumId w:val="8"/>
   </w:num>
   <w:numIdMacAtCleanup w:val="42"/>
 </w:numbering>

</xml_diff>